<commit_message>
#186 Enter not now recognised at File level (but Tab still is)
</commit_message>
<xml_diff>
--- a/documentation/Using the Elan editor.docx
+++ b/documentation/Using the Elan editor.docx
@@ -581,19 +581,6 @@
                 <w:b/>
                 <w:bCs/>
               </w:rPr>
-              <w:t xml:space="preserve">Enter </w:t>
-            </w:r>
-            <w:r>
-              <w:t>or</w:t>
-            </w:r>
-            <w:r>
-              <w:br/>
-            </w:r>
-            <w:r>
-              <w:rPr>
-                <w:b/>
-                <w:bCs/>
-              </w:rPr>
               <w:t>Tab</w:t>
             </w:r>
           </w:p>
@@ -613,15 +600,43 @@
           <w:p>
             <w:pPr>
               <w:spacing w:after="0" w:line="240" w:lineRule="auto"/>
-              <w:rPr>
-                <w:color w:val="00B050"/>
-              </w:rPr>
-            </w:pPr>
-            <w:r>
-              <w:rPr>
-                <w:color w:val="00B050"/>
-              </w:rPr>
-              <w:t xml:space="preserve">Select first </w:t>
+              <w:jc w:val="center"/>
+              <w:rPr>
+                <w:color w:val="00B050"/>
+              </w:rPr>
+            </w:pPr>
+            <w:r>
+              <w:rPr>
+                <w:color w:val="00B050"/>
+              </w:rPr>
+              <w:t>-</w:t>
+            </w:r>
+          </w:p>
+        </w:tc>
+        <w:tc>
+          <w:tcPr>
+            <w:tcW w:w="2690" w:type="dxa"/>
+            <w:tcBorders>
+              <w:top w:val="single" w:sz="4" w:space="0" w:color="auto"/>
+              <w:left w:val="single" w:sz="4" w:space="0" w:color="auto"/>
+              <w:bottom w:val="single" w:sz="4" w:space="0" w:color="auto"/>
+              <w:right w:val="single" w:sz="4" w:space="0" w:color="auto"/>
+            </w:tcBorders>
+            <w:vAlign w:val="center"/>
+            <w:hideMark/>
+          </w:tcPr>
+          <w:p>
+            <w:pPr>
+              <w:spacing w:after="0" w:line="240" w:lineRule="auto"/>
+              <w:rPr>
+                <w:color w:val="00B050"/>
+              </w:rPr>
+            </w:pPr>
+            <w:r>
+              <w:rPr>
+                <w:color w:val="00B050"/>
+              </w:rPr>
+              <w:t xml:space="preserve">First </w:t>
             </w:r>
             <w:r>
               <w:rPr>
@@ -635,7 +650,102 @@
               <w:rPr>
                 <w:color w:val="00B050"/>
               </w:rPr>
-              <w:t xml:space="preserve"> in file.</w:t>
+              <w:t xml:space="preserve"> in frame.</w:t>
+            </w:r>
+          </w:p>
+          <w:p>
+            <w:pPr>
+              <w:spacing w:after="0" w:line="240" w:lineRule="auto"/>
+              <w:rPr>
+                <w:color w:val="00B050"/>
+              </w:rPr>
+            </w:pPr>
+            <w:r>
+              <w:rPr>
+                <w:color w:val="00B050"/>
+              </w:rPr>
+              <w:t>If no fields, next frame.</w:t>
+            </w:r>
+          </w:p>
+        </w:tc>
+        <w:tc>
+          <w:tcPr>
+            <w:tcW w:w="2547" w:type="dxa"/>
+            <w:tcBorders>
+              <w:top w:val="single" w:sz="4" w:space="0" w:color="auto"/>
+              <w:left w:val="single" w:sz="4" w:space="0" w:color="auto"/>
+              <w:bottom w:val="single" w:sz="4" w:space="0" w:color="auto"/>
+              <w:right w:val="single" w:sz="4" w:space="0" w:color="auto"/>
+            </w:tcBorders>
+            <w:vAlign w:val="center"/>
+            <w:hideMark/>
+          </w:tcPr>
+          <w:p>
+            <w:pPr>
+              <w:spacing w:after="0" w:line="240" w:lineRule="auto"/>
+            </w:pPr>
+            <w:r>
+              <w:rPr>
+                <w:color w:val="00B050"/>
+              </w:rPr>
+              <w:t>Select next field.</w:t>
+            </w:r>
+          </w:p>
+        </w:tc>
+      </w:tr>
+      <w:tr>
+        <w:tc>
+          <w:tcPr>
+            <w:tcW w:w="1413" w:type="dxa"/>
+            <w:tcBorders>
+              <w:top w:val="single" w:sz="4" w:space="0" w:color="auto"/>
+              <w:left w:val="single" w:sz="4" w:space="0" w:color="auto"/>
+              <w:bottom w:val="single" w:sz="4" w:space="0" w:color="auto"/>
+              <w:right w:val="single" w:sz="4" w:space="0" w:color="auto"/>
+            </w:tcBorders>
+            <w:vAlign w:val="center"/>
+            <w:hideMark/>
+          </w:tcPr>
+          <w:p>
+            <w:pPr>
+              <w:spacing w:after="0" w:line="240" w:lineRule="auto"/>
+              <w:jc w:val="center"/>
+              <w:rPr>
+                <w:b/>
+                <w:bCs/>
+              </w:rPr>
+            </w:pPr>
+            <w:r>
+              <w:rPr>
+                <w:b/>
+                <w:bCs/>
+              </w:rPr>
+              <w:t>Shift-Tab</w:t>
+            </w:r>
+          </w:p>
+        </w:tc>
+        <w:tc>
+          <w:tcPr>
+            <w:tcW w:w="2559" w:type="dxa"/>
+            <w:tcBorders>
+              <w:top w:val="single" w:sz="4" w:space="0" w:color="auto"/>
+              <w:left w:val="single" w:sz="4" w:space="0" w:color="auto"/>
+              <w:bottom w:val="single" w:sz="4" w:space="0" w:color="auto"/>
+              <w:right w:val="single" w:sz="4" w:space="0" w:color="auto"/>
+            </w:tcBorders>
+            <w:vAlign w:val="center"/>
+            <w:hideMark/>
+          </w:tcPr>
+          <w:p>
+            <w:pPr>
+              <w:spacing w:after="0" w:line="240" w:lineRule="auto"/>
+              <w:jc w:val="center"/>
+            </w:pPr>
+            <w:r>
+              <w:rPr>
+                <w:color w:val="00B050"/>
+              </w:rPr>
+              <w:t>-</w:t>
             </w:r>
           </w:p>
         </w:tc>
@@ -662,7 +772,7 @@
               <w:rPr>
                 <w:color w:val="00B050"/>
               </w:rPr>
-              <w:t xml:space="preserve">First </w:t>
+              <w:t xml:space="preserve">Select last </w:t>
             </w:r>
             <w:r>
               <w:rPr>
@@ -676,21 +786,7 @@
               <w:rPr>
                 <w:color w:val="00B050"/>
               </w:rPr>
-              <w:t xml:space="preserve"> in frame.</w:t>
-            </w:r>
-          </w:p>
-          <w:p>
-            <w:pPr>
-              <w:spacing w:after="0" w:line="240" w:lineRule="auto"/>
-              <w:rPr>
-                <w:color w:val="00B050"/>
-              </w:rPr>
-            </w:pPr>
-            <w:r>
-              <w:rPr>
-                <w:color w:val="00B050"/>
-              </w:rPr>
-              <w:t>If no fields, next frame.</w:t>
+              <w:t xml:space="preserve"> in previous frame – or frame itself if none.</w:t>
             </w:r>
           </w:p>
         </w:tc>
@@ -714,7 +810,7 @@
               <w:rPr>
                 <w:color w:val="00B050"/>
               </w:rPr>
-              <w:t>Select next field.</w:t>
+              <w:t>Select previous field.</w:t>
             </w:r>
           </w:p>
         </w:tc>
@@ -746,20 +842,7 @@
                 <w:b/>
                 <w:bCs/>
               </w:rPr>
-              <w:t xml:space="preserve">Shift-Enter </w:t>
-            </w:r>
-            <w:r>
-              <w:t>or</w:t>
-            </w:r>
-            <w:r>
-              <w:br/>
-            </w:r>
-            <w:r>
-              <w:rPr>
-                <w:b/>
-                <w:bCs/>
-              </w:rPr>
-              <w:t>Shift-Tab</w:t>
+              <w:t>↑</w:t>
             </w:r>
           </w:p>
         </w:tc>
@@ -778,12 +861,92 @@
           <w:p>
             <w:pPr>
               <w:spacing w:after="0" w:line="240" w:lineRule="auto"/>
-            </w:pPr>
-            <w:r>
-              <w:rPr>
-                <w:color w:val="00B050"/>
-              </w:rPr>
-              <w:t xml:space="preserve">Select last </w:t>
+              <w:jc w:val="center"/>
+            </w:pPr>
+            <w:r>
+              <w:t>-</w:t>
+            </w:r>
+          </w:p>
+        </w:tc>
+        <w:tc>
+          <w:tcPr>
+            <w:tcW w:w="2690" w:type="dxa"/>
+            <w:tcBorders>
+              <w:top w:val="single" w:sz="4" w:space="0" w:color="auto"/>
+              <w:left w:val="single" w:sz="4" w:space="0" w:color="auto"/>
+              <w:bottom w:val="single" w:sz="4" w:space="0" w:color="auto"/>
+              <w:right w:val="single" w:sz="4" w:space="0" w:color="auto"/>
+            </w:tcBorders>
+            <w:vAlign w:val="center"/>
+            <w:hideMark/>
+          </w:tcPr>
+          <w:p>
+            <w:pPr>
+              <w:spacing w:after="0" w:line="240" w:lineRule="auto"/>
+              <w:rPr>
+                <w:color w:val="00B050"/>
+              </w:rPr>
+            </w:pPr>
+            <w:r>
+              <w:rPr>
+                <w:color w:val="00B050"/>
+              </w:rPr>
+              <w:t xml:space="preserve">Select previous </w:t>
+            </w:r>
+            <w:proofErr w:type="gramStart"/>
+            <w:r>
+              <w:rPr>
+                <w:color w:val="00B050"/>
+              </w:rPr>
+              <w:t>frame</w:t>
+            </w:r>
+            <w:proofErr w:type="gramEnd"/>
+            <w:r>
+              <w:rPr>
+                <w:color w:val="00B050"/>
+              </w:rPr>
+              <w:t xml:space="preserve"> </w:t>
+            </w:r>
+          </w:p>
+          <w:p>
+            <w:pPr>
+              <w:spacing w:after="0" w:line="240" w:lineRule="auto"/>
+              <w:rPr>
+                <w:color w:val="00B050"/>
+              </w:rPr>
+            </w:pPr>
+            <w:r>
+              <w:rPr>
+                <w:color w:val="00B050"/>
+              </w:rPr>
+              <w:t>(within peer-level only).</w:t>
+            </w:r>
+          </w:p>
+        </w:tc>
+        <w:tc>
+          <w:tcPr>
+            <w:tcW w:w="2547" w:type="dxa"/>
+            <w:tcBorders>
+              <w:top w:val="single" w:sz="4" w:space="0" w:color="auto"/>
+              <w:left w:val="single" w:sz="4" w:space="0" w:color="auto"/>
+              <w:bottom w:val="single" w:sz="4" w:space="0" w:color="auto"/>
+              <w:right w:val="single" w:sz="4" w:space="0" w:color="auto"/>
+            </w:tcBorders>
+            <w:vAlign w:val="center"/>
+            <w:hideMark/>
+          </w:tcPr>
+          <w:p>
+            <w:pPr>
+              <w:spacing w:after="0" w:line="240" w:lineRule="auto"/>
+              <w:rPr>
+                <w:color w:val="ADADAD" w:themeColor="background2" w:themeShade="BF"/>
+              </w:rPr>
+            </w:pPr>
+            <w:r>
+              <w:rPr>
+                <w:color w:val="00B050"/>
+              </w:rPr>
+              <w:t xml:space="preserve">Select previous </w:t>
             </w:r>
             <w:r>
               <w:rPr>
@@ -791,13 +954,79 @@
                 <w:iCs/>
                 <w:color w:val="00B050"/>
               </w:rPr>
-              <w:t>field</w:t>
-            </w:r>
-            <w:r>
-              <w:rPr>
-                <w:color w:val="00B050"/>
-              </w:rPr>
-              <w:t xml:space="preserve"> in file.</w:t>
+              <w:t>frame</w:t>
+            </w:r>
+            <w:r>
+              <w:rPr>
+                <w:color w:val="00B050"/>
+              </w:rPr>
+              <w:br/>
+              <w:t xml:space="preserve"> (in tab order).</w:t>
+            </w:r>
+          </w:p>
+        </w:tc>
+      </w:tr>
+      <w:tr>
+        <w:tc>
+          <w:tcPr>
+            <w:tcW w:w="1413" w:type="dxa"/>
+            <w:tcBorders>
+              <w:top w:val="single" w:sz="4" w:space="0" w:color="auto"/>
+              <w:left w:val="single" w:sz="4" w:space="0" w:color="auto"/>
+              <w:bottom w:val="single" w:sz="4" w:space="0" w:color="auto"/>
+              <w:right w:val="single" w:sz="4" w:space="0" w:color="auto"/>
+            </w:tcBorders>
+            <w:vAlign w:val="center"/>
+            <w:hideMark/>
+          </w:tcPr>
+          <w:p>
+            <w:pPr>
+              <w:spacing w:after="0" w:line="240" w:lineRule="auto"/>
+              <w:jc w:val="center"/>
+              <w:rPr>
+                <w:b/>
+                <w:bCs/>
+              </w:rPr>
+            </w:pPr>
+            <w:r>
+              <w:rPr>
+                <w:b/>
+                <w:bCs/>
+              </w:rPr>
+              <w:t>↓</w:t>
+            </w:r>
+          </w:p>
+        </w:tc>
+        <w:tc>
+          <w:tcPr>
+            <w:tcW w:w="2559" w:type="dxa"/>
+            <w:tcBorders>
+              <w:top w:val="single" w:sz="4" w:space="0" w:color="auto"/>
+              <w:left w:val="single" w:sz="4" w:space="0" w:color="auto"/>
+              <w:bottom w:val="single" w:sz="4" w:space="0" w:color="auto"/>
+              <w:right w:val="single" w:sz="4" w:space="0" w:color="auto"/>
+            </w:tcBorders>
+            <w:vAlign w:val="center"/>
+            <w:hideMark/>
+          </w:tcPr>
+          <w:p>
+            <w:pPr>
+              <w:spacing w:after="0" w:line="240" w:lineRule="auto"/>
+              <w:jc w:val="center"/>
+            </w:pPr>
+            <w:r>
+              <w:rPr>
+                <w:color w:val="00B050"/>
+              </w:rPr>
+              <w:t xml:space="preserve">Same as </w:t>
+            </w:r>
+            <w:r>
+              <w:rPr>
+                <w:b/>
+                <w:bCs/>
+                <w:color w:val="00B050"/>
+              </w:rPr>
+              <w:t>Home.</w:t>
             </w:r>
           </w:p>
         </w:tc>
@@ -824,7 +1053,41 @@
               <w:rPr>
                 <w:color w:val="00B050"/>
               </w:rPr>
-              <w:t xml:space="preserve">Select last </w:t>
+              <w:t>Select next frame</w:t>
+            </w:r>
+            <w:r>
+              <w:rPr>
+                <w:color w:val="00B050"/>
+              </w:rPr>
+              <w:br/>
+              <w:t>(within peer-level only).</w:t>
+            </w:r>
+          </w:p>
+        </w:tc>
+        <w:tc>
+          <w:tcPr>
+            <w:tcW w:w="2547" w:type="dxa"/>
+            <w:tcBorders>
+              <w:top w:val="single" w:sz="4" w:space="0" w:color="auto"/>
+              <w:left w:val="single" w:sz="4" w:space="0" w:color="auto"/>
+              <w:bottom w:val="single" w:sz="4" w:space="0" w:color="auto"/>
+              <w:right w:val="single" w:sz="4" w:space="0" w:color="auto"/>
+            </w:tcBorders>
+            <w:vAlign w:val="center"/>
+            <w:hideMark/>
+          </w:tcPr>
+          <w:p>
+            <w:pPr>
+              <w:spacing w:after="0" w:line="240" w:lineRule="auto"/>
+              <w:rPr>
+                <w:color w:val="ADADAD" w:themeColor="background2" w:themeShade="BF"/>
+              </w:rPr>
+            </w:pPr>
+            <w:r>
+              <w:rPr>
+                <w:color w:val="00B050"/>
+              </w:rPr>
+              <w:t xml:space="preserve">Select next </w:t>
             </w:r>
             <w:r>
               <w:rPr>
@@ -832,37 +1095,14 @@
                 <w:iCs/>
                 <w:color w:val="00B050"/>
               </w:rPr>
-              <w:t>field</w:t>
-            </w:r>
-            <w:r>
-              <w:rPr>
-                <w:color w:val="00B050"/>
-              </w:rPr>
-              <w:t xml:space="preserve"> in previous frame – or frame itself if none.</w:t>
-            </w:r>
-          </w:p>
-        </w:tc>
-        <w:tc>
-          <w:tcPr>
-            <w:tcW w:w="2547" w:type="dxa"/>
-            <w:tcBorders>
-              <w:top w:val="single" w:sz="4" w:space="0" w:color="auto"/>
-              <w:left w:val="single" w:sz="4" w:space="0" w:color="auto"/>
-              <w:bottom w:val="single" w:sz="4" w:space="0" w:color="auto"/>
-              <w:right w:val="single" w:sz="4" w:space="0" w:color="auto"/>
-            </w:tcBorders>
-            <w:vAlign w:val="center"/>
-            <w:hideMark/>
-          </w:tcPr>
-          <w:p>
-            <w:pPr>
-              <w:spacing w:after="0" w:line="240" w:lineRule="auto"/>
-            </w:pPr>
-            <w:r>
-              <w:rPr>
-                <w:color w:val="00B050"/>
-              </w:rPr>
-              <w:t>Select previous field.</w:t>
+              <w:t>frame</w:t>
+            </w:r>
+            <w:r>
+              <w:rPr>
+                <w:color w:val="00B050"/>
+              </w:rPr>
+              <w:br/>
+              <w:t xml:space="preserve"> (in tab order).</w:t>
             </w:r>
           </w:p>
         </w:tc>
@@ -894,7 +1134,7 @@
                 <w:b/>
                 <w:bCs/>
               </w:rPr>
-              <w:t>↑</w:t>
+              <w:t>←</w:t>
             </w:r>
           </w:p>
         </w:tc>
@@ -943,62 +1183,7 @@
               <w:rPr>
                 <w:color w:val="00B050"/>
               </w:rPr>
-              <w:t xml:space="preserve">Select previous </w:t>
-            </w:r>
-            <w:proofErr w:type="gramStart"/>
-            <w:r>
-              <w:rPr>
-                <w:color w:val="00B050"/>
-              </w:rPr>
-              <w:t>frame</w:t>
-            </w:r>
-            <w:proofErr w:type="gramEnd"/>
-            <w:r>
-              <w:rPr>
-                <w:color w:val="00B050"/>
-              </w:rPr>
-              <w:t xml:space="preserve"> </w:t>
-            </w:r>
-          </w:p>
-          <w:p>
-            <w:pPr>
-              <w:spacing w:after="0" w:line="240" w:lineRule="auto"/>
-              <w:rPr>
-                <w:color w:val="00B050"/>
-              </w:rPr>
-            </w:pPr>
-            <w:r>
-              <w:rPr>
-                <w:color w:val="00B050"/>
-              </w:rPr>
-              <w:t>(within peer-level only).</w:t>
-            </w:r>
-          </w:p>
-        </w:tc>
-        <w:tc>
-          <w:tcPr>
-            <w:tcW w:w="2547" w:type="dxa"/>
-            <w:tcBorders>
-              <w:top w:val="single" w:sz="4" w:space="0" w:color="auto"/>
-              <w:left w:val="single" w:sz="4" w:space="0" w:color="auto"/>
-              <w:bottom w:val="single" w:sz="4" w:space="0" w:color="auto"/>
-              <w:right w:val="single" w:sz="4" w:space="0" w:color="auto"/>
-            </w:tcBorders>
-            <w:vAlign w:val="center"/>
-            <w:hideMark/>
-          </w:tcPr>
-          <w:p>
-            <w:pPr>
-              <w:spacing w:after="0" w:line="240" w:lineRule="auto"/>
-              <w:rPr>
-                <w:color w:val="ADADAD" w:themeColor="background2" w:themeShade="BF"/>
-              </w:rPr>
-            </w:pPr>
-            <w:r>
-              <w:rPr>
-                <w:color w:val="00B050"/>
-              </w:rPr>
-              <w:t xml:space="preserve">Select previous </w:t>
+              <w:t xml:space="preserve">Select </w:t>
             </w:r>
             <w:r>
               <w:rPr>
@@ -1006,14 +1191,40 @@
                 <w:iCs/>
                 <w:color w:val="00B050"/>
               </w:rPr>
-              <w:t>frame</w:t>
-            </w:r>
-            <w:r>
-              <w:rPr>
-                <w:color w:val="00B050"/>
-              </w:rPr>
-              <w:br/>
-              <w:t xml:space="preserve"> (in tab order).</w:t>
+              <w:t>parent</w:t>
+            </w:r>
+            <w:r>
+              <w:rPr>
+                <w:color w:val="00B050"/>
+              </w:rPr>
+              <w:t xml:space="preserve"> frame (if any).</w:t>
+            </w:r>
+          </w:p>
+        </w:tc>
+        <w:tc>
+          <w:tcPr>
+            <w:tcW w:w="2547" w:type="dxa"/>
+            <w:tcBorders>
+              <w:top w:val="single" w:sz="4" w:space="0" w:color="auto"/>
+              <w:left w:val="single" w:sz="4" w:space="0" w:color="auto"/>
+              <w:bottom w:val="single" w:sz="4" w:space="0" w:color="auto"/>
+              <w:right w:val="single" w:sz="4" w:space="0" w:color="auto"/>
+            </w:tcBorders>
+            <w:vAlign w:val="center"/>
+            <w:hideMark/>
+          </w:tcPr>
+          <w:p>
+            <w:pPr>
+              <w:spacing w:after="0" w:line="240" w:lineRule="auto"/>
+              <w:rPr>
+                <w:color w:val="00B050"/>
+              </w:rPr>
+            </w:pPr>
+            <w:r>
+              <w:rPr>
+                <w:color w:val="00B050"/>
+              </w:rPr>
+              <w:t>Move text-cursor left within field.</w:t>
             </w:r>
           </w:p>
         </w:tc>
@@ -1045,7 +1256,7 @@
                 <w:b/>
                 <w:bCs/>
               </w:rPr>
-              <w:t>↓</w:t>
+              <w:t>→</w:t>
             </w:r>
           </w:p>
         </w:tc>
@@ -1105,41 +1316,7 @@
               <w:rPr>
                 <w:color w:val="00B050"/>
               </w:rPr>
-              <w:t>Select next frame</w:t>
-            </w:r>
-            <w:r>
-              <w:rPr>
-                <w:color w:val="00B050"/>
-              </w:rPr>
-              <w:br/>
-              <w:t>(within peer-level only).</w:t>
-            </w:r>
-          </w:p>
-        </w:tc>
-        <w:tc>
-          <w:tcPr>
-            <w:tcW w:w="2547" w:type="dxa"/>
-            <w:tcBorders>
-              <w:top w:val="single" w:sz="4" w:space="0" w:color="auto"/>
-              <w:left w:val="single" w:sz="4" w:space="0" w:color="auto"/>
-              <w:bottom w:val="single" w:sz="4" w:space="0" w:color="auto"/>
-              <w:right w:val="single" w:sz="4" w:space="0" w:color="auto"/>
-            </w:tcBorders>
-            <w:vAlign w:val="center"/>
-            <w:hideMark/>
-          </w:tcPr>
-          <w:p>
-            <w:pPr>
-              <w:spacing w:after="0" w:line="240" w:lineRule="auto"/>
-              <w:rPr>
-                <w:color w:val="ADADAD" w:themeColor="background2" w:themeShade="BF"/>
-              </w:rPr>
-            </w:pPr>
-            <w:r>
-              <w:rPr>
-                <w:color w:val="00B050"/>
-              </w:rPr>
-              <w:t xml:space="preserve">Select next </w:t>
+              <w:t xml:space="preserve">Select first </w:t>
             </w:r>
             <w:r>
               <w:rPr>
@@ -1147,14 +1324,40 @@
                 <w:iCs/>
                 <w:color w:val="00B050"/>
               </w:rPr>
-              <w:t>frame</w:t>
-            </w:r>
-            <w:r>
-              <w:rPr>
-                <w:color w:val="00B050"/>
-              </w:rPr>
-              <w:br/>
-              <w:t xml:space="preserve"> (in tab order).</w:t>
+              <w:t>child</w:t>
+            </w:r>
+            <w:r>
+              <w:rPr>
+                <w:color w:val="00B050"/>
+              </w:rPr>
+              <w:t xml:space="preserve"> frame (if any).</w:t>
+            </w:r>
+          </w:p>
+        </w:tc>
+        <w:tc>
+          <w:tcPr>
+            <w:tcW w:w="2547" w:type="dxa"/>
+            <w:tcBorders>
+              <w:top w:val="single" w:sz="4" w:space="0" w:color="auto"/>
+              <w:left w:val="single" w:sz="4" w:space="0" w:color="auto"/>
+              <w:bottom w:val="single" w:sz="4" w:space="0" w:color="auto"/>
+              <w:right w:val="single" w:sz="4" w:space="0" w:color="auto"/>
+            </w:tcBorders>
+            <w:vAlign w:val="center"/>
+            <w:hideMark/>
+          </w:tcPr>
+          <w:p>
+            <w:pPr>
+              <w:spacing w:after="0" w:line="240" w:lineRule="auto"/>
+              <w:rPr>
+                <w:color w:val="00B050"/>
+              </w:rPr>
+            </w:pPr>
+            <w:r>
+              <w:rPr>
+                <w:color w:val="00B050"/>
+              </w:rPr>
+              <w:t>Move text-cursor right within field.</w:t>
             </w:r>
           </w:p>
         </w:tc>
@@ -1186,7 +1389,7 @@
                 <w:b/>
                 <w:bCs/>
               </w:rPr>
-              <w:t>←</w:t>
+              <w:t>Shift-↑</w:t>
             </w:r>
           </w:p>
         </w:tc>
@@ -1231,25 +1434,19 @@
                 <w:color w:val="00B050"/>
               </w:rPr>
             </w:pPr>
-            <w:r>
-              <w:rPr>
-                <w:color w:val="00B050"/>
-              </w:rPr>
-              <w:t xml:space="preserve">Select </w:t>
-            </w:r>
             <w:r>
               <w:rPr>
                 <w:i/>
                 <w:iCs/>
                 <w:color w:val="00B050"/>
               </w:rPr>
-              <w:t>parent</w:t>
-            </w:r>
-            <w:r>
-              <w:rPr>
-                <w:color w:val="00B050"/>
-              </w:rPr>
-              <w:t xml:space="preserve"> frame (if any).</w:t>
+              <w:t>Add</w:t>
+            </w:r>
+            <w:r>
+              <w:rPr>
+                <w:color w:val="00B050"/>
+              </w:rPr>
+              <w:t xml:space="preserve"> prev. frame (peer-level) to current selection.</w:t>
             </w:r>
           </w:p>
         </w:tc>
@@ -1268,15 +1465,10 @@
           <w:p>
             <w:pPr>
               <w:spacing w:after="0" w:line="240" w:lineRule="auto"/>
-              <w:rPr>
-                <w:color w:val="00B050"/>
-              </w:rPr>
-            </w:pPr>
-            <w:r>
-              <w:rPr>
-                <w:color w:val="00B050"/>
-              </w:rPr>
-              <w:t>Move text-cursor left within field.</w:t>
+              <w:jc w:val="center"/>
+            </w:pPr>
+            <w:r>
+              <w:t>-</w:t>
             </w:r>
           </w:p>
         </w:tc>
@@ -1308,7 +1500,7 @@
                 <w:b/>
                 <w:bCs/>
               </w:rPr>
-              <w:t>→</w:t>
+              <w:t>Shift-↓</w:t>
             </w:r>
           </w:p>
         </w:tc>
@@ -1330,18 +1522,7 @@
               <w:jc w:val="center"/>
             </w:pPr>
             <w:r>
-              <w:rPr>
-                <w:color w:val="00B050"/>
-              </w:rPr>
-              <w:t xml:space="preserve">Same as </w:t>
-            </w:r>
-            <w:r>
-              <w:rPr>
-                <w:b/>
-                <w:bCs/>
-                <w:color w:val="00B050"/>
-              </w:rPr>
-              <w:t>Home.</w:t>
+              <w:t>-</w:t>
             </w:r>
           </w:p>
         </w:tc>
@@ -1364,25 +1545,19 @@
                 <w:color w:val="00B050"/>
               </w:rPr>
             </w:pPr>
-            <w:r>
-              <w:rPr>
-                <w:color w:val="00B050"/>
-              </w:rPr>
-              <w:t xml:space="preserve">Select first </w:t>
-            </w:r>
             <w:r>
               <w:rPr>
                 <w:i/>
                 <w:iCs/>
                 <w:color w:val="00B050"/>
               </w:rPr>
-              <w:t>child</w:t>
-            </w:r>
-            <w:r>
-              <w:rPr>
-                <w:color w:val="00B050"/>
-              </w:rPr>
-              <w:t xml:space="preserve"> frame (if any).</w:t>
+              <w:t>Add</w:t>
+            </w:r>
+            <w:r>
+              <w:rPr>
+                <w:color w:val="00B050"/>
+              </w:rPr>
+              <w:t xml:space="preserve"> next frame (peer-level) to current selection.</w:t>
             </w:r>
           </w:p>
         </w:tc>
@@ -1401,15 +1576,10 @@
           <w:p>
             <w:pPr>
               <w:spacing w:after="0" w:line="240" w:lineRule="auto"/>
-              <w:rPr>
-                <w:color w:val="00B050"/>
-              </w:rPr>
-            </w:pPr>
-            <w:r>
-              <w:rPr>
-                <w:color w:val="00B050"/>
-              </w:rPr>
-              <w:t>Move text-cursor right within field.</w:t>
+              <w:jc w:val="center"/>
+            </w:pPr>
+            <w:r>
+              <w:t>-</w:t>
             </w:r>
           </w:p>
         </w:tc>
@@ -1434,71 +1604,44 @@
               <w:rPr>
                 <w:b/>
                 <w:bCs/>
-              </w:rPr>
-            </w:pPr>
-            <w:r>
-              <w:rPr>
-                <w:b/>
-                <w:bCs/>
-              </w:rPr>
-              <w:t>Shift-↑</w:t>
-            </w:r>
-          </w:p>
-        </w:tc>
-        <w:tc>
-          <w:tcPr>
-            <w:tcW w:w="2559" w:type="dxa"/>
-            <w:tcBorders>
-              <w:top w:val="single" w:sz="4" w:space="0" w:color="auto"/>
-              <w:left w:val="single" w:sz="4" w:space="0" w:color="auto"/>
-              <w:bottom w:val="single" w:sz="4" w:space="0" w:color="auto"/>
-              <w:right w:val="single" w:sz="4" w:space="0" w:color="auto"/>
-            </w:tcBorders>
-            <w:vAlign w:val="center"/>
-            <w:hideMark/>
-          </w:tcPr>
-          <w:p>
-            <w:pPr>
-              <w:spacing w:after="0" w:line="240" w:lineRule="auto"/>
-              <w:jc w:val="center"/>
-            </w:pPr>
-            <w:r>
-              <w:t>-</w:t>
-            </w:r>
-          </w:p>
-        </w:tc>
-        <w:tc>
-          <w:tcPr>
-            <w:tcW w:w="2690" w:type="dxa"/>
-            <w:tcBorders>
-              <w:top w:val="single" w:sz="4" w:space="0" w:color="auto"/>
-              <w:left w:val="single" w:sz="4" w:space="0" w:color="auto"/>
-              <w:bottom w:val="single" w:sz="4" w:space="0" w:color="auto"/>
-              <w:right w:val="single" w:sz="4" w:space="0" w:color="auto"/>
-            </w:tcBorders>
-            <w:vAlign w:val="center"/>
-            <w:hideMark/>
-          </w:tcPr>
-          <w:p>
-            <w:pPr>
-              <w:spacing w:after="0" w:line="240" w:lineRule="auto"/>
-              <w:rPr>
-                <w:color w:val="00B050"/>
-              </w:rPr>
-            </w:pPr>
-            <w:r>
-              <w:rPr>
-                <w:i/>
-                <w:iCs/>
-                <w:color w:val="00B050"/>
-              </w:rPr>
-              <w:t>Add</w:t>
-            </w:r>
-            <w:r>
-              <w:rPr>
-                <w:color w:val="00B050"/>
-              </w:rPr>
-              <w:t xml:space="preserve"> prev. frame (peer-level) to current selection.</w:t>
+                <w:color w:val="00B050"/>
+              </w:rPr>
+            </w:pPr>
+            <w:r>
+              <w:rPr>
+                <w:b/>
+                <w:bCs/>
+              </w:rPr>
+              <w:t>Esc</w:t>
+            </w:r>
+          </w:p>
+        </w:tc>
+        <w:tc>
+          <w:tcPr>
+            <w:tcW w:w="5249" w:type="dxa"/>
+            <w:gridSpan w:val="2"/>
+            <w:tcBorders>
+              <w:top w:val="single" w:sz="4" w:space="0" w:color="auto"/>
+              <w:left w:val="single" w:sz="4" w:space="0" w:color="auto"/>
+              <w:bottom w:val="single" w:sz="4" w:space="0" w:color="auto"/>
+              <w:right w:val="single" w:sz="4" w:space="0" w:color="auto"/>
+            </w:tcBorders>
+            <w:vAlign w:val="center"/>
+            <w:hideMark/>
+          </w:tcPr>
+          <w:p>
+            <w:pPr>
+              <w:spacing w:after="0" w:line="240" w:lineRule="auto"/>
+              <w:jc w:val="center"/>
+              <w:rPr>
+                <w:color w:val="00B050"/>
+              </w:rPr>
+            </w:pPr>
+            <w:r>
+              <w:rPr>
+                <w:color w:val="00B050"/>
+              </w:rPr>
+              <w:t>Escape frames (unselect everything)</w:t>
             </w:r>
           </w:p>
         </w:tc>
@@ -1518,9 +1661,15 @@
             <w:pPr>
               <w:spacing w:after="0" w:line="240" w:lineRule="auto"/>
               <w:jc w:val="center"/>
-            </w:pPr>
-            <w:r>
-              <w:t>-</w:t>
+              <w:rPr>
+                <w:color w:val="00B050"/>
+              </w:rPr>
+            </w:pPr>
+            <w:r>
+              <w:rPr>
+                <w:color w:val="00B050"/>
+              </w:rPr>
+              <w:t xml:space="preserve">Escape from field – select enclosing frame </w:t>
             </w:r>
           </w:p>
         </w:tc>
@@ -1528,110 +1677,29 @@
       <w:tr>
         <w:tc>
           <w:tcPr>
-            <w:tcW w:w="1413" w:type="dxa"/>
-            <w:tcBorders>
-              <w:top w:val="single" w:sz="4" w:space="0" w:color="auto"/>
-              <w:left w:val="single" w:sz="4" w:space="0" w:color="auto"/>
-              <w:bottom w:val="single" w:sz="4" w:space="0" w:color="auto"/>
-              <w:right w:val="single" w:sz="4" w:space="0" w:color="auto"/>
-            </w:tcBorders>
-            <w:vAlign w:val="center"/>
-            <w:hideMark/>
-          </w:tcPr>
-          <w:p>
-            <w:pPr>
-              <w:spacing w:after="0" w:line="240" w:lineRule="auto"/>
-              <w:jc w:val="center"/>
-              <w:rPr>
-                <w:b/>
-                <w:bCs/>
-              </w:rPr>
-            </w:pPr>
-            <w:r>
-              <w:rPr>
-                <w:b/>
-                <w:bCs/>
-              </w:rPr>
-              <w:t>Shift-↓</w:t>
-            </w:r>
-          </w:p>
-        </w:tc>
-        <w:tc>
-          <w:tcPr>
-            <w:tcW w:w="2559" w:type="dxa"/>
-            <w:tcBorders>
-              <w:top w:val="single" w:sz="4" w:space="0" w:color="auto"/>
-              <w:left w:val="single" w:sz="4" w:space="0" w:color="auto"/>
-              <w:bottom w:val="single" w:sz="4" w:space="0" w:color="auto"/>
-              <w:right w:val="single" w:sz="4" w:space="0" w:color="auto"/>
-            </w:tcBorders>
-            <w:vAlign w:val="center"/>
-            <w:hideMark/>
-          </w:tcPr>
-          <w:p>
-            <w:pPr>
-              <w:spacing w:after="0" w:line="240" w:lineRule="auto"/>
-              <w:jc w:val="center"/>
-            </w:pPr>
-            <w:r>
-              <w:t>-</w:t>
-            </w:r>
-          </w:p>
-        </w:tc>
-        <w:tc>
-          <w:tcPr>
-            <w:tcW w:w="2690" w:type="dxa"/>
-            <w:tcBorders>
-              <w:top w:val="single" w:sz="4" w:space="0" w:color="auto"/>
-              <w:left w:val="single" w:sz="4" w:space="0" w:color="auto"/>
-              <w:bottom w:val="single" w:sz="4" w:space="0" w:color="auto"/>
-              <w:right w:val="single" w:sz="4" w:space="0" w:color="auto"/>
-            </w:tcBorders>
-            <w:vAlign w:val="center"/>
-            <w:hideMark/>
-          </w:tcPr>
-          <w:p>
-            <w:pPr>
-              <w:spacing w:after="0" w:line="240" w:lineRule="auto"/>
-              <w:rPr>
-                <w:color w:val="00B050"/>
-              </w:rPr>
-            </w:pPr>
-            <w:r>
-              <w:rPr>
-                <w:i/>
-                <w:iCs/>
-                <w:color w:val="00B050"/>
-              </w:rPr>
-              <w:t>Add</w:t>
-            </w:r>
-            <w:r>
-              <w:rPr>
-                <w:color w:val="00B050"/>
-              </w:rPr>
-              <w:t xml:space="preserve"> next frame (peer-level) to current selection.</w:t>
-            </w:r>
-          </w:p>
-        </w:tc>
-        <w:tc>
-          <w:tcPr>
-            <w:tcW w:w="2547" w:type="dxa"/>
-            <w:tcBorders>
-              <w:top w:val="single" w:sz="4" w:space="0" w:color="auto"/>
-              <w:left w:val="single" w:sz="4" w:space="0" w:color="auto"/>
-              <w:bottom w:val="single" w:sz="4" w:space="0" w:color="auto"/>
-              <w:right w:val="single" w:sz="4" w:space="0" w:color="auto"/>
-            </w:tcBorders>
-            <w:vAlign w:val="center"/>
-            <w:hideMark/>
-          </w:tcPr>
-          <w:p>
-            <w:pPr>
-              <w:spacing w:after="0" w:line="240" w:lineRule="auto"/>
-              <w:jc w:val="center"/>
-            </w:pPr>
-            <w:r>
-              <w:t>-</w:t>
+            <w:tcW w:w="9209" w:type="dxa"/>
+            <w:gridSpan w:val="4"/>
+            <w:tcBorders>
+              <w:top w:val="single" w:sz="4" w:space="0" w:color="auto"/>
+              <w:left w:val="single" w:sz="4" w:space="0" w:color="auto"/>
+              <w:bottom w:val="single" w:sz="4" w:space="0" w:color="auto"/>
+              <w:right w:val="single" w:sz="4" w:space="0" w:color="auto"/>
+            </w:tcBorders>
+            <w:hideMark/>
+          </w:tcPr>
+          <w:p>
+            <w:pPr>
+              <w:spacing w:after="0" w:line="240" w:lineRule="auto"/>
+              <w:jc w:val="center"/>
+            </w:pPr>
+            <w:r>
+              <w:rPr>
+                <w:b/>
+                <w:bCs/>
+                <w:sz w:val="28"/>
+                <w:szCs w:val="28"/>
+              </w:rPr>
+              <w:t>Outlining</w:t>
             </w:r>
           </w:p>
         </w:tc>
@@ -1656,44 +1724,66 @@
               <w:rPr>
                 <w:b/>
                 <w:bCs/>
-                <w:color w:val="00B050"/>
-              </w:rPr>
-            </w:pPr>
-            <w:r>
-              <w:rPr>
-                <w:b/>
-                <w:bCs/>
-              </w:rPr>
-              <w:t>Esc</w:t>
-            </w:r>
-          </w:p>
-        </w:tc>
-        <w:tc>
-          <w:tcPr>
-            <w:tcW w:w="5249" w:type="dxa"/>
-            <w:gridSpan w:val="2"/>
-            <w:tcBorders>
-              <w:top w:val="single" w:sz="4" w:space="0" w:color="auto"/>
-              <w:left w:val="single" w:sz="4" w:space="0" w:color="auto"/>
-              <w:bottom w:val="single" w:sz="4" w:space="0" w:color="auto"/>
-              <w:right w:val="single" w:sz="4" w:space="0" w:color="auto"/>
-            </w:tcBorders>
-            <w:vAlign w:val="center"/>
-            <w:hideMark/>
-          </w:tcPr>
-          <w:p>
-            <w:pPr>
-              <w:spacing w:after="0" w:line="240" w:lineRule="auto"/>
-              <w:jc w:val="center"/>
-              <w:rPr>
-                <w:color w:val="00B050"/>
-              </w:rPr>
-            </w:pPr>
-            <w:r>
-              <w:rPr>
-                <w:color w:val="00B050"/>
-              </w:rPr>
-              <w:t>Escape frames (unselect everything)</w:t>
+              </w:rPr>
+            </w:pPr>
+            <w:r>
+              <w:rPr>
+                <w:b/>
+                <w:bCs/>
+              </w:rPr>
+              <w:t>Ctrl-o</w:t>
+            </w:r>
+          </w:p>
+        </w:tc>
+        <w:tc>
+          <w:tcPr>
+            <w:tcW w:w="2559" w:type="dxa"/>
+            <w:tcBorders>
+              <w:top w:val="single" w:sz="4" w:space="0" w:color="auto"/>
+              <w:left w:val="single" w:sz="4" w:space="0" w:color="auto"/>
+              <w:bottom w:val="single" w:sz="4" w:space="0" w:color="auto"/>
+              <w:right w:val="single" w:sz="4" w:space="0" w:color="auto"/>
+            </w:tcBorders>
+            <w:vAlign w:val="center"/>
+            <w:hideMark/>
+          </w:tcPr>
+          <w:p>
+            <w:pPr>
+              <w:spacing w:after="0" w:line="240" w:lineRule="auto"/>
+              <w:jc w:val="center"/>
+              <w:rPr>
+                <w:color w:val="00B050"/>
+              </w:rPr>
+            </w:pPr>
+            <w:r>
+              <w:t>-</w:t>
+            </w:r>
+          </w:p>
+        </w:tc>
+        <w:tc>
+          <w:tcPr>
+            <w:tcW w:w="2690" w:type="dxa"/>
+            <w:tcBorders>
+              <w:top w:val="single" w:sz="4" w:space="0" w:color="auto"/>
+              <w:left w:val="single" w:sz="4" w:space="0" w:color="auto"/>
+              <w:bottom w:val="single" w:sz="4" w:space="0" w:color="auto"/>
+              <w:right w:val="single" w:sz="4" w:space="0" w:color="auto"/>
+            </w:tcBorders>
+            <w:vAlign w:val="center"/>
+            <w:hideMark/>
+          </w:tcPr>
+          <w:p>
+            <w:pPr>
+              <w:spacing w:after="0" w:line="240" w:lineRule="auto"/>
+              <w:rPr>
+                <w:color w:val="00B050"/>
+              </w:rPr>
+            </w:pPr>
+            <w:r>
+              <w:rPr>
+                <w:color w:val="00B050"/>
+              </w:rPr>
+              <w:t>Toggle (expand/collapse) outlining on selected frame.</w:t>
             </w:r>
           </w:p>
         </w:tc>
@@ -1712,160 +1802,12 @@
           <w:p>
             <w:pPr>
               <w:spacing w:after="0" w:line="240" w:lineRule="auto"/>
-              <w:jc w:val="center"/>
-              <w:rPr>
-                <w:color w:val="00B050"/>
-              </w:rPr>
-            </w:pPr>
-            <w:r>
-              <w:rPr>
-                <w:color w:val="00B050"/>
-              </w:rPr>
-              <w:t xml:space="preserve">Escape from field – select enclosing frame </w:t>
-            </w:r>
-          </w:p>
-        </w:tc>
-      </w:tr>
-      <w:tr>
-        <w:tc>
-          <w:tcPr>
-            <w:tcW w:w="9209" w:type="dxa"/>
-            <w:gridSpan w:val="4"/>
-            <w:tcBorders>
-              <w:top w:val="single" w:sz="4" w:space="0" w:color="auto"/>
-              <w:left w:val="single" w:sz="4" w:space="0" w:color="auto"/>
-              <w:bottom w:val="single" w:sz="4" w:space="0" w:color="auto"/>
-              <w:right w:val="single" w:sz="4" w:space="0" w:color="auto"/>
-            </w:tcBorders>
-            <w:hideMark/>
-          </w:tcPr>
-          <w:p>
-            <w:pPr>
-              <w:spacing w:after="0" w:line="240" w:lineRule="auto"/>
-              <w:jc w:val="center"/>
-            </w:pPr>
-            <w:r>
-              <w:rPr>
-                <w:b/>
-                <w:bCs/>
-                <w:sz w:val="28"/>
-                <w:szCs w:val="28"/>
-              </w:rPr>
-              <w:t>Outlining</w:t>
-            </w:r>
-          </w:p>
-        </w:tc>
-      </w:tr>
-      <w:tr>
-        <w:tc>
-          <w:tcPr>
-            <w:tcW w:w="1413" w:type="dxa"/>
-            <w:tcBorders>
-              <w:top w:val="single" w:sz="4" w:space="0" w:color="auto"/>
-              <w:left w:val="single" w:sz="4" w:space="0" w:color="auto"/>
-              <w:bottom w:val="single" w:sz="4" w:space="0" w:color="auto"/>
-              <w:right w:val="single" w:sz="4" w:space="0" w:color="auto"/>
-            </w:tcBorders>
-            <w:vAlign w:val="center"/>
-            <w:hideMark/>
-          </w:tcPr>
-          <w:p>
-            <w:pPr>
-              <w:spacing w:after="0" w:line="240" w:lineRule="auto"/>
-              <w:jc w:val="center"/>
-              <w:rPr>
-                <w:b/>
-                <w:bCs/>
-              </w:rPr>
-            </w:pPr>
-            <w:r>
-              <w:rPr>
-                <w:b/>
-                <w:bCs/>
-              </w:rPr>
-              <w:t>Ctrl-o</w:t>
-            </w:r>
-          </w:p>
-        </w:tc>
-        <w:tc>
-          <w:tcPr>
-            <w:tcW w:w="2559" w:type="dxa"/>
-            <w:tcBorders>
-              <w:top w:val="single" w:sz="4" w:space="0" w:color="auto"/>
-              <w:left w:val="single" w:sz="4" w:space="0" w:color="auto"/>
-              <w:bottom w:val="single" w:sz="4" w:space="0" w:color="auto"/>
-              <w:right w:val="single" w:sz="4" w:space="0" w:color="auto"/>
-            </w:tcBorders>
-            <w:vAlign w:val="center"/>
-            <w:hideMark/>
-          </w:tcPr>
-          <w:p>
-            <w:pPr>
-              <w:spacing w:after="0" w:line="240" w:lineRule="auto"/>
-              <w:jc w:val="center"/>
-              <w:rPr>
-                <w:color w:val="00B050"/>
-              </w:rPr>
-            </w:pPr>
-            <w:r>
-              <w:t>-</w:t>
-            </w:r>
-          </w:p>
-        </w:tc>
-        <w:tc>
-          <w:tcPr>
-            <w:tcW w:w="2690" w:type="dxa"/>
-            <w:tcBorders>
-              <w:top w:val="single" w:sz="4" w:space="0" w:color="auto"/>
-              <w:left w:val="single" w:sz="4" w:space="0" w:color="auto"/>
-              <w:bottom w:val="single" w:sz="4" w:space="0" w:color="auto"/>
-              <w:right w:val="single" w:sz="4" w:space="0" w:color="auto"/>
-            </w:tcBorders>
-            <w:vAlign w:val="center"/>
-            <w:hideMark/>
-          </w:tcPr>
-          <w:p>
-            <w:pPr>
-              <w:spacing w:after="0" w:line="240" w:lineRule="auto"/>
-              <w:rPr>
-                <w:color w:val="00B050"/>
-              </w:rPr>
-            </w:pPr>
-            <w:r>
-              <w:rPr>
-                <w:color w:val="00B050"/>
-              </w:rPr>
-              <w:t>Toggle (expand/collapse) outlining on selected frame.</w:t>
-            </w:r>
-          </w:p>
-        </w:tc>
-        <w:tc>
-          <w:tcPr>
-            <w:tcW w:w="2547" w:type="dxa"/>
-            <w:tcBorders>
-              <w:top w:val="single" w:sz="4" w:space="0" w:color="auto"/>
-              <w:left w:val="single" w:sz="4" w:space="0" w:color="auto"/>
-              <w:bottom w:val="single" w:sz="4" w:space="0" w:color="auto"/>
-              <w:right w:val="single" w:sz="4" w:space="0" w:color="auto"/>
-            </w:tcBorders>
-            <w:vAlign w:val="center"/>
-            <w:hideMark/>
-          </w:tcPr>
-          <w:p>
-            <w:pPr>
-              <w:spacing w:after="0" w:line="240" w:lineRule="auto"/>
-            </w:pPr>
-            <w:r>
-              <w:rPr>
-                <w:color w:val="00B050"/>
-              </w:rPr>
-              <w:t xml:space="preserve">Toggle (expand/collapse) outlining on </w:t>
-            </w:r>
-            <w:r>
-              <w:rPr>
-                <w:color w:val="00B050"/>
-              </w:rPr>
-              <w:t>the frame enclosing this field.</w:t>
+            </w:pPr>
+            <w:r>
+              <w:rPr>
+                <w:color w:val="00B050"/>
+              </w:rPr>
+              <w:t>Toggle (expand/collapse) outlining on the frame enclosing this field.</w:t>
             </w:r>
           </w:p>
         </w:tc>
@@ -2409,7 +2351,7 @@
                 <w:b/>
                 <w:bCs/>
               </w:rPr>
-              <w:t>Insert</w:t>
+              <w:t>Enter</w:t>
             </w:r>
           </w:p>
         </w:tc>
@@ -2466,13 +2408,19 @@
                 <w:iCs/>
                 <w:color w:val="00B050"/>
               </w:rPr>
-              <w:t>above</w:t>
-            </w:r>
-            <w:r>
-              <w:rPr>
-                <w:color w:val="00B050"/>
-              </w:rPr>
-              <w:t xml:space="preserve"> selected, at peer level.</w:t>
+              <w:t>below</w:t>
+            </w:r>
+            <w:r>
+              <w:rPr>
+                <w:color w:val="00B050"/>
+              </w:rPr>
+              <w:t xml:space="preserve"> selected, at peer level</w:t>
+            </w:r>
+            <w:r>
+              <w:rPr>
+                <w:color w:val="00B050"/>
+              </w:rPr>
+              <w:t xml:space="preserve"> – if permissible.</w:t>
             </w:r>
           </w:p>
         </w:tc>
@@ -2492,15 +2440,26 @@
             <w:pPr>
               <w:spacing w:after="0" w:line="240" w:lineRule="auto"/>
               <w:jc w:val="center"/>
-              <w:rPr>
-                <w:color w:val="00B050"/>
-              </w:rPr>
-            </w:pPr>
-            <w:r>
-              <w:rPr>
-                <w:color w:val="00B050"/>
-              </w:rPr>
-              <w:t xml:space="preserve">Characters are </w:t>
+            </w:pPr>
+            <w:r>
+              <w:rPr>
+                <w:color w:val="00B050"/>
+              </w:rPr>
+              <w:t xml:space="preserve">Move to the next field (in the same frame). For last field in frame only: </w:t>
+            </w:r>
+            <w:proofErr w:type="gramStart"/>
+            <w:r>
+              <w:rPr>
+                <w:color w:val="00B050"/>
+              </w:rPr>
+              <w:t>insert  ‘</w:t>
+            </w:r>
+            <w:proofErr w:type="gramEnd"/>
+            <w:r>
+              <w:rPr>
+                <w:color w:val="00B050"/>
+              </w:rPr>
+              <w:t xml:space="preserve">new code’  </w:t>
             </w:r>
             <w:r>
               <w:rPr>
@@ -2508,47 +2467,13 @@
                 <w:iCs/>
                 <w:color w:val="00B050"/>
               </w:rPr>
-              <w:t>always</w:t>
-            </w:r>
-            <w:r>
-              <w:rPr>
-                <w:color w:val="00B050"/>
-              </w:rPr>
-              <w:t xml:space="preserve"> inserted just by </w:t>
-            </w:r>
-            <w:proofErr w:type="gramStart"/>
-            <w:r>
-              <w:rPr>
-                <w:color w:val="00B050"/>
-              </w:rPr>
-              <w:t>typing</w:t>
-            </w:r>
-            <w:proofErr w:type="gramEnd"/>
-          </w:p>
-          <w:p>
-            <w:pPr>
-              <w:spacing w:after="0" w:line="240" w:lineRule="auto"/>
-              <w:jc w:val="center"/>
-            </w:pPr>
-            <w:r>
-              <w:rPr>
-                <w:color w:val="00B050"/>
-              </w:rPr>
-              <w:t xml:space="preserve"> (</w:t>
-            </w:r>
-            <w:r>
-              <w:rPr>
-                <w:b/>
-                <w:bCs/>
-                <w:color w:val="00B050"/>
-              </w:rPr>
-              <w:t>Insert</w:t>
-            </w:r>
-            <w:r>
-              <w:rPr>
-                <w:color w:val="00B050"/>
-              </w:rPr>
-              <w:t xml:space="preserve"> does nothing).</w:t>
+              <w:t>after</w:t>
+            </w:r>
+            <w:r>
+              <w:rPr>
+                <w:color w:val="00B050"/>
+              </w:rPr>
+              <w:t xml:space="preserve"> this field</w:t>
             </w:r>
           </w:p>
         </w:tc>
@@ -2580,7 +2505,14 @@
                 <w:b/>
                 <w:bCs/>
               </w:rPr>
-              <w:t>Shift-Insert</w:t>
+              <w:t>Shift-</w:t>
+            </w:r>
+            <w:r>
+              <w:rPr>
+                <w:b/>
+                <w:bCs/>
+              </w:rPr>
+              <w:t>Enter</w:t>
             </w:r>
           </w:p>
         </w:tc>
@@ -2637,13 +2569,19 @@
                 <w:iCs/>
                 <w:color w:val="00B050"/>
               </w:rPr>
-              <w:t>below</w:t>
-            </w:r>
-            <w:r>
-              <w:rPr>
-                <w:color w:val="00B050"/>
-              </w:rPr>
-              <w:t xml:space="preserve"> selected, at peer level.</w:t>
+              <w:t>above</w:t>
+            </w:r>
+            <w:r>
+              <w:rPr>
+                <w:color w:val="00B050"/>
+              </w:rPr>
+              <w:t xml:space="preserve"> selected, at peer level</w:t>
+            </w:r>
+            <w:r>
+              <w:rPr>
+                <w:color w:val="00B050"/>
+              </w:rPr>
+              <w:t xml:space="preserve"> – if permissible</w:t>
             </w:r>
           </w:p>
         </w:tc>
@@ -2668,7 +2606,64 @@
               </w:rPr>
             </w:pPr>
             <w:r>
-              <w:t>-</w:t>
+              <w:rPr>
+                <w:color w:val="00B050"/>
+              </w:rPr>
+              <w:t xml:space="preserve">Move to the </w:t>
+            </w:r>
+            <w:r>
+              <w:rPr>
+                <w:i/>
+                <w:iCs/>
+                <w:color w:val="00B050"/>
+              </w:rPr>
+              <w:t>previous</w:t>
+            </w:r>
+            <w:r>
+              <w:rPr>
+                <w:color w:val="00B050"/>
+              </w:rPr>
+              <w:t xml:space="preserve"> field (in the same frame). For </w:t>
+            </w:r>
+            <w:r>
+              <w:rPr>
+                <w:i/>
+                <w:iCs/>
+                <w:color w:val="00B050"/>
+              </w:rPr>
+              <w:t>first</w:t>
+            </w:r>
+            <w:r>
+              <w:rPr>
+                <w:color w:val="00B050"/>
+              </w:rPr>
+              <w:t xml:space="preserve"> field in frame only: </w:t>
+            </w:r>
+            <w:proofErr w:type="gramStart"/>
+            <w:r>
+              <w:rPr>
+                <w:color w:val="00B050"/>
+              </w:rPr>
+              <w:t>insert  ‘</w:t>
+            </w:r>
+            <w:proofErr w:type="gramEnd"/>
+            <w:r>
+              <w:rPr>
+                <w:color w:val="00B050"/>
+              </w:rPr>
+              <w:t xml:space="preserve">new code’  </w:t>
+            </w:r>
+            <w:r>
+              <w:rPr>
+                <w:color w:val="00B050"/>
+              </w:rPr>
+              <w:t>before</w:t>
+            </w:r>
+            <w:r>
+              <w:rPr>
+                <w:color w:val="00B050"/>
+              </w:rPr>
+              <w:t xml:space="preserve"> this field</w:t>
             </w:r>
           </w:p>
         </w:tc>

</xml_diff>

<commit_message>
Update Using the Elan editor.docx
</commit_message>
<xml_diff>
--- a/documentation/Using the Elan editor.docx
+++ b/documentation/Using the Elan editor.docx
@@ -771,13 +771,7 @@
               <w:rPr>
                 <w:color w:val="00B050"/>
               </w:rPr>
-              <w:t>Select last</w:t>
-            </w:r>
-            <w:r>
-              <w:rPr>
-                <w:color w:val="00B050"/>
-              </w:rPr>
-              <w:t xml:space="preserve"> </w:t>
+              <w:t xml:space="preserve">Select last </w:t>
             </w:r>
             <w:r>
               <w:rPr>
@@ -791,13 +785,7 @@
               <w:rPr>
                 <w:color w:val="00B050"/>
               </w:rPr>
-              <w:t xml:space="preserve"> in </w:t>
-            </w:r>
-            <w:r>
-              <w:rPr>
-                <w:color w:val="00B050"/>
-              </w:rPr>
-              <w:t>file</w:t>
+              <w:t xml:space="preserve"> in file</w:t>
             </w:r>
           </w:p>
         </w:tc>
@@ -1671,15 +1659,9 @@
             <w:pPr>
               <w:spacing w:after="0" w:line="240" w:lineRule="auto"/>
               <w:jc w:val="center"/>
-              <w:rPr>
-                <w:color w:val="00B050"/>
-              </w:rPr>
-            </w:pPr>
-            <w:r>
-              <w:rPr>
-                <w:color w:val="00B050"/>
-              </w:rPr>
-              <w:t>Escape frames (unselect everything)</w:t>
+            </w:pPr>
+            <w:r>
+              <w:t>-</w:t>
             </w:r>
           </w:p>
         </w:tc>
@@ -1707,7 +1689,19 @@
               <w:rPr>
                 <w:color w:val="00B050"/>
               </w:rPr>
-              <w:t xml:space="preserve">Escape from field – select enclosing frame </w:t>
+              <w:t xml:space="preserve">Escape from field </w:t>
+            </w:r>
+            <w:r>
+              <w:rPr>
+                <w:color w:val="00B050"/>
+              </w:rPr>
+              <w:t>and</w:t>
+            </w:r>
+            <w:r>
+              <w:rPr>
+                <w:color w:val="00B050"/>
+              </w:rPr>
+              <w:t xml:space="preserve"> select enclosing frame </w:t>
             </w:r>
           </w:p>
         </w:tc>
@@ -2260,104 +2254,339 @@
             <w:pPr>
               <w:spacing w:after="0" w:line="240" w:lineRule="auto"/>
               <w:rPr>
-                <w:color w:val="ADADAD" w:themeColor="background2" w:themeShade="BF"/>
-              </w:rPr>
-            </w:pPr>
-            <w:r>
-              <w:rPr>
-                <w:color w:val="ADADAD" w:themeColor="background2" w:themeShade="BF"/>
-              </w:rPr>
-              <w:t>Delete whole frame (dialog requests confirmation or options).</w:t>
-            </w:r>
-          </w:p>
-          <w:p>
-            <w:pPr>
-              <w:spacing w:after="0" w:line="240" w:lineRule="auto"/>
-              <w:rPr>
                 <w:b/>
                 <w:bCs/>
                 <w:color w:val="E97132" w:themeColor="accent2"/>
               </w:rPr>
             </w:pPr>
-            <w:r>
-              <w:rPr>
+          </w:p>
+        </w:tc>
+        <w:tc>
+          <w:tcPr>
+            <w:tcW w:w="2547" w:type="dxa"/>
+            <w:tcBorders>
+              <w:top w:val="single" w:sz="4" w:space="0" w:color="auto"/>
+              <w:left w:val="single" w:sz="4" w:space="0" w:color="auto"/>
+              <w:bottom w:val="single" w:sz="4" w:space="0" w:color="auto"/>
+              <w:right w:val="single" w:sz="4" w:space="0" w:color="auto"/>
+            </w:tcBorders>
+            <w:vAlign w:val="center"/>
+            <w:hideMark/>
+          </w:tcPr>
+          <w:p>
+            <w:pPr>
+              <w:spacing w:after="0" w:line="240" w:lineRule="auto"/>
+            </w:pPr>
+            <w:r>
+              <w:rPr>
+                <w:color w:val="00B050"/>
+              </w:rPr>
+              <w:t>Delete the character to the right of the cursor.</w:t>
+            </w:r>
+          </w:p>
+        </w:tc>
+      </w:tr>
+      <w:tr>
+        <w:tc>
+          <w:tcPr>
+            <w:tcW w:w="1413" w:type="dxa"/>
+            <w:tcBorders>
+              <w:top w:val="single" w:sz="4" w:space="0" w:color="auto"/>
+              <w:left w:val="single" w:sz="4" w:space="0" w:color="auto"/>
+              <w:bottom w:val="single" w:sz="4" w:space="0" w:color="auto"/>
+              <w:right w:val="single" w:sz="4" w:space="0" w:color="auto"/>
+            </w:tcBorders>
+            <w:vAlign w:val="center"/>
+          </w:tcPr>
+          <w:p>
+            <w:pPr>
+              <w:spacing w:after="0" w:line="240" w:lineRule="auto"/>
+              <w:jc w:val="center"/>
+              <w:rPr>
+                <w:b/>
+                <w:bCs/>
+              </w:rPr>
+            </w:pPr>
+            <w:r>
+              <w:rPr>
+                <w:b/>
+                <w:bCs/>
+              </w:rPr>
+              <w:t>Ctrl-</w:t>
+            </w:r>
+            <w:r>
+              <w:rPr>
+                <w:b/>
+                <w:bCs/>
+              </w:rPr>
+              <w:t>Delete</w:t>
+            </w:r>
+            <w:r>
+              <w:rPr>
+                <w:b/>
+                <w:bCs/>
+              </w:rPr>
+              <w:t xml:space="preserve"> </w:t>
+            </w:r>
+            <w:r>
+              <w:t>or</w:t>
+            </w:r>
+          </w:p>
+          <w:p>
+            <w:pPr>
+              <w:spacing w:after="0" w:line="240" w:lineRule="auto"/>
+              <w:jc w:val="center"/>
+              <w:rPr>
+                <w:b/>
+                <w:bCs/>
+              </w:rPr>
+            </w:pPr>
+            <w:r>
+              <w:rPr>
+                <w:b/>
+                <w:bCs/>
+              </w:rPr>
+              <w:t>Ctrl-d</w:t>
+            </w:r>
+          </w:p>
+        </w:tc>
+        <w:tc>
+          <w:tcPr>
+            <w:tcW w:w="2559" w:type="dxa"/>
+            <w:tcBorders>
+              <w:top w:val="single" w:sz="4" w:space="0" w:color="auto"/>
+              <w:left w:val="single" w:sz="4" w:space="0" w:color="auto"/>
+              <w:bottom w:val="single" w:sz="4" w:space="0" w:color="auto"/>
+              <w:right w:val="single" w:sz="4" w:space="0" w:color="auto"/>
+            </w:tcBorders>
+            <w:vAlign w:val="center"/>
+          </w:tcPr>
+          <w:p>
+            <w:pPr>
+              <w:spacing w:after="0" w:line="240" w:lineRule="auto"/>
+              <w:jc w:val="center"/>
+            </w:pPr>
+          </w:p>
+        </w:tc>
+        <w:tc>
+          <w:tcPr>
+            <w:tcW w:w="2690" w:type="dxa"/>
+            <w:tcBorders>
+              <w:top w:val="single" w:sz="4" w:space="0" w:color="auto"/>
+              <w:left w:val="single" w:sz="4" w:space="0" w:color="auto"/>
+              <w:bottom w:val="single" w:sz="4" w:space="0" w:color="auto"/>
+              <w:right w:val="single" w:sz="4" w:space="0" w:color="auto"/>
+            </w:tcBorders>
+            <w:vAlign w:val="center"/>
+          </w:tcPr>
+          <w:p>
+            <w:pPr>
+              <w:spacing w:after="0" w:line="240" w:lineRule="auto"/>
+              <w:rPr>
+                <w:b/>
+                <w:bCs/>
                 <w:color w:val="E97132" w:themeColor="accent2"/>
               </w:rPr>
-              <w:t xml:space="preserve">As a </w:t>
+            </w:pPr>
+            <w:r>
+              <w:rPr>
+                <w:b/>
+                <w:bCs/>
+                <w:color w:val="E97132" w:themeColor="accent2"/>
+              </w:rPr>
+              <w:t>At present …</w:t>
+            </w:r>
+            <w:r>
+              <w:rPr>
+                <w:color w:val="E97132" w:themeColor="accent2"/>
+              </w:rPr>
+              <w:br/>
+            </w:r>
+            <w:r>
+              <w:rPr>
+                <w:color w:val="E97132" w:themeColor="accent2"/>
+              </w:rPr>
+              <w:t>Delete the selected frame, including any frame</w:t>
+            </w:r>
+            <w:r>
+              <w:rPr>
+                <w:color w:val="E97132" w:themeColor="accent2"/>
+              </w:rPr>
+              <w:t xml:space="preserve">s within it. </w:t>
+            </w:r>
+            <w:r>
+              <w:rPr>
+                <w:color w:val="E8E8E8" w:themeColor="background2"/>
+              </w:rPr>
+              <w:t xml:space="preserve">(In later release there will be a confirmation dialog box, presenting options). </w:t>
+            </w:r>
+          </w:p>
+        </w:tc>
+        <w:tc>
+          <w:tcPr>
+            <w:tcW w:w="2547" w:type="dxa"/>
+            <w:tcBorders>
+              <w:top w:val="single" w:sz="4" w:space="0" w:color="auto"/>
+              <w:left w:val="single" w:sz="4" w:space="0" w:color="auto"/>
+              <w:bottom w:val="single" w:sz="4" w:space="0" w:color="auto"/>
+              <w:right w:val="single" w:sz="4" w:space="0" w:color="auto"/>
+            </w:tcBorders>
+            <w:vAlign w:val="center"/>
+          </w:tcPr>
+          <w:p>
+            <w:pPr>
+              <w:spacing w:after="0" w:line="240" w:lineRule="auto"/>
+              <w:rPr>
+                <w:color w:val="00B050"/>
+              </w:rPr>
+            </w:pPr>
+          </w:p>
+        </w:tc>
+      </w:tr>
+      <w:tr>
+        <w:tc>
+          <w:tcPr>
+            <w:tcW w:w="1413" w:type="dxa"/>
+            <w:tcBorders>
+              <w:top w:val="single" w:sz="4" w:space="0" w:color="auto"/>
+              <w:left w:val="single" w:sz="4" w:space="0" w:color="auto"/>
+              <w:bottom w:val="single" w:sz="4" w:space="0" w:color="auto"/>
+              <w:right w:val="single" w:sz="4" w:space="0" w:color="auto"/>
+            </w:tcBorders>
+            <w:vAlign w:val="center"/>
+            <w:hideMark/>
+          </w:tcPr>
+          <w:p>
+            <w:pPr>
+              <w:spacing w:after="0" w:line="240" w:lineRule="auto"/>
+              <w:jc w:val="center"/>
+              <w:rPr>
+                <w:b/>
+                <w:bCs/>
+              </w:rPr>
+            </w:pPr>
+            <w:r>
+              <w:rPr>
+                <w:b/>
+                <w:bCs/>
+              </w:rPr>
+              <w:t>Enter</w:t>
+            </w:r>
+          </w:p>
+        </w:tc>
+        <w:tc>
+          <w:tcPr>
+            <w:tcW w:w="2559" w:type="dxa"/>
+            <w:tcBorders>
+              <w:top w:val="single" w:sz="4" w:space="0" w:color="auto"/>
+              <w:left w:val="single" w:sz="4" w:space="0" w:color="auto"/>
+              <w:bottom w:val="single" w:sz="4" w:space="0" w:color="auto"/>
+              <w:right w:val="single" w:sz="4" w:space="0" w:color="auto"/>
+            </w:tcBorders>
+            <w:vAlign w:val="center"/>
+          </w:tcPr>
+          <w:p>
+            <w:pPr>
+              <w:spacing w:after="0" w:line="240" w:lineRule="auto"/>
+              <w:jc w:val="center"/>
+            </w:pPr>
+          </w:p>
+        </w:tc>
+        <w:tc>
+          <w:tcPr>
+            <w:tcW w:w="2690" w:type="dxa"/>
+            <w:tcBorders>
+              <w:top w:val="single" w:sz="4" w:space="0" w:color="auto"/>
+              <w:left w:val="single" w:sz="4" w:space="0" w:color="auto"/>
+              <w:bottom w:val="single" w:sz="4" w:space="0" w:color="auto"/>
+              <w:right w:val="single" w:sz="4" w:space="0" w:color="auto"/>
+            </w:tcBorders>
+            <w:vAlign w:val="center"/>
+            <w:hideMark/>
+          </w:tcPr>
+          <w:p>
+            <w:pPr>
+              <w:spacing w:after="0" w:line="240" w:lineRule="auto"/>
+              <w:rPr>
+                <w:color w:val="00B050"/>
+              </w:rPr>
+            </w:pPr>
+            <w:r>
+              <w:rPr>
+                <w:color w:val="00B050"/>
+              </w:rPr>
+              <w:t xml:space="preserve">Insert a selector-frame (‘new code’) </w:t>
             </w:r>
             <w:r>
               <w:rPr>
                 <w:i/>
                 <w:iCs/>
-                <w:color w:val="E97132" w:themeColor="accent2"/>
-              </w:rPr>
-              <w:t>temporary</w:t>
-            </w:r>
-            <w:r>
-              <w:rPr>
-                <w:color w:val="E97132" w:themeColor="accent2"/>
-              </w:rPr>
-              <w:t xml:space="preserve"> </w:t>
+                <w:color w:val="00B050"/>
+              </w:rPr>
+              <w:t>below</w:t>
+            </w:r>
+            <w:r>
+              <w:rPr>
+                <w:color w:val="00B050"/>
+              </w:rPr>
+              <w:t xml:space="preserve"> selected, at peer level</w:t>
+            </w:r>
+            <w:r>
+              <w:rPr>
+                <w:color w:val="00B050"/>
+              </w:rPr>
+              <w:t xml:space="preserve"> – if permissible.</w:t>
+            </w:r>
+          </w:p>
+        </w:tc>
+        <w:tc>
+          <w:tcPr>
+            <w:tcW w:w="2547" w:type="dxa"/>
+            <w:tcBorders>
+              <w:top w:val="single" w:sz="4" w:space="0" w:color="auto"/>
+              <w:left w:val="single" w:sz="4" w:space="0" w:color="auto"/>
+              <w:bottom w:val="single" w:sz="4" w:space="0" w:color="auto"/>
+              <w:right w:val="single" w:sz="4" w:space="0" w:color="auto"/>
+            </w:tcBorders>
+            <w:vAlign w:val="center"/>
+            <w:hideMark/>
+          </w:tcPr>
+          <w:p>
+            <w:pPr>
+              <w:spacing w:after="0" w:line="240" w:lineRule="auto"/>
+              <w:jc w:val="center"/>
+            </w:pPr>
+            <w:r>
+              <w:rPr>
+                <w:color w:val="00B050"/>
+              </w:rPr>
+              <w:t>Move to the next field (in the same frame)</w:t>
+            </w:r>
+            <w:r>
+              <w:rPr>
+                <w:color w:val="00B050"/>
+              </w:rPr>
+              <w:t xml:space="preserve"> – like Tab</w:t>
+            </w:r>
+            <w:r>
+              <w:rPr>
+                <w:color w:val="00B050"/>
+              </w:rPr>
+              <w:t xml:space="preserve">. For last field in frame only: insert  ‘new code’  </w:t>
             </w:r>
             <w:r>
               <w:rPr>
                 <w:i/>
                 <w:iCs/>
-                <w:color w:val="E97132" w:themeColor="accent2"/>
-              </w:rPr>
-              <w:t>solution</w:t>
-            </w:r>
-            <w:r>
-              <w:rPr>
-                <w:color w:val="E97132" w:themeColor="accent2"/>
-              </w:rPr>
-              <w:t xml:space="preserve"> (because high-risk) you can delete a whole frame by selecting it and pressing </w:t>
-            </w:r>
-            <w:r>
-              <w:rPr>
-                <w:b/>
-                <w:bCs/>
-                <w:color w:val="E97132" w:themeColor="accent2"/>
-              </w:rPr>
-              <w:t xml:space="preserve">Ctrl-Delete </w:t>
-            </w:r>
-            <w:r>
-              <w:rPr>
-                <w:color w:val="E97132" w:themeColor="accent2"/>
-              </w:rPr>
-              <w:t xml:space="preserve">or </w:t>
-            </w:r>
-            <w:r>
-              <w:rPr>
-                <w:b/>
-                <w:bCs/>
-                <w:color w:val="E97132" w:themeColor="accent2"/>
-              </w:rPr>
-              <w:t>Ctrl-d</w:t>
-            </w:r>
-          </w:p>
-        </w:tc>
-        <w:tc>
-          <w:tcPr>
-            <w:tcW w:w="2547" w:type="dxa"/>
-            <w:tcBorders>
-              <w:top w:val="single" w:sz="4" w:space="0" w:color="auto"/>
-              <w:left w:val="single" w:sz="4" w:space="0" w:color="auto"/>
-              <w:bottom w:val="single" w:sz="4" w:space="0" w:color="auto"/>
-              <w:right w:val="single" w:sz="4" w:space="0" w:color="auto"/>
-            </w:tcBorders>
-            <w:vAlign w:val="center"/>
-            <w:hideMark/>
-          </w:tcPr>
-          <w:p>
-            <w:pPr>
-              <w:spacing w:after="0" w:line="240" w:lineRule="auto"/>
-            </w:pPr>
-            <w:r>
-              <w:rPr>
-                <w:color w:val="00B050"/>
-              </w:rPr>
-              <w:t>Delete the character to the right of the cursor.</w:t>
+                <w:color w:val="00B050"/>
+              </w:rPr>
+              <w:t>after</w:t>
+            </w:r>
+            <w:r>
+              <w:rPr>
+                <w:color w:val="00B050"/>
+              </w:rPr>
+              <w:t xml:space="preserve"> this field</w:t>
             </w:r>
           </w:p>
         </w:tc>
@@ -2389,6 +2618,13 @@
                 <w:b/>
                 <w:bCs/>
               </w:rPr>
+              <w:t>Shift-</w:t>
+            </w:r>
+            <w:r>
+              <w:rPr>
+                <w:b/>
+                <w:bCs/>
+              </w:rPr>
               <w:t>Enter</w:t>
             </w:r>
           </w:p>
@@ -2442,7 +2678,7 @@
                 <w:iCs/>
                 <w:color w:val="00B050"/>
               </w:rPr>
-              <w:t>below</w:t>
+              <w:t>above</w:t>
             </w:r>
             <w:r>
               <w:rPr>
@@ -2454,7 +2690,7 @@
               <w:rPr>
                 <w:color w:val="00B050"/>
               </w:rPr>
-              <w:t xml:space="preserve"> – if permissible.</w:t>
+              <w:t xml:space="preserve"> – if permissible</w:t>
             </w:r>
           </w:p>
         </w:tc>
@@ -2474,24 +2710,15 @@
             <w:pPr>
               <w:spacing w:after="0" w:line="240" w:lineRule="auto"/>
               <w:jc w:val="center"/>
-            </w:pPr>
-            <w:r>
-              <w:rPr>
-                <w:color w:val="00B050"/>
-              </w:rPr>
-              <w:t>Move to the next field (in the same frame)</w:t>
-            </w:r>
-            <w:r>
-              <w:rPr>
-                <w:color w:val="00B050"/>
-              </w:rPr>
-              <w:t xml:space="preserve"> – like Tab</w:t>
-            </w:r>
-            <w:r>
-              <w:rPr>
-                <w:color w:val="00B050"/>
-              </w:rPr>
-              <w:t xml:space="preserve">. For last field in frame only: insert  ‘new code’  </w:t>
+              <w:rPr>
+                <w:color w:val="ADADAD" w:themeColor="background2" w:themeShade="BF"/>
+              </w:rPr>
+            </w:pPr>
+            <w:r>
+              <w:rPr>
+                <w:color w:val="00B050"/>
+              </w:rPr>
+              <w:t xml:space="preserve">Move to the </w:t>
             </w:r>
             <w:r>
               <w:rPr>
@@ -2499,97 +2726,25 @@
                 <w:iCs/>
                 <w:color w:val="00B050"/>
               </w:rPr>
-              <w:t>after</w:t>
-            </w:r>
-            <w:r>
-              <w:rPr>
-                <w:color w:val="00B050"/>
-              </w:rPr>
-              <w:t xml:space="preserve"> this field</w:t>
-            </w:r>
-          </w:p>
-        </w:tc>
-      </w:tr>
-      <w:tr>
-        <w:tc>
-          <w:tcPr>
-            <w:tcW w:w="1413" w:type="dxa"/>
-            <w:tcBorders>
-              <w:top w:val="single" w:sz="4" w:space="0" w:color="auto"/>
-              <w:left w:val="single" w:sz="4" w:space="0" w:color="auto"/>
-              <w:bottom w:val="single" w:sz="4" w:space="0" w:color="auto"/>
-              <w:right w:val="single" w:sz="4" w:space="0" w:color="auto"/>
-            </w:tcBorders>
-            <w:vAlign w:val="center"/>
-            <w:hideMark/>
-          </w:tcPr>
-          <w:p>
-            <w:pPr>
-              <w:spacing w:after="0" w:line="240" w:lineRule="auto"/>
-              <w:jc w:val="center"/>
-              <w:rPr>
-                <w:b/>
-                <w:bCs/>
-              </w:rPr>
-            </w:pPr>
-            <w:r>
-              <w:rPr>
-                <w:b/>
-                <w:bCs/>
-              </w:rPr>
-              <w:t>Shift-</w:t>
-            </w:r>
-            <w:r>
-              <w:rPr>
-                <w:b/>
-                <w:bCs/>
-              </w:rPr>
-              <w:t>Enter</w:t>
-            </w:r>
-          </w:p>
-        </w:tc>
-        <w:tc>
-          <w:tcPr>
-            <w:tcW w:w="2559" w:type="dxa"/>
-            <w:tcBorders>
-              <w:top w:val="single" w:sz="4" w:space="0" w:color="auto"/>
-              <w:left w:val="single" w:sz="4" w:space="0" w:color="auto"/>
-              <w:bottom w:val="single" w:sz="4" w:space="0" w:color="auto"/>
-              <w:right w:val="single" w:sz="4" w:space="0" w:color="auto"/>
-            </w:tcBorders>
-            <w:vAlign w:val="center"/>
-          </w:tcPr>
-          <w:p>
-            <w:pPr>
-              <w:spacing w:after="0" w:line="240" w:lineRule="auto"/>
-              <w:jc w:val="center"/>
-            </w:pPr>
-          </w:p>
-        </w:tc>
-        <w:tc>
-          <w:tcPr>
-            <w:tcW w:w="2690" w:type="dxa"/>
-            <w:tcBorders>
-              <w:top w:val="single" w:sz="4" w:space="0" w:color="auto"/>
-              <w:left w:val="single" w:sz="4" w:space="0" w:color="auto"/>
-              <w:bottom w:val="single" w:sz="4" w:space="0" w:color="auto"/>
-              <w:right w:val="single" w:sz="4" w:space="0" w:color="auto"/>
-            </w:tcBorders>
-            <w:vAlign w:val="center"/>
-            <w:hideMark/>
-          </w:tcPr>
-          <w:p>
-            <w:pPr>
-              <w:spacing w:after="0" w:line="240" w:lineRule="auto"/>
-              <w:rPr>
-                <w:color w:val="00B050"/>
-              </w:rPr>
-            </w:pPr>
-            <w:r>
-              <w:rPr>
-                <w:color w:val="00B050"/>
-              </w:rPr>
-              <w:t xml:space="preserve">Insert a selector-frame (‘new code’) </w:t>
+              <w:t>previous</w:t>
+            </w:r>
+            <w:r>
+              <w:rPr>
+                <w:color w:val="00B050"/>
+              </w:rPr>
+              <w:t xml:space="preserve"> field (in the same frame</w:t>
+            </w:r>
+            <w:r>
+              <w:rPr>
+                <w:color w:val="00B050"/>
+              </w:rPr>
+              <w:t xml:space="preserve"> – like shift tab</w:t>
+            </w:r>
+            <w:r>
+              <w:rPr>
+                <w:color w:val="00B050"/>
+              </w:rPr>
+              <w:t xml:space="preserve">). For </w:t>
             </w:r>
             <w:r>
               <w:rPr>
@@ -2597,99 +2752,13 @@
                 <w:iCs/>
                 <w:color w:val="00B050"/>
               </w:rPr>
-              <w:t>above</w:t>
-            </w:r>
-            <w:r>
-              <w:rPr>
-                <w:color w:val="00B050"/>
-              </w:rPr>
-              <w:t xml:space="preserve"> selected, at peer level</w:t>
-            </w:r>
-            <w:r>
-              <w:rPr>
-                <w:color w:val="00B050"/>
-              </w:rPr>
-              <w:t xml:space="preserve"> – if permissible</w:t>
-            </w:r>
-          </w:p>
-        </w:tc>
-        <w:tc>
-          <w:tcPr>
-            <w:tcW w:w="2547" w:type="dxa"/>
-            <w:tcBorders>
-              <w:top w:val="single" w:sz="4" w:space="0" w:color="auto"/>
-              <w:left w:val="single" w:sz="4" w:space="0" w:color="auto"/>
-              <w:bottom w:val="single" w:sz="4" w:space="0" w:color="auto"/>
-              <w:right w:val="single" w:sz="4" w:space="0" w:color="auto"/>
-            </w:tcBorders>
-            <w:vAlign w:val="center"/>
-            <w:hideMark/>
-          </w:tcPr>
-          <w:p>
-            <w:pPr>
-              <w:spacing w:after="0" w:line="240" w:lineRule="auto"/>
-              <w:jc w:val="center"/>
-              <w:rPr>
-                <w:color w:val="ADADAD" w:themeColor="background2" w:themeShade="BF"/>
-              </w:rPr>
-            </w:pPr>
-            <w:r>
-              <w:rPr>
-                <w:color w:val="00B050"/>
-              </w:rPr>
-              <w:t xml:space="preserve">Move to the </w:t>
-            </w:r>
-            <w:r>
-              <w:rPr>
-                <w:i/>
-                <w:iCs/>
-                <w:color w:val="00B050"/>
-              </w:rPr>
-              <w:t>previous</w:t>
-            </w:r>
-            <w:r>
-              <w:rPr>
-                <w:color w:val="00B050"/>
-              </w:rPr>
-              <w:t xml:space="preserve"> field (in the same frame</w:t>
-            </w:r>
-            <w:r>
-              <w:rPr>
-                <w:color w:val="00B050"/>
-              </w:rPr>
-              <w:t xml:space="preserve"> – like shift tab</w:t>
-            </w:r>
-            <w:r>
-              <w:rPr>
-                <w:color w:val="00B050"/>
-              </w:rPr>
-              <w:t xml:space="preserve">). For </w:t>
-            </w:r>
-            <w:r>
-              <w:rPr>
-                <w:i/>
-                <w:iCs/>
-                <w:color w:val="00B050"/>
-              </w:rPr>
               <w:t>first</w:t>
             </w:r>
             <w:r>
               <w:rPr>
                 <w:color w:val="00B050"/>
               </w:rPr>
-              <w:t xml:space="preserve"> field in frame only: insert  ‘new code’  </w:t>
-            </w:r>
-            <w:r>
-              <w:rPr>
-                <w:color w:val="00B050"/>
-              </w:rPr>
-              <w:t>before</w:t>
-            </w:r>
-            <w:r>
-              <w:rPr>
-                <w:color w:val="00B050"/>
-              </w:rPr>
-              <w:t xml:space="preserve"> this field</w:t>
+              <w:t xml:space="preserve"> field in frame only: insert  ‘new code’  before this field</w:t>
             </w:r>
           </w:p>
         </w:tc>

</xml_diff>

<commit_message>
#498 document new key actions
</commit_message>
<xml_diff>
--- a/documentation/Using the Elan editor.docx
+++ b/documentation/Using the Elan editor.docx
@@ -48,9 +48,9 @@
       </w:tblPr>
       <w:tblGrid>
         <w:gridCol w:w="1413"/>
-        <w:gridCol w:w="2559"/>
-        <w:gridCol w:w="2690"/>
-        <w:gridCol w:w="2547"/>
+        <w:gridCol w:w="255"/>
+        <w:gridCol w:w="3827"/>
+        <w:gridCol w:w="3714"/>
       </w:tblGrid>
       <w:tr>
         <w:tc>
@@ -147,37 +147,30 @@
         </w:tc>
         <w:tc>
           <w:tcPr>
-            <w:tcW w:w="2559" w:type="dxa"/>
-            <w:tcBorders>
-              <w:top w:val="single" w:sz="4" w:space="0" w:color="auto"/>
-              <w:left w:val="single" w:sz="4" w:space="0" w:color="auto"/>
-              <w:bottom w:val="single" w:sz="4" w:space="0" w:color="auto"/>
-              <w:right w:val="single" w:sz="4" w:space="0" w:color="auto"/>
-            </w:tcBorders>
-            <w:vAlign w:val="center"/>
-            <w:hideMark/>
-          </w:tcPr>
-          <w:p>
-            <w:pPr>
-              <w:spacing w:after="0" w:line="240" w:lineRule="auto"/>
-              <w:jc w:val="center"/>
-              <w:rPr>
-                <w:b/>
-                <w:bCs/>
-              </w:rPr>
-            </w:pPr>
-            <w:r>
-              <w:rPr>
-                <w:b/>
-                <w:bCs/>
-              </w:rPr>
-              <w:t>Nothing</w:t>
-            </w:r>
-          </w:p>
-        </w:tc>
-        <w:tc>
-          <w:tcPr>
-            <w:tcW w:w="2690" w:type="dxa"/>
+            <w:tcW w:w="255" w:type="dxa"/>
+            <w:tcBorders>
+              <w:top w:val="single" w:sz="4" w:space="0" w:color="auto"/>
+              <w:left w:val="single" w:sz="4" w:space="0" w:color="auto"/>
+              <w:bottom w:val="single" w:sz="4" w:space="0" w:color="auto"/>
+              <w:right w:val="single" w:sz="4" w:space="0" w:color="auto"/>
+            </w:tcBorders>
+            <w:vAlign w:val="center"/>
+            <w:hideMark/>
+          </w:tcPr>
+          <w:p>
+            <w:pPr>
+              <w:spacing w:after="0" w:line="240" w:lineRule="auto"/>
+              <w:jc w:val="center"/>
+              <w:rPr>
+                <w:b/>
+                <w:bCs/>
+              </w:rPr>
+            </w:pPr>
+          </w:p>
+        </w:tc>
+        <w:tc>
+          <w:tcPr>
+            <w:tcW w:w="3827" w:type="dxa"/>
             <w:tcBorders>
               <w:top w:val="single" w:sz="4" w:space="0" w:color="auto"/>
               <w:left w:val="single" w:sz="4" w:space="0" w:color="auto"/>
@@ -207,7 +200,7 @@
         </w:tc>
         <w:tc>
           <w:tcPr>
-            <w:tcW w:w="2547" w:type="dxa"/>
+            <w:tcW w:w="3714" w:type="dxa"/>
             <w:tcBorders>
               <w:top w:val="single" w:sz="4" w:space="0" w:color="auto"/>
               <w:left w:val="single" w:sz="4" w:space="0" w:color="auto"/>
@@ -305,28 +298,49 @@
         </w:tc>
         <w:tc>
           <w:tcPr>
-            <w:tcW w:w="2559" w:type="dxa"/>
-            <w:tcBorders>
-              <w:top w:val="single" w:sz="4" w:space="0" w:color="auto"/>
-              <w:left w:val="single" w:sz="4" w:space="0" w:color="auto"/>
-              <w:bottom w:val="single" w:sz="4" w:space="0" w:color="auto"/>
-              <w:right w:val="single" w:sz="4" w:space="0" w:color="auto"/>
-            </w:tcBorders>
-            <w:vAlign w:val="center"/>
-            <w:hideMark/>
-          </w:tcPr>
-          <w:p>
-            <w:pPr>
-              <w:spacing w:after="0" w:line="240" w:lineRule="auto"/>
-              <w:rPr>
-                <w:color w:val="00B050"/>
-              </w:rPr>
-            </w:pPr>
-            <w:r>
-              <w:rPr>
-                <w:color w:val="00B050"/>
-              </w:rPr>
-              <w:t xml:space="preserve">Select first </w:t>
+            <w:tcW w:w="255" w:type="dxa"/>
+            <w:tcBorders>
+              <w:top w:val="single" w:sz="4" w:space="0" w:color="auto"/>
+              <w:left w:val="single" w:sz="4" w:space="0" w:color="auto"/>
+              <w:bottom w:val="single" w:sz="4" w:space="0" w:color="auto"/>
+              <w:right w:val="single" w:sz="4" w:space="0" w:color="auto"/>
+            </w:tcBorders>
+            <w:vAlign w:val="center"/>
+          </w:tcPr>
+          <w:p>
+            <w:pPr>
+              <w:spacing w:after="0" w:line="240" w:lineRule="auto"/>
+              <w:jc w:val="center"/>
+              <w:rPr>
+                <w:color w:val="00B050"/>
+              </w:rPr>
+            </w:pPr>
+          </w:p>
+        </w:tc>
+        <w:tc>
+          <w:tcPr>
+            <w:tcW w:w="3827" w:type="dxa"/>
+            <w:tcBorders>
+              <w:top w:val="single" w:sz="4" w:space="0" w:color="auto"/>
+              <w:left w:val="single" w:sz="4" w:space="0" w:color="auto"/>
+              <w:bottom w:val="single" w:sz="4" w:space="0" w:color="auto"/>
+              <w:right w:val="single" w:sz="4" w:space="0" w:color="auto"/>
+            </w:tcBorders>
+            <w:vAlign w:val="center"/>
+            <w:hideMark/>
+          </w:tcPr>
+          <w:p>
+            <w:pPr>
+              <w:spacing w:after="0" w:line="240" w:lineRule="auto"/>
+              <w:rPr>
+                <w:color w:val="00B050"/>
+              </w:rPr>
+            </w:pPr>
+            <w:r>
+              <w:rPr>
+                <w:color w:val="00B050"/>
+              </w:rPr>
+              <w:t xml:space="preserve">First </w:t>
             </w:r>
             <w:r>
               <w:rPr>
@@ -334,40 +348,120 @@
                 <w:iCs/>
                 <w:color w:val="00B050"/>
               </w:rPr>
-              <w:t>frame</w:t>
-            </w:r>
-            <w:r>
-              <w:rPr>
-                <w:color w:val="00B050"/>
-              </w:rPr>
-              <w:t xml:space="preserve"> in file.</w:t>
-            </w:r>
-          </w:p>
-        </w:tc>
-        <w:tc>
-          <w:tcPr>
-            <w:tcW w:w="2690" w:type="dxa"/>
-            <w:tcBorders>
-              <w:top w:val="single" w:sz="4" w:space="0" w:color="auto"/>
-              <w:left w:val="single" w:sz="4" w:space="0" w:color="auto"/>
-              <w:bottom w:val="single" w:sz="4" w:space="0" w:color="auto"/>
-              <w:right w:val="single" w:sz="4" w:space="0" w:color="auto"/>
-            </w:tcBorders>
-            <w:vAlign w:val="center"/>
-            <w:hideMark/>
-          </w:tcPr>
-          <w:p>
-            <w:pPr>
-              <w:spacing w:after="0" w:line="240" w:lineRule="auto"/>
-              <w:rPr>
-                <w:color w:val="00B050"/>
-              </w:rPr>
-            </w:pPr>
-            <w:r>
-              <w:rPr>
-                <w:color w:val="00B050"/>
-              </w:rPr>
-              <w:t xml:space="preserve">First </w:t>
+              <w:t>peer-level</w:t>
+            </w:r>
+            <w:r>
+              <w:rPr>
+                <w:color w:val="00B050"/>
+              </w:rPr>
+              <w:t xml:space="preserve"> frame.</w:t>
+            </w:r>
+          </w:p>
+        </w:tc>
+        <w:tc>
+          <w:tcPr>
+            <w:tcW w:w="3714" w:type="dxa"/>
+            <w:tcBorders>
+              <w:top w:val="single" w:sz="4" w:space="0" w:color="auto"/>
+              <w:left w:val="single" w:sz="4" w:space="0" w:color="auto"/>
+              <w:bottom w:val="single" w:sz="4" w:space="0" w:color="auto"/>
+              <w:right w:val="single" w:sz="4" w:space="0" w:color="auto"/>
+            </w:tcBorders>
+            <w:vAlign w:val="center"/>
+            <w:hideMark/>
+          </w:tcPr>
+          <w:p>
+            <w:pPr>
+              <w:spacing w:after="0" w:line="240" w:lineRule="auto"/>
+              <w:rPr>
+                <w:color w:val="00B050"/>
+              </w:rPr>
+            </w:pPr>
+            <w:r>
+              <w:rPr>
+                <w:color w:val="00B050"/>
+              </w:rPr>
+              <w:t>Move text-cursor to start of field.</w:t>
+            </w:r>
+          </w:p>
+        </w:tc>
+      </w:tr>
+      <w:tr>
+        <w:tc>
+          <w:tcPr>
+            <w:tcW w:w="1413" w:type="dxa"/>
+            <w:tcBorders>
+              <w:top w:val="single" w:sz="4" w:space="0" w:color="auto"/>
+              <w:left w:val="single" w:sz="4" w:space="0" w:color="auto"/>
+              <w:bottom w:val="single" w:sz="4" w:space="0" w:color="auto"/>
+              <w:right w:val="single" w:sz="4" w:space="0" w:color="auto"/>
+            </w:tcBorders>
+            <w:vAlign w:val="center"/>
+            <w:hideMark/>
+          </w:tcPr>
+          <w:p>
+            <w:pPr>
+              <w:spacing w:after="0" w:line="240" w:lineRule="auto"/>
+              <w:jc w:val="center"/>
+              <w:rPr>
+                <w:b/>
+                <w:bCs/>
+              </w:rPr>
+            </w:pPr>
+            <w:r>
+              <w:rPr>
+                <w:b/>
+                <w:bCs/>
+              </w:rPr>
+              <w:t>End</w:t>
+            </w:r>
+          </w:p>
+        </w:tc>
+        <w:tc>
+          <w:tcPr>
+            <w:tcW w:w="255" w:type="dxa"/>
+            <w:tcBorders>
+              <w:top w:val="single" w:sz="4" w:space="0" w:color="auto"/>
+              <w:left w:val="single" w:sz="4" w:space="0" w:color="auto"/>
+              <w:bottom w:val="single" w:sz="4" w:space="0" w:color="auto"/>
+              <w:right w:val="single" w:sz="4" w:space="0" w:color="auto"/>
+            </w:tcBorders>
+            <w:vAlign w:val="center"/>
+          </w:tcPr>
+          <w:p>
+            <w:pPr>
+              <w:spacing w:after="0" w:line="240" w:lineRule="auto"/>
+              <w:jc w:val="center"/>
+              <w:rPr>
+                <w:color w:val="00B050"/>
+              </w:rPr>
+            </w:pPr>
+          </w:p>
+        </w:tc>
+        <w:tc>
+          <w:tcPr>
+            <w:tcW w:w="3827" w:type="dxa"/>
+            <w:tcBorders>
+              <w:top w:val="single" w:sz="4" w:space="0" w:color="auto"/>
+              <w:left w:val="single" w:sz="4" w:space="0" w:color="auto"/>
+              <w:bottom w:val="single" w:sz="4" w:space="0" w:color="auto"/>
+              <w:right w:val="single" w:sz="4" w:space="0" w:color="auto"/>
+            </w:tcBorders>
+            <w:vAlign w:val="center"/>
+            <w:hideMark/>
+          </w:tcPr>
+          <w:p>
+            <w:pPr>
+              <w:spacing w:after="0" w:line="240" w:lineRule="auto"/>
+              <w:rPr>
+                <w:color w:val="00B050"/>
+              </w:rPr>
+            </w:pPr>
+            <w:r>
+              <w:rPr>
+                <w:color w:val="00B050"/>
+              </w:rPr>
+              <w:t xml:space="preserve">Last </w:t>
             </w:r>
             <w:r>
               <w:rPr>
@@ -387,28 +481,28 @@
         </w:tc>
         <w:tc>
           <w:tcPr>
-            <w:tcW w:w="2547" w:type="dxa"/>
-            <w:tcBorders>
-              <w:top w:val="single" w:sz="4" w:space="0" w:color="auto"/>
-              <w:left w:val="single" w:sz="4" w:space="0" w:color="auto"/>
-              <w:bottom w:val="single" w:sz="4" w:space="0" w:color="auto"/>
-              <w:right w:val="single" w:sz="4" w:space="0" w:color="auto"/>
-            </w:tcBorders>
-            <w:vAlign w:val="center"/>
-            <w:hideMark/>
-          </w:tcPr>
-          <w:p>
-            <w:pPr>
-              <w:spacing w:after="0" w:line="240" w:lineRule="auto"/>
-              <w:rPr>
-                <w:color w:val="00B050"/>
-              </w:rPr>
-            </w:pPr>
-            <w:r>
-              <w:rPr>
-                <w:color w:val="00B050"/>
-              </w:rPr>
-              <w:t>Move text-cursor to start of field.</w:t>
+            <w:tcW w:w="3714" w:type="dxa"/>
+            <w:tcBorders>
+              <w:top w:val="single" w:sz="4" w:space="0" w:color="auto"/>
+              <w:left w:val="single" w:sz="4" w:space="0" w:color="auto"/>
+              <w:bottom w:val="single" w:sz="4" w:space="0" w:color="auto"/>
+              <w:right w:val="single" w:sz="4" w:space="0" w:color="auto"/>
+            </w:tcBorders>
+            <w:vAlign w:val="center"/>
+            <w:hideMark/>
+          </w:tcPr>
+          <w:p>
+            <w:pPr>
+              <w:spacing w:after="0" w:line="240" w:lineRule="auto"/>
+              <w:rPr>
+                <w:color w:val="00B050"/>
+              </w:rPr>
+            </w:pPr>
+            <w:r>
+              <w:rPr>
+                <w:color w:val="00B050"/>
+              </w:rPr>
+              <w:t>Move text-cursor to end of field.</w:t>
             </w:r>
           </w:p>
         </w:tc>
@@ -440,34 +534,55 @@
                 <w:b/>
                 <w:bCs/>
               </w:rPr>
-              <w:t>End</w:t>
-            </w:r>
-          </w:p>
-        </w:tc>
-        <w:tc>
-          <w:tcPr>
-            <w:tcW w:w="2559" w:type="dxa"/>
-            <w:tcBorders>
-              <w:top w:val="single" w:sz="4" w:space="0" w:color="auto"/>
-              <w:left w:val="single" w:sz="4" w:space="0" w:color="auto"/>
-              <w:bottom w:val="single" w:sz="4" w:space="0" w:color="auto"/>
-              <w:right w:val="single" w:sz="4" w:space="0" w:color="auto"/>
-            </w:tcBorders>
-            <w:vAlign w:val="center"/>
-            <w:hideMark/>
-          </w:tcPr>
-          <w:p>
-            <w:pPr>
-              <w:spacing w:after="0" w:line="240" w:lineRule="auto"/>
-              <w:rPr>
-                <w:color w:val="00B050"/>
-              </w:rPr>
-            </w:pPr>
-            <w:r>
-              <w:rPr>
-                <w:color w:val="00B050"/>
-              </w:rPr>
-              <w:t xml:space="preserve">Select last </w:t>
+              <w:t>Tab</w:t>
+            </w:r>
+          </w:p>
+        </w:tc>
+        <w:tc>
+          <w:tcPr>
+            <w:tcW w:w="255" w:type="dxa"/>
+            <w:tcBorders>
+              <w:top w:val="single" w:sz="4" w:space="0" w:color="auto"/>
+              <w:left w:val="single" w:sz="4" w:space="0" w:color="auto"/>
+              <w:bottom w:val="single" w:sz="4" w:space="0" w:color="auto"/>
+              <w:right w:val="single" w:sz="4" w:space="0" w:color="auto"/>
+            </w:tcBorders>
+            <w:vAlign w:val="center"/>
+          </w:tcPr>
+          <w:p>
+            <w:pPr>
+              <w:spacing w:after="0" w:line="240" w:lineRule="auto"/>
+              <w:jc w:val="center"/>
+              <w:rPr>
+                <w:color w:val="00B050"/>
+              </w:rPr>
+            </w:pPr>
+          </w:p>
+        </w:tc>
+        <w:tc>
+          <w:tcPr>
+            <w:tcW w:w="3827" w:type="dxa"/>
+            <w:tcBorders>
+              <w:top w:val="single" w:sz="4" w:space="0" w:color="auto"/>
+              <w:left w:val="single" w:sz="4" w:space="0" w:color="auto"/>
+              <w:bottom w:val="single" w:sz="4" w:space="0" w:color="auto"/>
+              <w:right w:val="single" w:sz="4" w:space="0" w:color="auto"/>
+            </w:tcBorders>
+            <w:vAlign w:val="center"/>
+            <w:hideMark/>
+          </w:tcPr>
+          <w:p>
+            <w:pPr>
+              <w:spacing w:after="0" w:line="240" w:lineRule="auto"/>
+              <w:rPr>
+                <w:color w:val="00B050"/>
+              </w:rPr>
+            </w:pPr>
+            <w:r>
+              <w:rPr>
+                <w:color w:val="00B050"/>
+              </w:rPr>
+              <w:t xml:space="preserve">First </w:t>
             </w:r>
             <w:r>
               <w:rPr>
@@ -475,40 +590,173 @@
                 <w:iCs/>
                 <w:color w:val="00B050"/>
               </w:rPr>
-              <w:t>frame</w:t>
-            </w:r>
-            <w:r>
-              <w:rPr>
-                <w:color w:val="00B050"/>
-              </w:rPr>
-              <w:t xml:space="preserve"> in file.</w:t>
-            </w:r>
-          </w:p>
-        </w:tc>
-        <w:tc>
-          <w:tcPr>
-            <w:tcW w:w="2690" w:type="dxa"/>
-            <w:tcBorders>
-              <w:top w:val="single" w:sz="4" w:space="0" w:color="auto"/>
-              <w:left w:val="single" w:sz="4" w:space="0" w:color="auto"/>
-              <w:bottom w:val="single" w:sz="4" w:space="0" w:color="auto"/>
-              <w:right w:val="single" w:sz="4" w:space="0" w:color="auto"/>
-            </w:tcBorders>
-            <w:vAlign w:val="center"/>
-            <w:hideMark/>
-          </w:tcPr>
-          <w:p>
-            <w:pPr>
-              <w:spacing w:after="0" w:line="240" w:lineRule="auto"/>
-              <w:rPr>
-                <w:color w:val="00B050"/>
-              </w:rPr>
-            </w:pPr>
-            <w:r>
-              <w:rPr>
-                <w:color w:val="00B050"/>
-              </w:rPr>
-              <w:t xml:space="preserve">Last </w:t>
+              <w:t>field</w:t>
+            </w:r>
+            <w:r>
+              <w:rPr>
+                <w:color w:val="00B050"/>
+              </w:rPr>
+              <w:t xml:space="preserve"> in frame.</w:t>
+            </w:r>
+          </w:p>
+        </w:tc>
+        <w:tc>
+          <w:tcPr>
+            <w:tcW w:w="3714" w:type="dxa"/>
+            <w:tcBorders>
+              <w:top w:val="single" w:sz="4" w:space="0" w:color="auto"/>
+              <w:left w:val="single" w:sz="4" w:space="0" w:color="auto"/>
+              <w:bottom w:val="single" w:sz="4" w:space="0" w:color="auto"/>
+              <w:right w:val="single" w:sz="4" w:space="0" w:color="auto"/>
+            </w:tcBorders>
+            <w:vAlign w:val="center"/>
+            <w:hideMark/>
+          </w:tcPr>
+          <w:p>
+            <w:pPr>
+              <w:spacing w:after="0" w:line="240" w:lineRule="auto"/>
+            </w:pPr>
+            <w:r>
+              <w:rPr>
+                <w:color w:val="00B050"/>
+              </w:rPr>
+              <w:t>Select next field</w:t>
+            </w:r>
+            <w:r>
+              <w:rPr>
+                <w:color w:val="00B050"/>
+              </w:rPr>
+              <w:t xml:space="preserve"> within frame</w:t>
+            </w:r>
+            <w:r>
+              <w:rPr>
+                <w:color w:val="00B050"/>
+              </w:rPr>
+              <w:t>.</w:t>
+            </w:r>
+            <w:r>
+              <w:rPr>
+                <w:color w:val="00B050"/>
+              </w:rPr>
+              <w:t xml:space="preserve"> Or from last field in a frame, select the frame itself.</w:t>
+            </w:r>
+          </w:p>
+        </w:tc>
+      </w:tr>
+      <w:tr>
+        <w:tc>
+          <w:tcPr>
+            <w:tcW w:w="1413" w:type="dxa"/>
+            <w:tcBorders>
+              <w:top w:val="single" w:sz="4" w:space="0" w:color="auto"/>
+              <w:left w:val="single" w:sz="4" w:space="0" w:color="auto"/>
+              <w:bottom w:val="single" w:sz="4" w:space="0" w:color="auto"/>
+              <w:right w:val="single" w:sz="4" w:space="0" w:color="auto"/>
+            </w:tcBorders>
+            <w:vAlign w:val="center"/>
+            <w:hideMark/>
+          </w:tcPr>
+          <w:p>
+            <w:pPr>
+              <w:spacing w:after="0" w:line="240" w:lineRule="auto"/>
+              <w:jc w:val="center"/>
+              <w:rPr>
+                <w:b/>
+                <w:bCs/>
+              </w:rPr>
+            </w:pPr>
+            <w:r>
+              <w:rPr>
+                <w:b/>
+                <w:bCs/>
+              </w:rPr>
+              <w:t>↑</w:t>
+            </w:r>
+          </w:p>
+        </w:tc>
+        <w:tc>
+          <w:tcPr>
+            <w:tcW w:w="255" w:type="dxa"/>
+            <w:tcBorders>
+              <w:top w:val="single" w:sz="4" w:space="0" w:color="auto"/>
+              <w:left w:val="single" w:sz="4" w:space="0" w:color="auto"/>
+              <w:bottom w:val="single" w:sz="4" w:space="0" w:color="auto"/>
+              <w:right w:val="single" w:sz="4" w:space="0" w:color="auto"/>
+            </w:tcBorders>
+            <w:vAlign w:val="center"/>
+          </w:tcPr>
+          <w:p>
+            <w:pPr>
+              <w:spacing w:after="0" w:line="240" w:lineRule="auto"/>
+              <w:jc w:val="center"/>
+            </w:pPr>
+          </w:p>
+        </w:tc>
+        <w:tc>
+          <w:tcPr>
+            <w:tcW w:w="3827" w:type="dxa"/>
+            <w:tcBorders>
+              <w:top w:val="single" w:sz="4" w:space="0" w:color="auto"/>
+              <w:left w:val="single" w:sz="4" w:space="0" w:color="auto"/>
+              <w:bottom w:val="single" w:sz="4" w:space="0" w:color="auto"/>
+              <w:right w:val="single" w:sz="4" w:space="0" w:color="auto"/>
+            </w:tcBorders>
+            <w:vAlign w:val="center"/>
+            <w:hideMark/>
+          </w:tcPr>
+          <w:p>
+            <w:pPr>
+              <w:spacing w:after="0" w:line="240" w:lineRule="auto"/>
+              <w:rPr>
+                <w:color w:val="00B050"/>
+              </w:rPr>
+            </w:pPr>
+            <w:r>
+              <w:rPr>
+                <w:color w:val="00B050"/>
+              </w:rPr>
+              <w:t xml:space="preserve">Select previous frame </w:t>
+            </w:r>
+          </w:p>
+          <w:p>
+            <w:pPr>
+              <w:spacing w:after="0" w:line="240" w:lineRule="auto"/>
+              <w:rPr>
+                <w:color w:val="00B050"/>
+              </w:rPr>
+            </w:pPr>
+            <w:r>
+              <w:rPr>
+                <w:color w:val="00B050"/>
+              </w:rPr>
+              <w:t>(within peer-level only).</w:t>
+            </w:r>
+          </w:p>
+        </w:tc>
+        <w:tc>
+          <w:tcPr>
+            <w:tcW w:w="3714" w:type="dxa"/>
+            <w:tcBorders>
+              <w:top w:val="single" w:sz="4" w:space="0" w:color="auto"/>
+              <w:left w:val="single" w:sz="4" w:space="0" w:color="auto"/>
+              <w:bottom w:val="single" w:sz="4" w:space="0" w:color="auto"/>
+              <w:right w:val="single" w:sz="4" w:space="0" w:color="auto"/>
+            </w:tcBorders>
+            <w:vAlign w:val="center"/>
+            <w:hideMark/>
+          </w:tcPr>
+          <w:p>
+            <w:pPr>
+              <w:spacing w:after="0" w:line="240" w:lineRule="auto"/>
+              <w:rPr>
+                <w:color w:val="ADADAD" w:themeColor="background2" w:themeShade="BF"/>
+              </w:rPr>
+            </w:pPr>
+            <w:r>
+              <w:rPr>
+                <w:color w:val="00B050"/>
+              </w:rPr>
+              <w:t xml:space="preserve">Select previous </w:t>
             </w:r>
             <w:r>
               <w:rPr>
@@ -516,40 +764,14 @@
                 <w:iCs/>
                 <w:color w:val="00B050"/>
               </w:rPr>
-              <w:t>peer-level</w:t>
-            </w:r>
-            <w:r>
-              <w:rPr>
-                <w:color w:val="00B050"/>
-              </w:rPr>
-              <w:t xml:space="preserve"> frame.</w:t>
-            </w:r>
-          </w:p>
-        </w:tc>
-        <w:tc>
-          <w:tcPr>
-            <w:tcW w:w="2547" w:type="dxa"/>
-            <w:tcBorders>
-              <w:top w:val="single" w:sz="4" w:space="0" w:color="auto"/>
-              <w:left w:val="single" w:sz="4" w:space="0" w:color="auto"/>
-              <w:bottom w:val="single" w:sz="4" w:space="0" w:color="auto"/>
-              <w:right w:val="single" w:sz="4" w:space="0" w:color="auto"/>
-            </w:tcBorders>
-            <w:vAlign w:val="center"/>
-            <w:hideMark/>
-          </w:tcPr>
-          <w:p>
-            <w:pPr>
-              <w:spacing w:after="0" w:line="240" w:lineRule="auto"/>
-              <w:rPr>
-                <w:color w:val="00B050"/>
-              </w:rPr>
-            </w:pPr>
-            <w:r>
-              <w:rPr>
-                <w:color w:val="00B050"/>
-              </w:rPr>
-              <w:t>Move text-cursor to end of field.</w:t>
+              <w:t>frame</w:t>
+            </w:r>
+            <w:r>
+              <w:rPr>
+                <w:color w:val="00B050"/>
+              </w:rPr>
+              <w:br/>
+              <w:t xml:space="preserve"> (in tab order).</w:t>
             </w:r>
           </w:p>
         </w:tc>
@@ -581,41 +803,86 @@
                 <w:b/>
                 <w:bCs/>
               </w:rPr>
-              <w:t>Tab</w:t>
-            </w:r>
-          </w:p>
-        </w:tc>
-        <w:tc>
-          <w:tcPr>
-            <w:tcW w:w="2559" w:type="dxa"/>
-            <w:tcBorders>
-              <w:top w:val="single" w:sz="4" w:space="0" w:color="auto"/>
-              <w:left w:val="single" w:sz="4" w:space="0" w:color="auto"/>
-              <w:bottom w:val="single" w:sz="4" w:space="0" w:color="auto"/>
-              <w:right w:val="single" w:sz="4" w:space="0" w:color="auto"/>
-            </w:tcBorders>
-            <w:vAlign w:val="center"/>
-            <w:hideMark/>
-          </w:tcPr>
-          <w:p>
-            <w:pPr>
-              <w:spacing w:after="0" w:line="240" w:lineRule="auto"/>
-              <w:jc w:val="center"/>
-              <w:rPr>
-                <w:color w:val="00B050"/>
-              </w:rPr>
-            </w:pPr>
-            <w:r>
-              <w:rPr>
-                <w:color w:val="00B050"/>
-              </w:rPr>
-              <w:t>Select f</w:t>
-            </w:r>
-            <w:r>
-              <w:rPr>
-                <w:color w:val="00B050"/>
-              </w:rPr>
-              <w:t xml:space="preserve">irst </w:t>
+              <w:t>↓</w:t>
+            </w:r>
+          </w:p>
+        </w:tc>
+        <w:tc>
+          <w:tcPr>
+            <w:tcW w:w="255" w:type="dxa"/>
+            <w:tcBorders>
+              <w:top w:val="single" w:sz="4" w:space="0" w:color="auto"/>
+              <w:left w:val="single" w:sz="4" w:space="0" w:color="auto"/>
+              <w:bottom w:val="single" w:sz="4" w:space="0" w:color="auto"/>
+              <w:right w:val="single" w:sz="4" w:space="0" w:color="auto"/>
+            </w:tcBorders>
+            <w:vAlign w:val="center"/>
+          </w:tcPr>
+          <w:p>
+            <w:pPr>
+              <w:spacing w:after="0" w:line="240" w:lineRule="auto"/>
+              <w:jc w:val="center"/>
+            </w:pPr>
+          </w:p>
+        </w:tc>
+        <w:tc>
+          <w:tcPr>
+            <w:tcW w:w="3827" w:type="dxa"/>
+            <w:tcBorders>
+              <w:top w:val="single" w:sz="4" w:space="0" w:color="auto"/>
+              <w:left w:val="single" w:sz="4" w:space="0" w:color="auto"/>
+              <w:bottom w:val="single" w:sz="4" w:space="0" w:color="auto"/>
+              <w:right w:val="single" w:sz="4" w:space="0" w:color="auto"/>
+            </w:tcBorders>
+            <w:vAlign w:val="center"/>
+            <w:hideMark/>
+          </w:tcPr>
+          <w:p>
+            <w:pPr>
+              <w:spacing w:after="0" w:line="240" w:lineRule="auto"/>
+              <w:rPr>
+                <w:color w:val="00B050"/>
+              </w:rPr>
+            </w:pPr>
+            <w:r>
+              <w:rPr>
+                <w:color w:val="00B050"/>
+              </w:rPr>
+              <w:t>Select next frame</w:t>
+            </w:r>
+            <w:r>
+              <w:rPr>
+                <w:color w:val="00B050"/>
+              </w:rPr>
+              <w:br/>
+              <w:t>(within peer-level only).</w:t>
+            </w:r>
+          </w:p>
+        </w:tc>
+        <w:tc>
+          <w:tcPr>
+            <w:tcW w:w="3714" w:type="dxa"/>
+            <w:tcBorders>
+              <w:top w:val="single" w:sz="4" w:space="0" w:color="auto"/>
+              <w:left w:val="single" w:sz="4" w:space="0" w:color="auto"/>
+              <w:bottom w:val="single" w:sz="4" w:space="0" w:color="auto"/>
+              <w:right w:val="single" w:sz="4" w:space="0" w:color="auto"/>
+            </w:tcBorders>
+            <w:vAlign w:val="center"/>
+            <w:hideMark/>
+          </w:tcPr>
+          <w:p>
+            <w:pPr>
+              <w:spacing w:after="0" w:line="240" w:lineRule="auto"/>
+              <w:rPr>
+                <w:color w:val="ADADAD" w:themeColor="background2" w:themeShade="BF"/>
+              </w:rPr>
+            </w:pPr>
+            <w:r>
+              <w:rPr>
+                <w:color w:val="00B050"/>
+              </w:rPr>
+              <w:t xml:space="preserve">Select next </w:t>
             </w:r>
             <w:r>
               <w:rPr>
@@ -623,46 +890,91 @@
                 <w:iCs/>
                 <w:color w:val="00B050"/>
               </w:rPr>
-              <w:t>field</w:t>
-            </w:r>
-            <w:r>
-              <w:rPr>
-                <w:color w:val="00B050"/>
-              </w:rPr>
-              <w:t xml:space="preserve"> </w:t>
-            </w:r>
-            <w:r>
-              <w:rPr>
-                <w:color w:val="00B050"/>
-              </w:rPr>
-              <w:t>in file</w:t>
-            </w:r>
-          </w:p>
-        </w:tc>
-        <w:tc>
-          <w:tcPr>
-            <w:tcW w:w="2690" w:type="dxa"/>
-            <w:tcBorders>
-              <w:top w:val="single" w:sz="4" w:space="0" w:color="auto"/>
-              <w:left w:val="single" w:sz="4" w:space="0" w:color="auto"/>
-              <w:bottom w:val="single" w:sz="4" w:space="0" w:color="auto"/>
-              <w:right w:val="single" w:sz="4" w:space="0" w:color="auto"/>
-            </w:tcBorders>
-            <w:vAlign w:val="center"/>
-            <w:hideMark/>
-          </w:tcPr>
-          <w:p>
-            <w:pPr>
-              <w:spacing w:after="0" w:line="240" w:lineRule="auto"/>
-              <w:rPr>
-                <w:color w:val="00B050"/>
-              </w:rPr>
-            </w:pPr>
-            <w:r>
-              <w:rPr>
-                <w:color w:val="00B050"/>
-              </w:rPr>
-              <w:t xml:space="preserve">First </w:t>
+              <w:t>frame</w:t>
+            </w:r>
+            <w:r>
+              <w:rPr>
+                <w:color w:val="00B050"/>
+              </w:rPr>
+              <w:br/>
+              <w:t xml:space="preserve"> (in tab order).</w:t>
+            </w:r>
+          </w:p>
+        </w:tc>
+      </w:tr>
+      <w:tr>
+        <w:tc>
+          <w:tcPr>
+            <w:tcW w:w="1413" w:type="dxa"/>
+            <w:tcBorders>
+              <w:top w:val="single" w:sz="4" w:space="0" w:color="auto"/>
+              <w:left w:val="single" w:sz="4" w:space="0" w:color="auto"/>
+              <w:bottom w:val="single" w:sz="4" w:space="0" w:color="auto"/>
+              <w:right w:val="single" w:sz="4" w:space="0" w:color="auto"/>
+            </w:tcBorders>
+            <w:vAlign w:val="center"/>
+            <w:hideMark/>
+          </w:tcPr>
+          <w:p>
+            <w:pPr>
+              <w:spacing w:after="0" w:line="240" w:lineRule="auto"/>
+              <w:jc w:val="center"/>
+              <w:rPr>
+                <w:b/>
+                <w:bCs/>
+              </w:rPr>
+            </w:pPr>
+            <w:r>
+              <w:rPr>
+                <w:b/>
+                <w:bCs/>
+              </w:rPr>
+              <w:t>←</w:t>
+            </w:r>
+          </w:p>
+        </w:tc>
+        <w:tc>
+          <w:tcPr>
+            <w:tcW w:w="255" w:type="dxa"/>
+            <w:tcBorders>
+              <w:top w:val="single" w:sz="4" w:space="0" w:color="auto"/>
+              <w:left w:val="single" w:sz="4" w:space="0" w:color="auto"/>
+              <w:bottom w:val="single" w:sz="4" w:space="0" w:color="auto"/>
+              <w:right w:val="single" w:sz="4" w:space="0" w:color="auto"/>
+            </w:tcBorders>
+            <w:vAlign w:val="center"/>
+          </w:tcPr>
+          <w:p>
+            <w:pPr>
+              <w:spacing w:after="0" w:line="240" w:lineRule="auto"/>
+              <w:jc w:val="center"/>
+            </w:pPr>
+          </w:p>
+        </w:tc>
+        <w:tc>
+          <w:tcPr>
+            <w:tcW w:w="3827" w:type="dxa"/>
+            <w:tcBorders>
+              <w:top w:val="single" w:sz="4" w:space="0" w:color="auto"/>
+              <w:left w:val="single" w:sz="4" w:space="0" w:color="auto"/>
+              <w:bottom w:val="single" w:sz="4" w:space="0" w:color="auto"/>
+              <w:right w:val="single" w:sz="4" w:space="0" w:color="auto"/>
+            </w:tcBorders>
+            <w:vAlign w:val="center"/>
+            <w:hideMark/>
+          </w:tcPr>
+          <w:p>
+            <w:pPr>
+              <w:spacing w:after="0" w:line="240" w:lineRule="auto"/>
+              <w:rPr>
+                <w:color w:val="00B050"/>
+              </w:rPr>
+            </w:pPr>
+            <w:r>
+              <w:rPr>
+                <w:color w:val="00B050"/>
+              </w:rPr>
+              <w:t xml:space="preserve">Select </w:t>
             </w:r>
             <w:r>
               <w:rPr>
@@ -670,51 +982,40 @@
                 <w:iCs/>
                 <w:color w:val="00B050"/>
               </w:rPr>
-              <w:t>field</w:t>
-            </w:r>
-            <w:r>
-              <w:rPr>
-                <w:color w:val="00B050"/>
-              </w:rPr>
-              <w:t xml:space="preserve"> in frame.</w:t>
-            </w:r>
-          </w:p>
-          <w:p>
-            <w:pPr>
-              <w:spacing w:after="0" w:line="240" w:lineRule="auto"/>
-              <w:rPr>
-                <w:color w:val="00B050"/>
-              </w:rPr>
-            </w:pPr>
-            <w:r>
-              <w:rPr>
-                <w:color w:val="00B050"/>
-              </w:rPr>
-              <w:t>If no fields, next frame.</w:t>
-            </w:r>
-          </w:p>
-        </w:tc>
-        <w:tc>
-          <w:tcPr>
-            <w:tcW w:w="2547" w:type="dxa"/>
-            <w:tcBorders>
-              <w:top w:val="single" w:sz="4" w:space="0" w:color="auto"/>
-              <w:left w:val="single" w:sz="4" w:space="0" w:color="auto"/>
-              <w:bottom w:val="single" w:sz="4" w:space="0" w:color="auto"/>
-              <w:right w:val="single" w:sz="4" w:space="0" w:color="auto"/>
-            </w:tcBorders>
-            <w:vAlign w:val="center"/>
-            <w:hideMark/>
-          </w:tcPr>
-          <w:p>
-            <w:pPr>
-              <w:spacing w:after="0" w:line="240" w:lineRule="auto"/>
-            </w:pPr>
-            <w:r>
-              <w:rPr>
-                <w:color w:val="00B050"/>
-              </w:rPr>
-              <w:t>Select next field.</w:t>
+              <w:t>parent</w:t>
+            </w:r>
+            <w:r>
+              <w:rPr>
+                <w:color w:val="00B050"/>
+              </w:rPr>
+              <w:t xml:space="preserve"> frame (if any).</w:t>
+            </w:r>
+          </w:p>
+        </w:tc>
+        <w:tc>
+          <w:tcPr>
+            <w:tcW w:w="3714" w:type="dxa"/>
+            <w:tcBorders>
+              <w:top w:val="single" w:sz="4" w:space="0" w:color="auto"/>
+              <w:left w:val="single" w:sz="4" w:space="0" w:color="auto"/>
+              <w:bottom w:val="single" w:sz="4" w:space="0" w:color="auto"/>
+              <w:right w:val="single" w:sz="4" w:space="0" w:color="auto"/>
+            </w:tcBorders>
+            <w:vAlign w:val="center"/>
+            <w:hideMark/>
+          </w:tcPr>
+          <w:p>
+            <w:pPr>
+              <w:spacing w:after="0" w:line="240" w:lineRule="auto"/>
+              <w:rPr>
+                <w:color w:val="00B050"/>
+              </w:rPr>
+            </w:pPr>
+            <w:r>
+              <w:rPr>
+                <w:color w:val="00B050"/>
+              </w:rPr>
+              <w:t>Move text-cursor left within field.</w:t>
             </w:r>
           </w:p>
         </w:tc>
@@ -746,32 +1047,52 @@
                 <w:b/>
                 <w:bCs/>
               </w:rPr>
-              <w:t>Shift-Tab</w:t>
-            </w:r>
-          </w:p>
-        </w:tc>
-        <w:tc>
-          <w:tcPr>
-            <w:tcW w:w="2559" w:type="dxa"/>
-            <w:tcBorders>
-              <w:top w:val="single" w:sz="4" w:space="0" w:color="auto"/>
-              <w:left w:val="single" w:sz="4" w:space="0" w:color="auto"/>
-              <w:bottom w:val="single" w:sz="4" w:space="0" w:color="auto"/>
-              <w:right w:val="single" w:sz="4" w:space="0" w:color="auto"/>
-            </w:tcBorders>
-            <w:vAlign w:val="center"/>
-            <w:hideMark/>
-          </w:tcPr>
-          <w:p>
-            <w:pPr>
-              <w:spacing w:after="0" w:line="240" w:lineRule="auto"/>
-              <w:jc w:val="center"/>
-            </w:pPr>
-            <w:r>
-              <w:rPr>
-                <w:color w:val="00B050"/>
-              </w:rPr>
-              <w:t xml:space="preserve">Select last </w:t>
+              <w:t>→</w:t>
+            </w:r>
+          </w:p>
+        </w:tc>
+        <w:tc>
+          <w:tcPr>
+            <w:tcW w:w="255" w:type="dxa"/>
+            <w:tcBorders>
+              <w:top w:val="single" w:sz="4" w:space="0" w:color="auto"/>
+              <w:left w:val="single" w:sz="4" w:space="0" w:color="auto"/>
+              <w:bottom w:val="single" w:sz="4" w:space="0" w:color="auto"/>
+              <w:right w:val="single" w:sz="4" w:space="0" w:color="auto"/>
+            </w:tcBorders>
+            <w:vAlign w:val="center"/>
+          </w:tcPr>
+          <w:p>
+            <w:pPr>
+              <w:spacing w:after="0" w:line="240" w:lineRule="auto"/>
+              <w:jc w:val="center"/>
+            </w:pPr>
+          </w:p>
+        </w:tc>
+        <w:tc>
+          <w:tcPr>
+            <w:tcW w:w="3827" w:type="dxa"/>
+            <w:tcBorders>
+              <w:top w:val="single" w:sz="4" w:space="0" w:color="auto"/>
+              <w:left w:val="single" w:sz="4" w:space="0" w:color="auto"/>
+              <w:bottom w:val="single" w:sz="4" w:space="0" w:color="auto"/>
+              <w:right w:val="single" w:sz="4" w:space="0" w:color="auto"/>
+            </w:tcBorders>
+            <w:vAlign w:val="center"/>
+            <w:hideMark/>
+          </w:tcPr>
+          <w:p>
+            <w:pPr>
+              <w:spacing w:after="0" w:line="240" w:lineRule="auto"/>
+              <w:rPr>
+                <w:color w:val="00B050"/>
+              </w:rPr>
+            </w:pPr>
+            <w:r>
+              <w:rPr>
+                <w:color w:val="00B050"/>
+              </w:rPr>
+              <w:t xml:space="preserve">Select first </w:t>
             </w:r>
             <w:r>
               <w:rPr>
@@ -779,78 +1100,147 @@
                 <w:iCs/>
                 <w:color w:val="00B050"/>
               </w:rPr>
-              <w:t>field</w:t>
-            </w:r>
-            <w:r>
-              <w:rPr>
-                <w:color w:val="00B050"/>
-              </w:rPr>
-              <w:t xml:space="preserve"> in file</w:t>
-            </w:r>
-          </w:p>
-        </w:tc>
-        <w:tc>
-          <w:tcPr>
-            <w:tcW w:w="2690" w:type="dxa"/>
-            <w:tcBorders>
-              <w:top w:val="single" w:sz="4" w:space="0" w:color="auto"/>
-              <w:left w:val="single" w:sz="4" w:space="0" w:color="auto"/>
-              <w:bottom w:val="single" w:sz="4" w:space="0" w:color="auto"/>
-              <w:right w:val="single" w:sz="4" w:space="0" w:color="auto"/>
-            </w:tcBorders>
-            <w:vAlign w:val="center"/>
-            <w:hideMark/>
-          </w:tcPr>
-          <w:p>
-            <w:pPr>
-              <w:spacing w:after="0" w:line="240" w:lineRule="auto"/>
-              <w:rPr>
-                <w:color w:val="00B050"/>
-              </w:rPr>
-            </w:pPr>
-            <w:r>
-              <w:rPr>
-                <w:color w:val="00B050"/>
-              </w:rPr>
-              <w:t xml:space="preserve">Select last </w:t>
-            </w:r>
+              <w:t>child</w:t>
+            </w:r>
+            <w:r>
+              <w:rPr>
+                <w:color w:val="00B050"/>
+              </w:rPr>
+              <w:t xml:space="preserve"> frame (if any).</w:t>
+            </w:r>
+          </w:p>
+        </w:tc>
+        <w:tc>
+          <w:tcPr>
+            <w:tcW w:w="3714" w:type="dxa"/>
+            <w:tcBorders>
+              <w:top w:val="single" w:sz="4" w:space="0" w:color="auto"/>
+              <w:left w:val="single" w:sz="4" w:space="0" w:color="auto"/>
+              <w:bottom w:val="single" w:sz="4" w:space="0" w:color="auto"/>
+              <w:right w:val="single" w:sz="4" w:space="0" w:color="auto"/>
+            </w:tcBorders>
+            <w:vAlign w:val="center"/>
+            <w:hideMark/>
+          </w:tcPr>
+          <w:p>
+            <w:pPr>
+              <w:spacing w:after="0" w:line="240" w:lineRule="auto"/>
+              <w:rPr>
+                <w:color w:val="00B050"/>
+              </w:rPr>
+            </w:pPr>
+            <w:r>
+              <w:rPr>
+                <w:color w:val="00B050"/>
+              </w:rPr>
+              <w:t>Move text-cursor right within field.</w:t>
+            </w:r>
+          </w:p>
+        </w:tc>
+      </w:tr>
+      <w:tr>
+        <w:tc>
+          <w:tcPr>
+            <w:tcW w:w="1413" w:type="dxa"/>
+            <w:tcBorders>
+              <w:top w:val="single" w:sz="4" w:space="0" w:color="auto"/>
+              <w:left w:val="single" w:sz="4" w:space="0" w:color="auto"/>
+              <w:bottom w:val="single" w:sz="4" w:space="0" w:color="auto"/>
+              <w:right w:val="single" w:sz="4" w:space="0" w:color="auto"/>
+            </w:tcBorders>
+            <w:vAlign w:val="center"/>
+            <w:hideMark/>
+          </w:tcPr>
+          <w:p>
+            <w:pPr>
+              <w:spacing w:after="0" w:line="240" w:lineRule="auto"/>
+              <w:jc w:val="center"/>
+              <w:rPr>
+                <w:b/>
+                <w:bCs/>
+              </w:rPr>
+            </w:pPr>
+            <w:r>
+              <w:rPr>
+                <w:b/>
+                <w:bCs/>
+              </w:rPr>
+              <w:t>Shift-↑</w:t>
+            </w:r>
+          </w:p>
+        </w:tc>
+        <w:tc>
+          <w:tcPr>
+            <w:tcW w:w="255" w:type="dxa"/>
+            <w:tcBorders>
+              <w:top w:val="single" w:sz="4" w:space="0" w:color="auto"/>
+              <w:left w:val="single" w:sz="4" w:space="0" w:color="auto"/>
+              <w:bottom w:val="single" w:sz="4" w:space="0" w:color="auto"/>
+              <w:right w:val="single" w:sz="4" w:space="0" w:color="auto"/>
+            </w:tcBorders>
+            <w:vAlign w:val="center"/>
+          </w:tcPr>
+          <w:p>
+            <w:pPr>
+              <w:spacing w:after="0" w:line="240" w:lineRule="auto"/>
+              <w:jc w:val="center"/>
+            </w:pPr>
+          </w:p>
+        </w:tc>
+        <w:tc>
+          <w:tcPr>
+            <w:tcW w:w="3827" w:type="dxa"/>
+            <w:tcBorders>
+              <w:top w:val="single" w:sz="4" w:space="0" w:color="auto"/>
+              <w:left w:val="single" w:sz="4" w:space="0" w:color="auto"/>
+              <w:bottom w:val="single" w:sz="4" w:space="0" w:color="auto"/>
+              <w:right w:val="single" w:sz="4" w:space="0" w:color="auto"/>
+            </w:tcBorders>
+            <w:vAlign w:val="center"/>
+            <w:hideMark/>
+          </w:tcPr>
+          <w:p>
+            <w:pPr>
+              <w:spacing w:after="0" w:line="240" w:lineRule="auto"/>
+              <w:rPr>
+                <w:color w:val="00B050"/>
+              </w:rPr>
+            </w:pPr>
             <w:r>
               <w:rPr>
                 <w:i/>
                 <w:iCs/>
                 <w:color w:val="00B050"/>
               </w:rPr>
-              <w:t>field</w:t>
-            </w:r>
-            <w:r>
-              <w:rPr>
-                <w:color w:val="00B050"/>
-              </w:rPr>
-              <w:t xml:space="preserve"> in previous frame – or frame itself if none.</w:t>
-            </w:r>
-          </w:p>
-        </w:tc>
-        <w:tc>
-          <w:tcPr>
-            <w:tcW w:w="2547" w:type="dxa"/>
-            <w:tcBorders>
-              <w:top w:val="single" w:sz="4" w:space="0" w:color="auto"/>
-              <w:left w:val="single" w:sz="4" w:space="0" w:color="auto"/>
-              <w:bottom w:val="single" w:sz="4" w:space="0" w:color="auto"/>
-              <w:right w:val="single" w:sz="4" w:space="0" w:color="auto"/>
-            </w:tcBorders>
-            <w:vAlign w:val="center"/>
-            <w:hideMark/>
-          </w:tcPr>
-          <w:p>
-            <w:pPr>
-              <w:spacing w:after="0" w:line="240" w:lineRule="auto"/>
-            </w:pPr>
-            <w:r>
-              <w:rPr>
-                <w:color w:val="00B050"/>
-              </w:rPr>
-              <w:t>Select previous field.</w:t>
+              <w:t>Add</w:t>
+            </w:r>
+            <w:r>
+              <w:rPr>
+                <w:color w:val="00B050"/>
+              </w:rPr>
+              <w:t xml:space="preserve"> prev. frame (peer-level) to current selection.</w:t>
+            </w:r>
+          </w:p>
+        </w:tc>
+        <w:tc>
+          <w:tcPr>
+            <w:tcW w:w="3714" w:type="dxa"/>
+            <w:tcBorders>
+              <w:top w:val="single" w:sz="4" w:space="0" w:color="auto"/>
+              <w:left w:val="single" w:sz="4" w:space="0" w:color="auto"/>
+              <w:bottom w:val="single" w:sz="4" w:space="0" w:color="auto"/>
+              <w:right w:val="single" w:sz="4" w:space="0" w:color="auto"/>
+            </w:tcBorders>
+            <w:vAlign w:val="center"/>
+            <w:hideMark/>
+          </w:tcPr>
+          <w:p>
+            <w:pPr>
+              <w:spacing w:after="0" w:line="240" w:lineRule="auto"/>
+              <w:jc w:val="center"/>
+            </w:pPr>
+            <w:r>
+              <w:t>-</w:t>
             </w:r>
           </w:p>
         </w:tc>
@@ -882,126 +1272,82 @@
                 <w:b/>
                 <w:bCs/>
               </w:rPr>
-              <w:t>↑</w:t>
-            </w:r>
-          </w:p>
-        </w:tc>
-        <w:tc>
-          <w:tcPr>
-            <w:tcW w:w="2559" w:type="dxa"/>
-            <w:tcBorders>
-              <w:top w:val="single" w:sz="4" w:space="0" w:color="auto"/>
-              <w:left w:val="single" w:sz="4" w:space="0" w:color="auto"/>
-              <w:bottom w:val="single" w:sz="4" w:space="0" w:color="auto"/>
-              <w:right w:val="single" w:sz="4" w:space="0" w:color="auto"/>
-            </w:tcBorders>
-            <w:vAlign w:val="center"/>
-            <w:hideMark/>
-          </w:tcPr>
-          <w:p>
-            <w:pPr>
-              <w:spacing w:after="0" w:line="240" w:lineRule="auto"/>
-              <w:jc w:val="center"/>
-            </w:pPr>
-            <w:r>
-              <w:t>-</w:t>
-            </w:r>
-          </w:p>
-        </w:tc>
-        <w:tc>
-          <w:tcPr>
-            <w:tcW w:w="2690" w:type="dxa"/>
-            <w:tcBorders>
-              <w:top w:val="single" w:sz="4" w:space="0" w:color="auto"/>
-              <w:left w:val="single" w:sz="4" w:space="0" w:color="auto"/>
-              <w:bottom w:val="single" w:sz="4" w:space="0" w:color="auto"/>
-              <w:right w:val="single" w:sz="4" w:space="0" w:color="auto"/>
-            </w:tcBorders>
-            <w:vAlign w:val="center"/>
-            <w:hideMark/>
-          </w:tcPr>
-          <w:p>
-            <w:pPr>
-              <w:spacing w:after="0" w:line="240" w:lineRule="auto"/>
-              <w:rPr>
-                <w:color w:val="00B050"/>
-              </w:rPr>
-            </w:pPr>
-            <w:r>
-              <w:rPr>
-                <w:color w:val="00B050"/>
-              </w:rPr>
-              <w:t xml:space="preserve">Select previous </w:t>
-            </w:r>
-            <w:proofErr w:type="gramStart"/>
-            <w:r>
-              <w:rPr>
-                <w:color w:val="00B050"/>
-              </w:rPr>
-              <w:t>frame</w:t>
-            </w:r>
-            <w:proofErr w:type="gramEnd"/>
-            <w:r>
-              <w:rPr>
-                <w:color w:val="00B050"/>
-              </w:rPr>
-              <w:t xml:space="preserve"> </w:t>
-            </w:r>
-          </w:p>
-          <w:p>
-            <w:pPr>
-              <w:spacing w:after="0" w:line="240" w:lineRule="auto"/>
-              <w:rPr>
-                <w:color w:val="00B050"/>
-              </w:rPr>
-            </w:pPr>
-            <w:r>
-              <w:rPr>
-                <w:color w:val="00B050"/>
-              </w:rPr>
-              <w:t>(within peer-level only).</w:t>
-            </w:r>
-          </w:p>
-        </w:tc>
-        <w:tc>
-          <w:tcPr>
-            <w:tcW w:w="2547" w:type="dxa"/>
-            <w:tcBorders>
-              <w:top w:val="single" w:sz="4" w:space="0" w:color="auto"/>
-              <w:left w:val="single" w:sz="4" w:space="0" w:color="auto"/>
-              <w:bottom w:val="single" w:sz="4" w:space="0" w:color="auto"/>
-              <w:right w:val="single" w:sz="4" w:space="0" w:color="auto"/>
-            </w:tcBorders>
-            <w:vAlign w:val="center"/>
-            <w:hideMark/>
-          </w:tcPr>
-          <w:p>
-            <w:pPr>
-              <w:spacing w:after="0" w:line="240" w:lineRule="auto"/>
-              <w:rPr>
-                <w:color w:val="ADADAD" w:themeColor="background2" w:themeShade="BF"/>
-              </w:rPr>
-            </w:pPr>
-            <w:r>
-              <w:rPr>
-                <w:color w:val="00B050"/>
-              </w:rPr>
-              <w:t xml:space="preserve">Select previous </w:t>
-            </w:r>
+              <w:t>Shift-↓</w:t>
+            </w:r>
+          </w:p>
+        </w:tc>
+        <w:tc>
+          <w:tcPr>
+            <w:tcW w:w="255" w:type="dxa"/>
+            <w:tcBorders>
+              <w:top w:val="single" w:sz="4" w:space="0" w:color="auto"/>
+              <w:left w:val="single" w:sz="4" w:space="0" w:color="auto"/>
+              <w:bottom w:val="single" w:sz="4" w:space="0" w:color="auto"/>
+              <w:right w:val="single" w:sz="4" w:space="0" w:color="auto"/>
+            </w:tcBorders>
+            <w:vAlign w:val="center"/>
+          </w:tcPr>
+          <w:p>
+            <w:pPr>
+              <w:spacing w:after="0" w:line="240" w:lineRule="auto"/>
+              <w:jc w:val="center"/>
+            </w:pPr>
+          </w:p>
+        </w:tc>
+        <w:tc>
+          <w:tcPr>
+            <w:tcW w:w="3827" w:type="dxa"/>
+            <w:tcBorders>
+              <w:top w:val="single" w:sz="4" w:space="0" w:color="auto"/>
+              <w:left w:val="single" w:sz="4" w:space="0" w:color="auto"/>
+              <w:bottom w:val="single" w:sz="4" w:space="0" w:color="auto"/>
+              <w:right w:val="single" w:sz="4" w:space="0" w:color="auto"/>
+            </w:tcBorders>
+            <w:vAlign w:val="center"/>
+            <w:hideMark/>
+          </w:tcPr>
+          <w:p>
+            <w:pPr>
+              <w:spacing w:after="0" w:line="240" w:lineRule="auto"/>
+              <w:rPr>
+                <w:color w:val="00B050"/>
+              </w:rPr>
+            </w:pPr>
             <w:r>
               <w:rPr>
                 <w:i/>
                 <w:iCs/>
                 <w:color w:val="00B050"/>
               </w:rPr>
-              <w:t>frame</w:t>
-            </w:r>
-            <w:r>
-              <w:rPr>
-                <w:color w:val="00B050"/>
-              </w:rPr>
-              <w:br/>
-              <w:t xml:space="preserve"> (in tab order).</w:t>
+              <w:t>Add</w:t>
+            </w:r>
+            <w:r>
+              <w:rPr>
+                <w:color w:val="00B050"/>
+              </w:rPr>
+              <w:t xml:space="preserve"> next frame (peer-level) to current selection.</w:t>
+            </w:r>
+          </w:p>
+        </w:tc>
+        <w:tc>
+          <w:tcPr>
+            <w:tcW w:w="3714" w:type="dxa"/>
+            <w:tcBorders>
+              <w:top w:val="single" w:sz="4" w:space="0" w:color="auto"/>
+              <w:left w:val="single" w:sz="4" w:space="0" w:color="auto"/>
+              <w:bottom w:val="single" w:sz="4" w:space="0" w:color="auto"/>
+              <w:right w:val="single" w:sz="4" w:space="0" w:color="auto"/>
+            </w:tcBorders>
+            <w:vAlign w:val="center"/>
+            <w:hideMark/>
+          </w:tcPr>
+          <w:p>
+            <w:pPr>
+              <w:spacing w:after="0" w:line="240" w:lineRule="auto"/>
+              <w:jc w:val="center"/>
+            </w:pPr>
+            <w:r>
+              <w:t>-</w:t>
             </w:r>
           </w:p>
         </w:tc>
@@ -1026,108 +1372,285 @@
               <w:rPr>
                 <w:b/>
                 <w:bCs/>
-              </w:rPr>
-            </w:pPr>
-            <w:r>
-              <w:rPr>
-                <w:b/>
-                <w:bCs/>
-              </w:rPr>
-              <w:t>↓</w:t>
-            </w:r>
-          </w:p>
-        </w:tc>
-        <w:tc>
-          <w:tcPr>
-            <w:tcW w:w="2559" w:type="dxa"/>
-            <w:tcBorders>
-              <w:top w:val="single" w:sz="4" w:space="0" w:color="auto"/>
-              <w:left w:val="single" w:sz="4" w:space="0" w:color="auto"/>
-              <w:bottom w:val="single" w:sz="4" w:space="0" w:color="auto"/>
-              <w:right w:val="single" w:sz="4" w:space="0" w:color="auto"/>
-            </w:tcBorders>
-            <w:vAlign w:val="center"/>
-            <w:hideMark/>
-          </w:tcPr>
-          <w:p>
-            <w:pPr>
-              <w:spacing w:after="0" w:line="240" w:lineRule="auto"/>
-              <w:jc w:val="center"/>
-            </w:pPr>
-            <w:r>
-              <w:rPr>
-                <w:color w:val="00B050"/>
-              </w:rPr>
-              <w:t xml:space="preserve">Same as </w:t>
-            </w:r>
-            <w:r>
-              <w:rPr>
-                <w:b/>
-                <w:bCs/>
-                <w:color w:val="00B050"/>
-              </w:rPr>
-              <w:t>Home.</w:t>
-            </w:r>
-          </w:p>
-        </w:tc>
-        <w:tc>
-          <w:tcPr>
-            <w:tcW w:w="2690" w:type="dxa"/>
-            <w:tcBorders>
-              <w:top w:val="single" w:sz="4" w:space="0" w:color="auto"/>
-              <w:left w:val="single" w:sz="4" w:space="0" w:color="auto"/>
-              <w:bottom w:val="single" w:sz="4" w:space="0" w:color="auto"/>
-              <w:right w:val="single" w:sz="4" w:space="0" w:color="auto"/>
-            </w:tcBorders>
-            <w:vAlign w:val="center"/>
-            <w:hideMark/>
-          </w:tcPr>
-          <w:p>
-            <w:pPr>
-              <w:spacing w:after="0" w:line="240" w:lineRule="auto"/>
-              <w:rPr>
-                <w:color w:val="00B050"/>
-              </w:rPr>
-            </w:pPr>
-            <w:r>
-              <w:rPr>
-                <w:color w:val="00B050"/>
-              </w:rPr>
-              <w:t>Select next frame</w:t>
-            </w:r>
-            <w:r>
-              <w:rPr>
-                <w:color w:val="00B050"/>
-              </w:rPr>
-              <w:br/>
-              <w:t>(within peer-level only).</w:t>
-            </w:r>
-          </w:p>
-        </w:tc>
-        <w:tc>
-          <w:tcPr>
-            <w:tcW w:w="2547" w:type="dxa"/>
-            <w:tcBorders>
-              <w:top w:val="single" w:sz="4" w:space="0" w:color="auto"/>
-              <w:left w:val="single" w:sz="4" w:space="0" w:color="auto"/>
-              <w:bottom w:val="single" w:sz="4" w:space="0" w:color="auto"/>
-              <w:right w:val="single" w:sz="4" w:space="0" w:color="auto"/>
-            </w:tcBorders>
-            <w:vAlign w:val="center"/>
-            <w:hideMark/>
-          </w:tcPr>
-          <w:p>
-            <w:pPr>
-              <w:spacing w:after="0" w:line="240" w:lineRule="auto"/>
-              <w:rPr>
-                <w:color w:val="ADADAD" w:themeColor="background2" w:themeShade="BF"/>
-              </w:rPr>
-            </w:pPr>
-            <w:r>
-              <w:rPr>
-                <w:color w:val="00B050"/>
-              </w:rPr>
-              <w:t xml:space="preserve">Select next </w:t>
+                <w:color w:val="00B050"/>
+              </w:rPr>
+            </w:pPr>
+            <w:r>
+              <w:rPr>
+                <w:b/>
+                <w:bCs/>
+              </w:rPr>
+              <w:t>Esc</w:t>
+            </w:r>
+          </w:p>
+        </w:tc>
+        <w:tc>
+          <w:tcPr>
+            <w:tcW w:w="4082" w:type="dxa"/>
+            <w:gridSpan w:val="2"/>
+            <w:tcBorders>
+              <w:top w:val="single" w:sz="4" w:space="0" w:color="auto"/>
+              <w:left w:val="single" w:sz="4" w:space="0" w:color="auto"/>
+              <w:bottom w:val="single" w:sz="4" w:space="0" w:color="auto"/>
+              <w:right w:val="single" w:sz="4" w:space="0" w:color="auto"/>
+            </w:tcBorders>
+            <w:vAlign w:val="center"/>
+          </w:tcPr>
+          <w:p>
+            <w:pPr>
+              <w:spacing w:after="0" w:line="240" w:lineRule="auto"/>
+              <w:jc w:val="center"/>
+            </w:pPr>
+          </w:p>
+        </w:tc>
+        <w:tc>
+          <w:tcPr>
+            <w:tcW w:w="3714" w:type="dxa"/>
+            <w:tcBorders>
+              <w:top w:val="single" w:sz="4" w:space="0" w:color="auto"/>
+              <w:left w:val="single" w:sz="4" w:space="0" w:color="auto"/>
+              <w:bottom w:val="single" w:sz="4" w:space="0" w:color="auto"/>
+              <w:right w:val="single" w:sz="4" w:space="0" w:color="auto"/>
+            </w:tcBorders>
+            <w:vAlign w:val="center"/>
+            <w:hideMark/>
+          </w:tcPr>
+          <w:p>
+            <w:pPr>
+              <w:spacing w:after="0" w:line="240" w:lineRule="auto"/>
+              <w:jc w:val="center"/>
+              <w:rPr>
+                <w:color w:val="00B050"/>
+              </w:rPr>
+            </w:pPr>
+            <w:r>
+              <w:rPr>
+                <w:color w:val="00B050"/>
+              </w:rPr>
+              <w:t xml:space="preserve">Escape from field </w:t>
+            </w:r>
+            <w:r>
+              <w:rPr>
+                <w:color w:val="00B050"/>
+              </w:rPr>
+              <w:t>and</w:t>
+            </w:r>
+            <w:r>
+              <w:rPr>
+                <w:color w:val="00B050"/>
+              </w:rPr>
+              <w:t xml:space="preserve"> select enclosing frame </w:t>
+            </w:r>
+          </w:p>
+        </w:tc>
+      </w:tr>
+      <w:tr>
+        <w:tc>
+          <w:tcPr>
+            <w:tcW w:w="9209" w:type="dxa"/>
+            <w:gridSpan w:val="4"/>
+            <w:tcBorders>
+              <w:top w:val="single" w:sz="4" w:space="0" w:color="auto"/>
+              <w:left w:val="single" w:sz="4" w:space="0" w:color="auto"/>
+              <w:bottom w:val="single" w:sz="4" w:space="0" w:color="auto"/>
+              <w:right w:val="single" w:sz="4" w:space="0" w:color="auto"/>
+            </w:tcBorders>
+          </w:tcPr>
+          <w:p>
+            <w:pPr>
+              <w:spacing w:after="0" w:line="240" w:lineRule="auto"/>
+              <w:jc w:val="center"/>
+            </w:pPr>
+          </w:p>
+        </w:tc>
+      </w:tr>
+      <w:tr>
+        <w:tc>
+          <w:tcPr>
+            <w:tcW w:w="1413" w:type="dxa"/>
+            <w:tcBorders>
+              <w:top w:val="single" w:sz="4" w:space="0" w:color="auto"/>
+              <w:left w:val="single" w:sz="4" w:space="0" w:color="auto"/>
+              <w:bottom w:val="single" w:sz="4" w:space="0" w:color="auto"/>
+              <w:right w:val="single" w:sz="4" w:space="0" w:color="auto"/>
+            </w:tcBorders>
+            <w:vAlign w:val="center"/>
+            <w:hideMark/>
+          </w:tcPr>
+          <w:p>
+            <w:pPr>
+              <w:spacing w:after="0" w:line="240" w:lineRule="auto"/>
+              <w:jc w:val="center"/>
+              <w:rPr>
+                <w:b/>
+                <w:bCs/>
+              </w:rPr>
+            </w:pPr>
+            <w:r>
+              <w:rPr>
+                <w:b/>
+                <w:bCs/>
+              </w:rPr>
+              <w:t>Ctrl-o</w:t>
+            </w:r>
+          </w:p>
+        </w:tc>
+        <w:tc>
+          <w:tcPr>
+            <w:tcW w:w="255" w:type="dxa"/>
+            <w:tcBorders>
+              <w:top w:val="single" w:sz="4" w:space="0" w:color="auto"/>
+              <w:left w:val="single" w:sz="4" w:space="0" w:color="auto"/>
+              <w:bottom w:val="single" w:sz="4" w:space="0" w:color="auto"/>
+              <w:right w:val="single" w:sz="4" w:space="0" w:color="auto"/>
+            </w:tcBorders>
+            <w:vAlign w:val="center"/>
+          </w:tcPr>
+          <w:p>
+            <w:pPr>
+              <w:spacing w:after="0" w:line="240" w:lineRule="auto"/>
+              <w:jc w:val="center"/>
+              <w:rPr>
+                <w:color w:val="00B050"/>
+              </w:rPr>
+            </w:pPr>
+          </w:p>
+        </w:tc>
+        <w:tc>
+          <w:tcPr>
+            <w:tcW w:w="3827" w:type="dxa"/>
+            <w:tcBorders>
+              <w:top w:val="single" w:sz="4" w:space="0" w:color="auto"/>
+              <w:left w:val="single" w:sz="4" w:space="0" w:color="auto"/>
+              <w:bottom w:val="single" w:sz="4" w:space="0" w:color="auto"/>
+              <w:right w:val="single" w:sz="4" w:space="0" w:color="auto"/>
+            </w:tcBorders>
+            <w:vAlign w:val="center"/>
+            <w:hideMark/>
+          </w:tcPr>
+          <w:p>
+            <w:pPr>
+              <w:spacing w:after="0" w:line="240" w:lineRule="auto"/>
+              <w:rPr>
+                <w:color w:val="00B050"/>
+              </w:rPr>
+            </w:pPr>
+            <w:r>
+              <w:rPr>
+                <w:color w:val="00B050"/>
+              </w:rPr>
+              <w:t>Toggle (expand/collapse) outlining on selected frame.</w:t>
+            </w:r>
+          </w:p>
+        </w:tc>
+        <w:tc>
+          <w:tcPr>
+            <w:tcW w:w="3714" w:type="dxa"/>
+            <w:tcBorders>
+              <w:top w:val="single" w:sz="4" w:space="0" w:color="auto"/>
+              <w:left w:val="single" w:sz="4" w:space="0" w:color="auto"/>
+              <w:bottom w:val="single" w:sz="4" w:space="0" w:color="auto"/>
+              <w:right w:val="single" w:sz="4" w:space="0" w:color="auto"/>
+            </w:tcBorders>
+            <w:vAlign w:val="center"/>
+            <w:hideMark/>
+          </w:tcPr>
+          <w:p>
+            <w:pPr>
+              <w:spacing w:after="0" w:line="240" w:lineRule="auto"/>
+            </w:pPr>
+            <w:r>
+              <w:rPr>
+                <w:color w:val="00B050"/>
+              </w:rPr>
+              <w:t>Toggle (expand/collapse) outlining on the frame enclosing this field.</w:t>
+            </w:r>
+          </w:p>
+        </w:tc>
+      </w:tr>
+      <w:tr>
+        <w:tc>
+          <w:tcPr>
+            <w:tcW w:w="1413" w:type="dxa"/>
+            <w:tcBorders>
+              <w:top w:val="single" w:sz="4" w:space="0" w:color="auto"/>
+              <w:left w:val="single" w:sz="4" w:space="0" w:color="auto"/>
+              <w:bottom w:val="single" w:sz="4" w:space="0" w:color="auto"/>
+              <w:right w:val="single" w:sz="4" w:space="0" w:color="auto"/>
+            </w:tcBorders>
+            <w:vAlign w:val="center"/>
+            <w:hideMark/>
+          </w:tcPr>
+          <w:p>
+            <w:pPr>
+              <w:spacing w:after="0" w:line="240" w:lineRule="auto"/>
+              <w:jc w:val="center"/>
+              <w:rPr>
+                <w:b/>
+                <w:bCs/>
+              </w:rPr>
+            </w:pPr>
+            <w:r>
+              <w:rPr>
+                <w:b/>
+                <w:bCs/>
+              </w:rPr>
+              <w:t xml:space="preserve">Ctrl-O </w:t>
+            </w:r>
+          </w:p>
+          <w:p>
+            <w:pPr>
+              <w:spacing w:after="0" w:line="240" w:lineRule="auto"/>
+              <w:jc w:val="center"/>
+            </w:pPr>
+            <w:r>
+              <w:t>(Ctrl-Shift-o)</w:t>
+            </w:r>
+          </w:p>
+        </w:tc>
+        <w:tc>
+          <w:tcPr>
+            <w:tcW w:w="255" w:type="dxa"/>
+            <w:tcBorders>
+              <w:top w:val="single" w:sz="4" w:space="0" w:color="auto"/>
+              <w:left w:val="single" w:sz="4" w:space="0" w:color="auto"/>
+              <w:bottom w:val="single" w:sz="4" w:space="0" w:color="auto"/>
+              <w:right w:val="single" w:sz="4" w:space="0" w:color="auto"/>
+            </w:tcBorders>
+            <w:vAlign w:val="center"/>
+            <w:hideMark/>
+          </w:tcPr>
+          <w:p>
+            <w:pPr>
+              <w:spacing w:after="0" w:line="240" w:lineRule="auto"/>
+              <w:jc w:val="center"/>
+            </w:pPr>
+          </w:p>
+        </w:tc>
+        <w:tc>
+          <w:tcPr>
+            <w:tcW w:w="3827" w:type="dxa"/>
+            <w:tcBorders>
+              <w:top w:val="single" w:sz="4" w:space="0" w:color="auto"/>
+              <w:left w:val="single" w:sz="4" w:space="0" w:color="auto"/>
+              <w:bottom w:val="single" w:sz="4" w:space="0" w:color="auto"/>
+              <w:right w:val="single" w:sz="4" w:space="0" w:color="auto"/>
+            </w:tcBorders>
+            <w:vAlign w:val="center"/>
+            <w:hideMark/>
+          </w:tcPr>
+          <w:p>
+            <w:pPr>
+              <w:spacing w:after="0" w:line="240" w:lineRule="auto"/>
+              <w:rPr>
+                <w:color w:val="00B050"/>
+              </w:rPr>
+            </w:pPr>
+            <w:r>
+              <w:rPr>
+                <w:color w:val="00B050"/>
+              </w:rPr>
+              <w:t xml:space="preserve">Toggle (expand/collapse) outlining on </w:t>
             </w:r>
             <w:r>
               <w:rPr>
@@ -1135,798 +1658,6 @@
                 <w:iCs/>
                 <w:color w:val="00B050"/>
               </w:rPr>
-              <w:t>frame</w:t>
-            </w:r>
-            <w:r>
-              <w:rPr>
-                <w:color w:val="00B050"/>
-              </w:rPr>
-              <w:br/>
-              <w:t xml:space="preserve"> (in tab order).</w:t>
-            </w:r>
-          </w:p>
-        </w:tc>
-      </w:tr>
-      <w:tr>
-        <w:tc>
-          <w:tcPr>
-            <w:tcW w:w="1413" w:type="dxa"/>
-            <w:tcBorders>
-              <w:top w:val="single" w:sz="4" w:space="0" w:color="auto"/>
-              <w:left w:val="single" w:sz="4" w:space="0" w:color="auto"/>
-              <w:bottom w:val="single" w:sz="4" w:space="0" w:color="auto"/>
-              <w:right w:val="single" w:sz="4" w:space="0" w:color="auto"/>
-            </w:tcBorders>
-            <w:vAlign w:val="center"/>
-            <w:hideMark/>
-          </w:tcPr>
-          <w:p>
-            <w:pPr>
-              <w:spacing w:after="0" w:line="240" w:lineRule="auto"/>
-              <w:jc w:val="center"/>
-              <w:rPr>
-                <w:b/>
-                <w:bCs/>
-              </w:rPr>
-            </w:pPr>
-            <w:r>
-              <w:rPr>
-                <w:b/>
-                <w:bCs/>
-              </w:rPr>
-              <w:t>←</w:t>
-            </w:r>
-          </w:p>
-        </w:tc>
-        <w:tc>
-          <w:tcPr>
-            <w:tcW w:w="2559" w:type="dxa"/>
-            <w:tcBorders>
-              <w:top w:val="single" w:sz="4" w:space="0" w:color="auto"/>
-              <w:left w:val="single" w:sz="4" w:space="0" w:color="auto"/>
-              <w:bottom w:val="single" w:sz="4" w:space="0" w:color="auto"/>
-              <w:right w:val="single" w:sz="4" w:space="0" w:color="auto"/>
-            </w:tcBorders>
-            <w:vAlign w:val="center"/>
-            <w:hideMark/>
-          </w:tcPr>
-          <w:p>
-            <w:pPr>
-              <w:spacing w:after="0" w:line="240" w:lineRule="auto"/>
-              <w:jc w:val="center"/>
-            </w:pPr>
-            <w:r>
-              <w:t>-</w:t>
-            </w:r>
-          </w:p>
-        </w:tc>
-        <w:tc>
-          <w:tcPr>
-            <w:tcW w:w="2690" w:type="dxa"/>
-            <w:tcBorders>
-              <w:top w:val="single" w:sz="4" w:space="0" w:color="auto"/>
-              <w:left w:val="single" w:sz="4" w:space="0" w:color="auto"/>
-              <w:bottom w:val="single" w:sz="4" w:space="0" w:color="auto"/>
-              <w:right w:val="single" w:sz="4" w:space="0" w:color="auto"/>
-            </w:tcBorders>
-            <w:vAlign w:val="center"/>
-            <w:hideMark/>
-          </w:tcPr>
-          <w:p>
-            <w:pPr>
-              <w:spacing w:after="0" w:line="240" w:lineRule="auto"/>
-              <w:rPr>
-                <w:color w:val="00B050"/>
-              </w:rPr>
-            </w:pPr>
-            <w:r>
-              <w:rPr>
-                <w:color w:val="00B050"/>
-              </w:rPr>
-              <w:t xml:space="preserve">Select </w:t>
-            </w:r>
-            <w:r>
-              <w:rPr>
-                <w:i/>
-                <w:iCs/>
-                <w:color w:val="00B050"/>
-              </w:rPr>
-              <w:t>parent</w:t>
-            </w:r>
-            <w:r>
-              <w:rPr>
-                <w:color w:val="00B050"/>
-              </w:rPr>
-              <w:t xml:space="preserve"> frame (if any).</w:t>
-            </w:r>
-          </w:p>
-        </w:tc>
-        <w:tc>
-          <w:tcPr>
-            <w:tcW w:w="2547" w:type="dxa"/>
-            <w:tcBorders>
-              <w:top w:val="single" w:sz="4" w:space="0" w:color="auto"/>
-              <w:left w:val="single" w:sz="4" w:space="0" w:color="auto"/>
-              <w:bottom w:val="single" w:sz="4" w:space="0" w:color="auto"/>
-              <w:right w:val="single" w:sz="4" w:space="0" w:color="auto"/>
-            </w:tcBorders>
-            <w:vAlign w:val="center"/>
-            <w:hideMark/>
-          </w:tcPr>
-          <w:p>
-            <w:pPr>
-              <w:spacing w:after="0" w:line="240" w:lineRule="auto"/>
-              <w:rPr>
-                <w:color w:val="00B050"/>
-              </w:rPr>
-            </w:pPr>
-            <w:r>
-              <w:rPr>
-                <w:color w:val="00B050"/>
-              </w:rPr>
-              <w:t>Move text-cursor left within field.</w:t>
-            </w:r>
-          </w:p>
-        </w:tc>
-      </w:tr>
-      <w:tr>
-        <w:tc>
-          <w:tcPr>
-            <w:tcW w:w="1413" w:type="dxa"/>
-            <w:tcBorders>
-              <w:top w:val="single" w:sz="4" w:space="0" w:color="auto"/>
-              <w:left w:val="single" w:sz="4" w:space="0" w:color="auto"/>
-              <w:bottom w:val="single" w:sz="4" w:space="0" w:color="auto"/>
-              <w:right w:val="single" w:sz="4" w:space="0" w:color="auto"/>
-            </w:tcBorders>
-            <w:vAlign w:val="center"/>
-            <w:hideMark/>
-          </w:tcPr>
-          <w:p>
-            <w:pPr>
-              <w:spacing w:after="0" w:line="240" w:lineRule="auto"/>
-              <w:jc w:val="center"/>
-              <w:rPr>
-                <w:b/>
-                <w:bCs/>
-              </w:rPr>
-            </w:pPr>
-            <w:r>
-              <w:rPr>
-                <w:b/>
-                <w:bCs/>
-              </w:rPr>
-              <w:t>→</w:t>
-            </w:r>
-          </w:p>
-        </w:tc>
-        <w:tc>
-          <w:tcPr>
-            <w:tcW w:w="2559" w:type="dxa"/>
-            <w:tcBorders>
-              <w:top w:val="single" w:sz="4" w:space="0" w:color="auto"/>
-              <w:left w:val="single" w:sz="4" w:space="0" w:color="auto"/>
-              <w:bottom w:val="single" w:sz="4" w:space="0" w:color="auto"/>
-              <w:right w:val="single" w:sz="4" w:space="0" w:color="auto"/>
-            </w:tcBorders>
-            <w:vAlign w:val="center"/>
-            <w:hideMark/>
-          </w:tcPr>
-          <w:p>
-            <w:pPr>
-              <w:spacing w:after="0" w:line="240" w:lineRule="auto"/>
-              <w:jc w:val="center"/>
-            </w:pPr>
-            <w:r>
-              <w:rPr>
-                <w:color w:val="00B050"/>
-              </w:rPr>
-              <w:t xml:space="preserve">Same as </w:t>
-            </w:r>
-            <w:r>
-              <w:rPr>
-                <w:b/>
-                <w:bCs/>
-                <w:color w:val="00B050"/>
-              </w:rPr>
-              <w:t>Home.</w:t>
-            </w:r>
-          </w:p>
-        </w:tc>
-        <w:tc>
-          <w:tcPr>
-            <w:tcW w:w="2690" w:type="dxa"/>
-            <w:tcBorders>
-              <w:top w:val="single" w:sz="4" w:space="0" w:color="auto"/>
-              <w:left w:val="single" w:sz="4" w:space="0" w:color="auto"/>
-              <w:bottom w:val="single" w:sz="4" w:space="0" w:color="auto"/>
-              <w:right w:val="single" w:sz="4" w:space="0" w:color="auto"/>
-            </w:tcBorders>
-            <w:vAlign w:val="center"/>
-            <w:hideMark/>
-          </w:tcPr>
-          <w:p>
-            <w:pPr>
-              <w:spacing w:after="0" w:line="240" w:lineRule="auto"/>
-              <w:rPr>
-                <w:color w:val="00B050"/>
-              </w:rPr>
-            </w:pPr>
-            <w:r>
-              <w:rPr>
-                <w:color w:val="00B050"/>
-              </w:rPr>
-              <w:t xml:space="preserve">Select first </w:t>
-            </w:r>
-            <w:r>
-              <w:rPr>
-                <w:i/>
-                <w:iCs/>
-                <w:color w:val="00B050"/>
-              </w:rPr>
-              <w:t>child</w:t>
-            </w:r>
-            <w:r>
-              <w:rPr>
-                <w:color w:val="00B050"/>
-              </w:rPr>
-              <w:t xml:space="preserve"> frame (if any).</w:t>
-            </w:r>
-          </w:p>
-        </w:tc>
-        <w:tc>
-          <w:tcPr>
-            <w:tcW w:w="2547" w:type="dxa"/>
-            <w:tcBorders>
-              <w:top w:val="single" w:sz="4" w:space="0" w:color="auto"/>
-              <w:left w:val="single" w:sz="4" w:space="0" w:color="auto"/>
-              <w:bottom w:val="single" w:sz="4" w:space="0" w:color="auto"/>
-              <w:right w:val="single" w:sz="4" w:space="0" w:color="auto"/>
-            </w:tcBorders>
-            <w:vAlign w:val="center"/>
-            <w:hideMark/>
-          </w:tcPr>
-          <w:p>
-            <w:pPr>
-              <w:spacing w:after="0" w:line="240" w:lineRule="auto"/>
-              <w:rPr>
-                <w:color w:val="00B050"/>
-              </w:rPr>
-            </w:pPr>
-            <w:r>
-              <w:rPr>
-                <w:color w:val="00B050"/>
-              </w:rPr>
-              <w:t>Move text-cursor right within field.</w:t>
-            </w:r>
-          </w:p>
-        </w:tc>
-      </w:tr>
-      <w:tr>
-        <w:tc>
-          <w:tcPr>
-            <w:tcW w:w="1413" w:type="dxa"/>
-            <w:tcBorders>
-              <w:top w:val="single" w:sz="4" w:space="0" w:color="auto"/>
-              <w:left w:val="single" w:sz="4" w:space="0" w:color="auto"/>
-              <w:bottom w:val="single" w:sz="4" w:space="0" w:color="auto"/>
-              <w:right w:val="single" w:sz="4" w:space="0" w:color="auto"/>
-            </w:tcBorders>
-            <w:vAlign w:val="center"/>
-            <w:hideMark/>
-          </w:tcPr>
-          <w:p>
-            <w:pPr>
-              <w:spacing w:after="0" w:line="240" w:lineRule="auto"/>
-              <w:jc w:val="center"/>
-              <w:rPr>
-                <w:b/>
-                <w:bCs/>
-              </w:rPr>
-            </w:pPr>
-            <w:r>
-              <w:rPr>
-                <w:b/>
-                <w:bCs/>
-              </w:rPr>
-              <w:t>Shift-↑</w:t>
-            </w:r>
-          </w:p>
-        </w:tc>
-        <w:tc>
-          <w:tcPr>
-            <w:tcW w:w="2559" w:type="dxa"/>
-            <w:tcBorders>
-              <w:top w:val="single" w:sz="4" w:space="0" w:color="auto"/>
-              <w:left w:val="single" w:sz="4" w:space="0" w:color="auto"/>
-              <w:bottom w:val="single" w:sz="4" w:space="0" w:color="auto"/>
-              <w:right w:val="single" w:sz="4" w:space="0" w:color="auto"/>
-            </w:tcBorders>
-            <w:vAlign w:val="center"/>
-            <w:hideMark/>
-          </w:tcPr>
-          <w:p>
-            <w:pPr>
-              <w:spacing w:after="0" w:line="240" w:lineRule="auto"/>
-              <w:jc w:val="center"/>
-            </w:pPr>
-            <w:r>
-              <w:t>-</w:t>
-            </w:r>
-          </w:p>
-        </w:tc>
-        <w:tc>
-          <w:tcPr>
-            <w:tcW w:w="2690" w:type="dxa"/>
-            <w:tcBorders>
-              <w:top w:val="single" w:sz="4" w:space="0" w:color="auto"/>
-              <w:left w:val="single" w:sz="4" w:space="0" w:color="auto"/>
-              <w:bottom w:val="single" w:sz="4" w:space="0" w:color="auto"/>
-              <w:right w:val="single" w:sz="4" w:space="0" w:color="auto"/>
-            </w:tcBorders>
-            <w:vAlign w:val="center"/>
-            <w:hideMark/>
-          </w:tcPr>
-          <w:p>
-            <w:pPr>
-              <w:spacing w:after="0" w:line="240" w:lineRule="auto"/>
-              <w:rPr>
-                <w:color w:val="00B050"/>
-              </w:rPr>
-            </w:pPr>
-            <w:r>
-              <w:rPr>
-                <w:i/>
-                <w:iCs/>
-                <w:color w:val="00B050"/>
-              </w:rPr>
-              <w:t>Add</w:t>
-            </w:r>
-            <w:r>
-              <w:rPr>
-                <w:color w:val="00B050"/>
-              </w:rPr>
-              <w:t xml:space="preserve"> prev. frame (peer-level) to current selection.</w:t>
-            </w:r>
-          </w:p>
-        </w:tc>
-        <w:tc>
-          <w:tcPr>
-            <w:tcW w:w="2547" w:type="dxa"/>
-            <w:tcBorders>
-              <w:top w:val="single" w:sz="4" w:space="0" w:color="auto"/>
-              <w:left w:val="single" w:sz="4" w:space="0" w:color="auto"/>
-              <w:bottom w:val="single" w:sz="4" w:space="0" w:color="auto"/>
-              <w:right w:val="single" w:sz="4" w:space="0" w:color="auto"/>
-            </w:tcBorders>
-            <w:vAlign w:val="center"/>
-            <w:hideMark/>
-          </w:tcPr>
-          <w:p>
-            <w:pPr>
-              <w:spacing w:after="0" w:line="240" w:lineRule="auto"/>
-              <w:jc w:val="center"/>
-            </w:pPr>
-            <w:r>
-              <w:t>-</w:t>
-            </w:r>
-          </w:p>
-        </w:tc>
-      </w:tr>
-      <w:tr>
-        <w:tc>
-          <w:tcPr>
-            <w:tcW w:w="1413" w:type="dxa"/>
-            <w:tcBorders>
-              <w:top w:val="single" w:sz="4" w:space="0" w:color="auto"/>
-              <w:left w:val="single" w:sz="4" w:space="0" w:color="auto"/>
-              <w:bottom w:val="single" w:sz="4" w:space="0" w:color="auto"/>
-              <w:right w:val="single" w:sz="4" w:space="0" w:color="auto"/>
-            </w:tcBorders>
-            <w:vAlign w:val="center"/>
-            <w:hideMark/>
-          </w:tcPr>
-          <w:p>
-            <w:pPr>
-              <w:spacing w:after="0" w:line="240" w:lineRule="auto"/>
-              <w:jc w:val="center"/>
-              <w:rPr>
-                <w:b/>
-                <w:bCs/>
-              </w:rPr>
-            </w:pPr>
-            <w:r>
-              <w:rPr>
-                <w:b/>
-                <w:bCs/>
-              </w:rPr>
-              <w:t>Shift-↓</w:t>
-            </w:r>
-          </w:p>
-        </w:tc>
-        <w:tc>
-          <w:tcPr>
-            <w:tcW w:w="2559" w:type="dxa"/>
-            <w:tcBorders>
-              <w:top w:val="single" w:sz="4" w:space="0" w:color="auto"/>
-              <w:left w:val="single" w:sz="4" w:space="0" w:color="auto"/>
-              <w:bottom w:val="single" w:sz="4" w:space="0" w:color="auto"/>
-              <w:right w:val="single" w:sz="4" w:space="0" w:color="auto"/>
-            </w:tcBorders>
-            <w:vAlign w:val="center"/>
-            <w:hideMark/>
-          </w:tcPr>
-          <w:p>
-            <w:pPr>
-              <w:spacing w:after="0" w:line="240" w:lineRule="auto"/>
-              <w:jc w:val="center"/>
-            </w:pPr>
-            <w:r>
-              <w:t>-</w:t>
-            </w:r>
-          </w:p>
-        </w:tc>
-        <w:tc>
-          <w:tcPr>
-            <w:tcW w:w="2690" w:type="dxa"/>
-            <w:tcBorders>
-              <w:top w:val="single" w:sz="4" w:space="0" w:color="auto"/>
-              <w:left w:val="single" w:sz="4" w:space="0" w:color="auto"/>
-              <w:bottom w:val="single" w:sz="4" w:space="0" w:color="auto"/>
-              <w:right w:val="single" w:sz="4" w:space="0" w:color="auto"/>
-            </w:tcBorders>
-            <w:vAlign w:val="center"/>
-            <w:hideMark/>
-          </w:tcPr>
-          <w:p>
-            <w:pPr>
-              <w:spacing w:after="0" w:line="240" w:lineRule="auto"/>
-              <w:rPr>
-                <w:color w:val="00B050"/>
-              </w:rPr>
-            </w:pPr>
-            <w:r>
-              <w:rPr>
-                <w:i/>
-                <w:iCs/>
-                <w:color w:val="00B050"/>
-              </w:rPr>
-              <w:t>Add</w:t>
-            </w:r>
-            <w:r>
-              <w:rPr>
-                <w:color w:val="00B050"/>
-              </w:rPr>
-              <w:t xml:space="preserve"> next frame (peer-level) to current selection.</w:t>
-            </w:r>
-          </w:p>
-        </w:tc>
-        <w:tc>
-          <w:tcPr>
-            <w:tcW w:w="2547" w:type="dxa"/>
-            <w:tcBorders>
-              <w:top w:val="single" w:sz="4" w:space="0" w:color="auto"/>
-              <w:left w:val="single" w:sz="4" w:space="0" w:color="auto"/>
-              <w:bottom w:val="single" w:sz="4" w:space="0" w:color="auto"/>
-              <w:right w:val="single" w:sz="4" w:space="0" w:color="auto"/>
-            </w:tcBorders>
-            <w:vAlign w:val="center"/>
-            <w:hideMark/>
-          </w:tcPr>
-          <w:p>
-            <w:pPr>
-              <w:spacing w:after="0" w:line="240" w:lineRule="auto"/>
-              <w:jc w:val="center"/>
-            </w:pPr>
-            <w:r>
-              <w:t>-</w:t>
-            </w:r>
-          </w:p>
-        </w:tc>
-      </w:tr>
-      <w:tr>
-        <w:tc>
-          <w:tcPr>
-            <w:tcW w:w="1413" w:type="dxa"/>
-            <w:tcBorders>
-              <w:top w:val="single" w:sz="4" w:space="0" w:color="auto"/>
-              <w:left w:val="single" w:sz="4" w:space="0" w:color="auto"/>
-              <w:bottom w:val="single" w:sz="4" w:space="0" w:color="auto"/>
-              <w:right w:val="single" w:sz="4" w:space="0" w:color="auto"/>
-            </w:tcBorders>
-            <w:vAlign w:val="center"/>
-            <w:hideMark/>
-          </w:tcPr>
-          <w:p>
-            <w:pPr>
-              <w:spacing w:after="0" w:line="240" w:lineRule="auto"/>
-              <w:jc w:val="center"/>
-              <w:rPr>
-                <w:b/>
-                <w:bCs/>
-                <w:color w:val="00B050"/>
-              </w:rPr>
-            </w:pPr>
-            <w:r>
-              <w:rPr>
-                <w:b/>
-                <w:bCs/>
-              </w:rPr>
-              <w:t>Esc</w:t>
-            </w:r>
-          </w:p>
-        </w:tc>
-        <w:tc>
-          <w:tcPr>
-            <w:tcW w:w="5249" w:type="dxa"/>
-            <w:gridSpan w:val="2"/>
-            <w:tcBorders>
-              <w:top w:val="single" w:sz="4" w:space="0" w:color="auto"/>
-              <w:left w:val="single" w:sz="4" w:space="0" w:color="auto"/>
-              <w:bottom w:val="single" w:sz="4" w:space="0" w:color="auto"/>
-              <w:right w:val="single" w:sz="4" w:space="0" w:color="auto"/>
-            </w:tcBorders>
-            <w:vAlign w:val="center"/>
-            <w:hideMark/>
-          </w:tcPr>
-          <w:p>
-            <w:pPr>
-              <w:spacing w:after="0" w:line="240" w:lineRule="auto"/>
-              <w:jc w:val="center"/>
-            </w:pPr>
-            <w:r>
-              <w:t>-</w:t>
-            </w:r>
-          </w:p>
-        </w:tc>
-        <w:tc>
-          <w:tcPr>
-            <w:tcW w:w="2547" w:type="dxa"/>
-            <w:tcBorders>
-              <w:top w:val="single" w:sz="4" w:space="0" w:color="auto"/>
-              <w:left w:val="single" w:sz="4" w:space="0" w:color="auto"/>
-              <w:bottom w:val="single" w:sz="4" w:space="0" w:color="auto"/>
-              <w:right w:val="single" w:sz="4" w:space="0" w:color="auto"/>
-            </w:tcBorders>
-            <w:vAlign w:val="center"/>
-            <w:hideMark/>
-          </w:tcPr>
-          <w:p>
-            <w:pPr>
-              <w:spacing w:after="0" w:line="240" w:lineRule="auto"/>
-              <w:jc w:val="center"/>
-              <w:rPr>
-                <w:color w:val="00B050"/>
-              </w:rPr>
-            </w:pPr>
-            <w:r>
-              <w:rPr>
-                <w:color w:val="00B050"/>
-              </w:rPr>
-              <w:t xml:space="preserve">Escape from field </w:t>
-            </w:r>
-            <w:r>
-              <w:rPr>
-                <w:color w:val="00B050"/>
-              </w:rPr>
-              <w:t>and</w:t>
-            </w:r>
-            <w:r>
-              <w:rPr>
-                <w:color w:val="00B050"/>
-              </w:rPr>
-              <w:t xml:space="preserve"> select enclosing frame </w:t>
-            </w:r>
-          </w:p>
-        </w:tc>
-      </w:tr>
-      <w:tr>
-        <w:tc>
-          <w:tcPr>
-            <w:tcW w:w="9209" w:type="dxa"/>
-            <w:gridSpan w:val="4"/>
-            <w:tcBorders>
-              <w:top w:val="single" w:sz="4" w:space="0" w:color="auto"/>
-              <w:left w:val="single" w:sz="4" w:space="0" w:color="auto"/>
-              <w:bottom w:val="single" w:sz="4" w:space="0" w:color="auto"/>
-              <w:right w:val="single" w:sz="4" w:space="0" w:color="auto"/>
-            </w:tcBorders>
-            <w:hideMark/>
-          </w:tcPr>
-          <w:p>
-            <w:pPr>
-              <w:spacing w:after="0" w:line="240" w:lineRule="auto"/>
-              <w:jc w:val="center"/>
-            </w:pPr>
-            <w:r>
-              <w:rPr>
-                <w:b/>
-                <w:bCs/>
-                <w:sz w:val="28"/>
-                <w:szCs w:val="28"/>
-              </w:rPr>
-              <w:t>Outlining</w:t>
-            </w:r>
-          </w:p>
-        </w:tc>
-      </w:tr>
-      <w:tr>
-        <w:tc>
-          <w:tcPr>
-            <w:tcW w:w="1413" w:type="dxa"/>
-            <w:tcBorders>
-              <w:top w:val="single" w:sz="4" w:space="0" w:color="auto"/>
-              <w:left w:val="single" w:sz="4" w:space="0" w:color="auto"/>
-              <w:bottom w:val="single" w:sz="4" w:space="0" w:color="auto"/>
-              <w:right w:val="single" w:sz="4" w:space="0" w:color="auto"/>
-            </w:tcBorders>
-            <w:vAlign w:val="center"/>
-            <w:hideMark/>
-          </w:tcPr>
-          <w:p>
-            <w:pPr>
-              <w:spacing w:after="0" w:line="240" w:lineRule="auto"/>
-              <w:jc w:val="center"/>
-              <w:rPr>
-                <w:b/>
-                <w:bCs/>
-              </w:rPr>
-            </w:pPr>
-            <w:r>
-              <w:rPr>
-                <w:b/>
-                <w:bCs/>
-              </w:rPr>
-              <w:t>Ctrl-o</w:t>
-            </w:r>
-          </w:p>
-        </w:tc>
-        <w:tc>
-          <w:tcPr>
-            <w:tcW w:w="2559" w:type="dxa"/>
-            <w:tcBorders>
-              <w:top w:val="single" w:sz="4" w:space="0" w:color="auto"/>
-              <w:left w:val="single" w:sz="4" w:space="0" w:color="auto"/>
-              <w:bottom w:val="single" w:sz="4" w:space="0" w:color="auto"/>
-              <w:right w:val="single" w:sz="4" w:space="0" w:color="auto"/>
-            </w:tcBorders>
-            <w:vAlign w:val="center"/>
-            <w:hideMark/>
-          </w:tcPr>
-          <w:p>
-            <w:pPr>
-              <w:spacing w:after="0" w:line="240" w:lineRule="auto"/>
-              <w:jc w:val="center"/>
-              <w:rPr>
-                <w:color w:val="00B050"/>
-              </w:rPr>
-            </w:pPr>
-            <w:r>
-              <w:t>-</w:t>
-            </w:r>
-          </w:p>
-        </w:tc>
-        <w:tc>
-          <w:tcPr>
-            <w:tcW w:w="2690" w:type="dxa"/>
-            <w:tcBorders>
-              <w:top w:val="single" w:sz="4" w:space="0" w:color="auto"/>
-              <w:left w:val="single" w:sz="4" w:space="0" w:color="auto"/>
-              <w:bottom w:val="single" w:sz="4" w:space="0" w:color="auto"/>
-              <w:right w:val="single" w:sz="4" w:space="0" w:color="auto"/>
-            </w:tcBorders>
-            <w:vAlign w:val="center"/>
-            <w:hideMark/>
-          </w:tcPr>
-          <w:p>
-            <w:pPr>
-              <w:spacing w:after="0" w:line="240" w:lineRule="auto"/>
-              <w:rPr>
-                <w:color w:val="00B050"/>
-              </w:rPr>
-            </w:pPr>
-            <w:r>
-              <w:rPr>
-                <w:color w:val="00B050"/>
-              </w:rPr>
-              <w:t>Toggle (expand/collapse) outlining on selected frame.</w:t>
-            </w:r>
-          </w:p>
-        </w:tc>
-        <w:tc>
-          <w:tcPr>
-            <w:tcW w:w="2547" w:type="dxa"/>
-            <w:tcBorders>
-              <w:top w:val="single" w:sz="4" w:space="0" w:color="auto"/>
-              <w:left w:val="single" w:sz="4" w:space="0" w:color="auto"/>
-              <w:bottom w:val="single" w:sz="4" w:space="0" w:color="auto"/>
-              <w:right w:val="single" w:sz="4" w:space="0" w:color="auto"/>
-            </w:tcBorders>
-            <w:vAlign w:val="center"/>
-            <w:hideMark/>
-          </w:tcPr>
-          <w:p>
-            <w:pPr>
-              <w:spacing w:after="0" w:line="240" w:lineRule="auto"/>
-            </w:pPr>
-            <w:r>
-              <w:rPr>
-                <w:color w:val="00B050"/>
-              </w:rPr>
-              <w:t>Toggle (expand/collapse) outlining on the frame enclosing this field.</w:t>
-            </w:r>
-          </w:p>
-        </w:tc>
-      </w:tr>
-      <w:tr>
-        <w:tc>
-          <w:tcPr>
-            <w:tcW w:w="1413" w:type="dxa"/>
-            <w:tcBorders>
-              <w:top w:val="single" w:sz="4" w:space="0" w:color="auto"/>
-              <w:left w:val="single" w:sz="4" w:space="0" w:color="auto"/>
-              <w:bottom w:val="single" w:sz="4" w:space="0" w:color="auto"/>
-              <w:right w:val="single" w:sz="4" w:space="0" w:color="auto"/>
-            </w:tcBorders>
-            <w:vAlign w:val="center"/>
-            <w:hideMark/>
-          </w:tcPr>
-          <w:p>
-            <w:pPr>
-              <w:spacing w:after="0" w:line="240" w:lineRule="auto"/>
-              <w:jc w:val="center"/>
-              <w:rPr>
-                <w:b/>
-                <w:bCs/>
-              </w:rPr>
-            </w:pPr>
-            <w:r>
-              <w:rPr>
-                <w:b/>
-                <w:bCs/>
-              </w:rPr>
-              <w:t xml:space="preserve">Ctrl-O </w:t>
-            </w:r>
-          </w:p>
-          <w:p>
-            <w:pPr>
-              <w:spacing w:after="0" w:line="240" w:lineRule="auto"/>
-              <w:jc w:val="center"/>
-            </w:pPr>
-            <w:r>
-              <w:t>(Ctrl-Shift-o)</w:t>
-            </w:r>
-          </w:p>
-        </w:tc>
-        <w:tc>
-          <w:tcPr>
-            <w:tcW w:w="2559" w:type="dxa"/>
-            <w:tcBorders>
-              <w:top w:val="single" w:sz="4" w:space="0" w:color="auto"/>
-              <w:left w:val="single" w:sz="4" w:space="0" w:color="auto"/>
-              <w:bottom w:val="single" w:sz="4" w:space="0" w:color="auto"/>
-              <w:right w:val="single" w:sz="4" w:space="0" w:color="auto"/>
-            </w:tcBorders>
-            <w:vAlign w:val="center"/>
-            <w:hideMark/>
-          </w:tcPr>
-          <w:p>
-            <w:pPr>
-              <w:spacing w:after="0" w:line="240" w:lineRule="auto"/>
-              <w:jc w:val="center"/>
-            </w:pPr>
-            <w:r>
-              <w:rPr>
-                <w:color w:val="00B050"/>
-              </w:rPr>
-              <w:t xml:space="preserve">Toggle (expand/collapse) outlining on </w:t>
-            </w:r>
-            <w:r>
-              <w:rPr>
-                <w:i/>
-                <w:iCs/>
-                <w:color w:val="00B050"/>
-              </w:rPr>
               <w:t>all</w:t>
             </w:r>
             <w:r>
@@ -1939,48 +1670,7 @@
         </w:tc>
         <w:tc>
           <w:tcPr>
-            <w:tcW w:w="2690" w:type="dxa"/>
-            <w:tcBorders>
-              <w:top w:val="single" w:sz="4" w:space="0" w:color="auto"/>
-              <w:left w:val="single" w:sz="4" w:space="0" w:color="auto"/>
-              <w:bottom w:val="single" w:sz="4" w:space="0" w:color="auto"/>
-              <w:right w:val="single" w:sz="4" w:space="0" w:color="auto"/>
-            </w:tcBorders>
-            <w:vAlign w:val="center"/>
-            <w:hideMark/>
-          </w:tcPr>
-          <w:p>
-            <w:pPr>
-              <w:spacing w:after="0" w:line="240" w:lineRule="auto"/>
-              <w:rPr>
-                <w:color w:val="00B050"/>
-              </w:rPr>
-            </w:pPr>
-            <w:r>
-              <w:rPr>
-                <w:color w:val="00B050"/>
-              </w:rPr>
-              <w:t xml:space="preserve">Toggle (expand/collapse) outlining on </w:t>
-            </w:r>
-            <w:r>
-              <w:rPr>
-                <w:i/>
-                <w:iCs/>
-                <w:color w:val="00B050"/>
-              </w:rPr>
-              <w:t>all</w:t>
-            </w:r>
-            <w:r>
-              <w:rPr>
-                <w:color w:val="00B050"/>
-              </w:rPr>
-              <w:t xml:space="preserve"> frames.</w:t>
-            </w:r>
-          </w:p>
-        </w:tc>
-        <w:tc>
-          <w:tcPr>
-            <w:tcW w:w="2547" w:type="dxa"/>
+            <w:tcW w:w="3714" w:type="dxa"/>
             <w:tcBorders>
               <w:top w:val="single" w:sz="4" w:space="0" w:color="auto"/>
               <w:left w:val="single" w:sz="4" w:space="0" w:color="auto"/>
@@ -2036,9 +1726,9 @@
       </w:tblPr>
       <w:tblGrid>
         <w:gridCol w:w="1413"/>
-        <w:gridCol w:w="2559"/>
-        <w:gridCol w:w="2690"/>
-        <w:gridCol w:w="2547"/>
+        <w:gridCol w:w="255"/>
+        <w:gridCol w:w="4394"/>
+        <w:gridCol w:w="3147"/>
       </w:tblGrid>
       <w:tr>
         <w:tc>
@@ -2110,29 +1800,25 @@
         </w:tc>
         <w:tc>
           <w:tcPr>
-            <w:tcW w:w="2559" w:type="dxa"/>
-            <w:tcBorders>
-              <w:top w:val="single" w:sz="4" w:space="0" w:color="auto"/>
-              <w:left w:val="single" w:sz="4" w:space="0" w:color="auto"/>
-              <w:bottom w:val="single" w:sz="4" w:space="0" w:color="auto"/>
-              <w:right w:val="single" w:sz="4" w:space="0" w:color="auto"/>
-            </w:tcBorders>
-            <w:vAlign w:val="center"/>
-            <w:hideMark/>
-          </w:tcPr>
-          <w:p>
-            <w:pPr>
-              <w:spacing w:after="0" w:line="240" w:lineRule="auto"/>
-              <w:jc w:val="center"/>
-            </w:pPr>
-            <w:r>
-              <w:t>-</w:t>
-            </w:r>
-          </w:p>
-        </w:tc>
-        <w:tc>
-          <w:tcPr>
-            <w:tcW w:w="2690" w:type="dxa"/>
+            <w:tcW w:w="255" w:type="dxa"/>
+            <w:tcBorders>
+              <w:top w:val="single" w:sz="4" w:space="0" w:color="auto"/>
+              <w:left w:val="single" w:sz="4" w:space="0" w:color="auto"/>
+              <w:bottom w:val="single" w:sz="4" w:space="0" w:color="auto"/>
+              <w:right w:val="single" w:sz="4" w:space="0" w:color="auto"/>
+            </w:tcBorders>
+            <w:vAlign w:val="center"/>
+          </w:tcPr>
+          <w:p>
+            <w:pPr>
+              <w:spacing w:after="0" w:line="240" w:lineRule="auto"/>
+              <w:jc w:val="center"/>
+            </w:pPr>
+          </w:p>
+        </w:tc>
+        <w:tc>
+          <w:tcPr>
+            <w:tcW w:w="4394" w:type="dxa"/>
             <w:tcBorders>
               <w:top w:val="single" w:sz="4" w:space="0" w:color="auto"/>
               <w:left w:val="single" w:sz="4" w:space="0" w:color="auto"/>
@@ -2173,7 +1859,7 @@
         </w:tc>
         <w:tc>
           <w:tcPr>
-            <w:tcW w:w="2547" w:type="dxa"/>
+            <w:tcW w:w="3147" w:type="dxa"/>
             <w:tcBorders>
               <w:top w:val="single" w:sz="4" w:space="0" w:color="auto"/>
               <w:left w:val="single" w:sz="4" w:space="0" w:color="auto"/>
@@ -2232,29 +1918,25 @@
         </w:tc>
         <w:tc>
           <w:tcPr>
-            <w:tcW w:w="2559" w:type="dxa"/>
-            <w:tcBorders>
-              <w:top w:val="single" w:sz="4" w:space="0" w:color="auto"/>
-              <w:left w:val="single" w:sz="4" w:space="0" w:color="auto"/>
-              <w:bottom w:val="single" w:sz="4" w:space="0" w:color="auto"/>
-              <w:right w:val="single" w:sz="4" w:space="0" w:color="auto"/>
-            </w:tcBorders>
-            <w:vAlign w:val="center"/>
-            <w:hideMark/>
-          </w:tcPr>
-          <w:p>
-            <w:pPr>
-              <w:spacing w:after="0" w:line="240" w:lineRule="auto"/>
-              <w:jc w:val="center"/>
-            </w:pPr>
-            <w:r>
-              <w:t>-</w:t>
-            </w:r>
-          </w:p>
-        </w:tc>
-        <w:tc>
-          <w:tcPr>
-            <w:tcW w:w="2690" w:type="dxa"/>
+            <w:tcW w:w="255" w:type="dxa"/>
+            <w:tcBorders>
+              <w:top w:val="single" w:sz="4" w:space="0" w:color="auto"/>
+              <w:left w:val="single" w:sz="4" w:space="0" w:color="auto"/>
+              <w:bottom w:val="single" w:sz="4" w:space="0" w:color="auto"/>
+              <w:right w:val="single" w:sz="4" w:space="0" w:color="auto"/>
+            </w:tcBorders>
+            <w:vAlign w:val="center"/>
+          </w:tcPr>
+          <w:p>
+            <w:pPr>
+              <w:spacing w:after="0" w:line="240" w:lineRule="auto"/>
+              <w:jc w:val="center"/>
+            </w:pPr>
+          </w:p>
+        </w:tc>
+        <w:tc>
+          <w:tcPr>
+            <w:tcW w:w="4394" w:type="dxa"/>
             <w:tcBorders>
               <w:top w:val="single" w:sz="4" w:space="0" w:color="auto"/>
               <w:left w:val="single" w:sz="4" w:space="0" w:color="auto"/>
@@ -2277,7 +1959,7 @@
         </w:tc>
         <w:tc>
           <w:tcPr>
-            <w:tcW w:w="2547" w:type="dxa"/>
+            <w:tcW w:w="3147" w:type="dxa"/>
             <w:tcBorders>
               <w:top w:val="single" w:sz="4" w:space="0" w:color="auto"/>
               <w:left w:val="single" w:sz="4" w:space="0" w:color="auto"/>
@@ -2366,25 +2048,25 @@
         </w:tc>
         <w:tc>
           <w:tcPr>
-            <w:tcW w:w="2559" w:type="dxa"/>
-            <w:tcBorders>
-              <w:top w:val="single" w:sz="4" w:space="0" w:color="auto"/>
-              <w:left w:val="single" w:sz="4" w:space="0" w:color="auto"/>
-              <w:bottom w:val="single" w:sz="4" w:space="0" w:color="auto"/>
-              <w:right w:val="single" w:sz="4" w:space="0" w:color="auto"/>
-            </w:tcBorders>
-            <w:vAlign w:val="center"/>
-          </w:tcPr>
-          <w:p>
-            <w:pPr>
-              <w:spacing w:after="0" w:line="240" w:lineRule="auto"/>
-              <w:jc w:val="center"/>
-            </w:pPr>
-          </w:p>
-        </w:tc>
-        <w:tc>
-          <w:tcPr>
-            <w:tcW w:w="2690" w:type="dxa"/>
+            <w:tcW w:w="255" w:type="dxa"/>
+            <w:tcBorders>
+              <w:top w:val="single" w:sz="4" w:space="0" w:color="auto"/>
+              <w:left w:val="single" w:sz="4" w:space="0" w:color="auto"/>
+              <w:bottom w:val="single" w:sz="4" w:space="0" w:color="auto"/>
+              <w:right w:val="single" w:sz="4" w:space="0" w:color="auto"/>
+            </w:tcBorders>
+            <w:vAlign w:val="center"/>
+          </w:tcPr>
+          <w:p>
+            <w:pPr>
+              <w:spacing w:after="0" w:line="240" w:lineRule="auto"/>
+              <w:jc w:val="center"/>
+            </w:pPr>
+          </w:p>
+        </w:tc>
+        <w:tc>
+          <w:tcPr>
+            <w:tcW w:w="4394" w:type="dxa"/>
             <w:tcBorders>
               <w:top w:val="single" w:sz="4" w:space="0" w:color="auto"/>
               <w:left w:val="single" w:sz="4" w:space="0" w:color="auto"/>
@@ -2412,7 +2094,7 @@
         </w:tc>
         <w:tc>
           <w:tcPr>
-            <w:tcW w:w="2547" w:type="dxa"/>
+            <w:tcW w:w="3147" w:type="dxa"/>
             <w:tcBorders>
               <w:top w:val="single" w:sz="4" w:space="0" w:color="auto"/>
               <w:left w:val="single" w:sz="4" w:space="0" w:color="auto"/>
@@ -2464,25 +2146,25 @@
         </w:tc>
         <w:tc>
           <w:tcPr>
-            <w:tcW w:w="2559" w:type="dxa"/>
-            <w:tcBorders>
-              <w:top w:val="single" w:sz="4" w:space="0" w:color="auto"/>
-              <w:left w:val="single" w:sz="4" w:space="0" w:color="auto"/>
-              <w:bottom w:val="single" w:sz="4" w:space="0" w:color="auto"/>
-              <w:right w:val="single" w:sz="4" w:space="0" w:color="auto"/>
-            </w:tcBorders>
-            <w:vAlign w:val="center"/>
-          </w:tcPr>
-          <w:p>
-            <w:pPr>
-              <w:spacing w:after="0" w:line="240" w:lineRule="auto"/>
-              <w:jc w:val="center"/>
-            </w:pPr>
-          </w:p>
-        </w:tc>
-        <w:tc>
-          <w:tcPr>
-            <w:tcW w:w="2690" w:type="dxa"/>
+            <w:tcW w:w="255" w:type="dxa"/>
+            <w:tcBorders>
+              <w:top w:val="single" w:sz="4" w:space="0" w:color="auto"/>
+              <w:left w:val="single" w:sz="4" w:space="0" w:color="auto"/>
+              <w:bottom w:val="single" w:sz="4" w:space="0" w:color="auto"/>
+              <w:right w:val="single" w:sz="4" w:space="0" w:color="auto"/>
+            </w:tcBorders>
+            <w:vAlign w:val="center"/>
+          </w:tcPr>
+          <w:p>
+            <w:pPr>
+              <w:spacing w:after="0" w:line="240" w:lineRule="auto"/>
+              <w:jc w:val="center"/>
+            </w:pPr>
+          </w:p>
+        </w:tc>
+        <w:tc>
+          <w:tcPr>
+            <w:tcW w:w="4394" w:type="dxa"/>
             <w:tcBorders>
               <w:top w:val="single" w:sz="4" w:space="0" w:color="auto"/>
               <w:left w:val="single" w:sz="4" w:space="0" w:color="auto"/>
@@ -2529,7 +2211,7 @@
         </w:tc>
         <w:tc>
           <w:tcPr>
-            <w:tcW w:w="2547" w:type="dxa"/>
+            <w:tcW w:w="3147" w:type="dxa"/>
             <w:tcBorders>
               <w:top w:val="single" w:sz="4" w:space="0" w:color="auto"/>
               <w:left w:val="single" w:sz="4" w:space="0" w:color="auto"/>
@@ -2633,25 +2315,25 @@
         </w:tc>
         <w:tc>
           <w:tcPr>
-            <w:tcW w:w="2559" w:type="dxa"/>
-            <w:tcBorders>
-              <w:top w:val="single" w:sz="4" w:space="0" w:color="auto"/>
-              <w:left w:val="single" w:sz="4" w:space="0" w:color="auto"/>
-              <w:bottom w:val="single" w:sz="4" w:space="0" w:color="auto"/>
-              <w:right w:val="single" w:sz="4" w:space="0" w:color="auto"/>
-            </w:tcBorders>
-            <w:vAlign w:val="center"/>
-          </w:tcPr>
-          <w:p>
-            <w:pPr>
-              <w:spacing w:after="0" w:line="240" w:lineRule="auto"/>
-              <w:jc w:val="center"/>
-            </w:pPr>
-          </w:p>
-        </w:tc>
-        <w:tc>
-          <w:tcPr>
-            <w:tcW w:w="2690" w:type="dxa"/>
+            <w:tcW w:w="255" w:type="dxa"/>
+            <w:tcBorders>
+              <w:top w:val="single" w:sz="4" w:space="0" w:color="auto"/>
+              <w:left w:val="single" w:sz="4" w:space="0" w:color="auto"/>
+              <w:bottom w:val="single" w:sz="4" w:space="0" w:color="auto"/>
+              <w:right w:val="single" w:sz="4" w:space="0" w:color="auto"/>
+            </w:tcBorders>
+            <w:vAlign w:val="center"/>
+          </w:tcPr>
+          <w:p>
+            <w:pPr>
+              <w:spacing w:after="0" w:line="240" w:lineRule="auto"/>
+              <w:jc w:val="center"/>
+            </w:pPr>
+          </w:p>
+        </w:tc>
+        <w:tc>
+          <w:tcPr>
+            <w:tcW w:w="4394" w:type="dxa"/>
             <w:tcBorders>
               <w:top w:val="single" w:sz="4" w:space="0" w:color="auto"/>
               <w:left w:val="single" w:sz="4" w:space="0" w:color="auto"/>
@@ -2698,7 +2380,7 @@
         </w:tc>
         <w:tc>
           <w:tcPr>
-            <w:tcW w:w="2547" w:type="dxa"/>
+            <w:tcW w:w="3147" w:type="dxa"/>
             <w:tcBorders>
               <w:top w:val="single" w:sz="4" w:space="0" w:color="auto"/>
               <w:left w:val="single" w:sz="4" w:space="0" w:color="auto"/>
@@ -2717,10 +2399,84 @@
               </w:rPr>
             </w:pPr>
             <w:r>
-              <w:rPr>
-                <w:color w:val="00B050"/>
-              </w:rPr>
-              <w:t xml:space="preserve">Move to the </w:t>
+              <w:t>-</w:t>
+            </w:r>
+          </w:p>
+        </w:tc>
+      </w:tr>
+      <w:tr>
+        <w:tc>
+          <w:tcPr>
+            <w:tcW w:w="1413" w:type="dxa"/>
+            <w:tcBorders>
+              <w:top w:val="single" w:sz="4" w:space="0" w:color="auto"/>
+              <w:left w:val="single" w:sz="4" w:space="0" w:color="auto"/>
+              <w:bottom w:val="single" w:sz="4" w:space="0" w:color="auto"/>
+              <w:right w:val="single" w:sz="4" w:space="0" w:color="auto"/>
+            </w:tcBorders>
+            <w:vAlign w:val="center"/>
+            <w:hideMark/>
+          </w:tcPr>
+          <w:p>
+            <w:pPr>
+              <w:spacing w:after="0" w:line="240" w:lineRule="auto"/>
+              <w:jc w:val="center"/>
+              <w:rPr>
+                <w:b/>
+                <w:bCs/>
+              </w:rPr>
+            </w:pPr>
+            <w:r>
+              <w:rPr>
+                <w:b/>
+                <w:bCs/>
+              </w:rPr>
+              <w:t>Ctrl-↑</w:t>
+            </w:r>
+          </w:p>
+        </w:tc>
+        <w:tc>
+          <w:tcPr>
+            <w:tcW w:w="255" w:type="dxa"/>
+            <w:tcBorders>
+              <w:top w:val="single" w:sz="4" w:space="0" w:color="auto"/>
+              <w:left w:val="single" w:sz="4" w:space="0" w:color="auto"/>
+              <w:bottom w:val="single" w:sz="4" w:space="0" w:color="auto"/>
+              <w:right w:val="single" w:sz="4" w:space="0" w:color="auto"/>
+            </w:tcBorders>
+            <w:vAlign w:val="center"/>
+          </w:tcPr>
+          <w:p>
+            <w:pPr>
+              <w:spacing w:after="0" w:line="240" w:lineRule="auto"/>
+              <w:jc w:val="center"/>
+            </w:pPr>
+          </w:p>
+        </w:tc>
+        <w:tc>
+          <w:tcPr>
+            <w:tcW w:w="4394" w:type="dxa"/>
+            <w:tcBorders>
+              <w:top w:val="single" w:sz="4" w:space="0" w:color="auto"/>
+              <w:left w:val="single" w:sz="4" w:space="0" w:color="auto"/>
+              <w:bottom w:val="single" w:sz="4" w:space="0" w:color="auto"/>
+              <w:right w:val="single" w:sz="4" w:space="0" w:color="auto"/>
+            </w:tcBorders>
+            <w:vAlign w:val="center"/>
+            <w:hideMark/>
+          </w:tcPr>
+          <w:p>
+            <w:pPr>
+              <w:spacing w:after="0" w:line="240" w:lineRule="auto"/>
+              <w:rPr>
+                <w:color w:val="00B050"/>
+              </w:rPr>
+            </w:pPr>
+            <w:r>
+              <w:rPr>
+                <w:color w:val="00B050"/>
+              </w:rPr>
+              <w:t xml:space="preserve">Move selected frame up, </w:t>
             </w:r>
             <w:r>
               <w:rPr>
@@ -2728,25 +2484,113 @@
                 <w:iCs/>
                 <w:color w:val="00B050"/>
               </w:rPr>
-              <w:t>previous</w:t>
-            </w:r>
-            <w:r>
-              <w:rPr>
-                <w:color w:val="00B050"/>
-              </w:rPr>
-              <w:t xml:space="preserve"> field (in the same frame</w:t>
-            </w:r>
-            <w:r>
-              <w:rPr>
-                <w:color w:val="00B050"/>
-              </w:rPr>
-              <w:t xml:space="preserve"> – like shift tab</w:t>
-            </w:r>
-            <w:r>
-              <w:rPr>
-                <w:color w:val="00B050"/>
-              </w:rPr>
-              <w:t xml:space="preserve">). For </w:t>
+              <w:t>within peer level.</w:t>
+            </w:r>
+          </w:p>
+        </w:tc>
+        <w:tc>
+          <w:tcPr>
+            <w:tcW w:w="3147" w:type="dxa"/>
+            <w:tcBorders>
+              <w:top w:val="single" w:sz="4" w:space="0" w:color="auto"/>
+              <w:left w:val="single" w:sz="4" w:space="0" w:color="auto"/>
+              <w:bottom w:val="single" w:sz="4" w:space="0" w:color="auto"/>
+              <w:right w:val="single" w:sz="4" w:space="0" w:color="auto"/>
+            </w:tcBorders>
+            <w:vAlign w:val="center"/>
+            <w:hideMark/>
+          </w:tcPr>
+          <w:p>
+            <w:pPr>
+              <w:spacing w:after="0" w:line="240" w:lineRule="auto"/>
+              <w:jc w:val="center"/>
+              <w:rPr>
+                <w:color w:val="ADADAD" w:themeColor="background2" w:themeShade="BF"/>
+              </w:rPr>
+            </w:pPr>
+            <w:r>
+              <w:t>-</w:t>
+            </w:r>
+          </w:p>
+        </w:tc>
+      </w:tr>
+      <w:tr>
+        <w:tc>
+          <w:tcPr>
+            <w:tcW w:w="1413" w:type="dxa"/>
+            <w:tcBorders>
+              <w:top w:val="single" w:sz="4" w:space="0" w:color="auto"/>
+              <w:left w:val="single" w:sz="4" w:space="0" w:color="auto"/>
+              <w:bottom w:val="single" w:sz="4" w:space="0" w:color="auto"/>
+              <w:right w:val="single" w:sz="4" w:space="0" w:color="auto"/>
+            </w:tcBorders>
+            <w:vAlign w:val="center"/>
+            <w:hideMark/>
+          </w:tcPr>
+          <w:p>
+            <w:pPr>
+              <w:spacing w:after="0" w:line="240" w:lineRule="auto"/>
+              <w:jc w:val="center"/>
+              <w:rPr>
+                <w:b/>
+                <w:bCs/>
+                <w:color w:val="ADADAD" w:themeColor="background2" w:themeShade="BF"/>
+              </w:rPr>
+            </w:pPr>
+            <w:r>
+              <w:rPr>
+                <w:b/>
+                <w:bCs/>
+              </w:rPr>
+              <w:t>Ctrl -↓</w:t>
+            </w:r>
+          </w:p>
+        </w:tc>
+        <w:tc>
+          <w:tcPr>
+            <w:tcW w:w="255" w:type="dxa"/>
+            <w:tcBorders>
+              <w:top w:val="single" w:sz="4" w:space="0" w:color="auto"/>
+              <w:left w:val="single" w:sz="4" w:space="0" w:color="auto"/>
+              <w:bottom w:val="single" w:sz="4" w:space="0" w:color="auto"/>
+              <w:right w:val="single" w:sz="4" w:space="0" w:color="auto"/>
+            </w:tcBorders>
+            <w:vAlign w:val="center"/>
+          </w:tcPr>
+          <w:p>
+            <w:pPr>
+              <w:spacing w:after="0" w:line="240" w:lineRule="auto"/>
+              <w:jc w:val="center"/>
+              <w:rPr>
+                <w:color w:val="ADADAD" w:themeColor="background2" w:themeShade="BF"/>
+              </w:rPr>
+            </w:pPr>
+          </w:p>
+        </w:tc>
+        <w:tc>
+          <w:tcPr>
+            <w:tcW w:w="4394" w:type="dxa"/>
+            <w:tcBorders>
+              <w:top w:val="single" w:sz="4" w:space="0" w:color="auto"/>
+              <w:left w:val="single" w:sz="4" w:space="0" w:color="auto"/>
+              <w:bottom w:val="single" w:sz="4" w:space="0" w:color="auto"/>
+              <w:right w:val="single" w:sz="4" w:space="0" w:color="auto"/>
+            </w:tcBorders>
+            <w:vAlign w:val="center"/>
+            <w:hideMark/>
+          </w:tcPr>
+          <w:p>
+            <w:pPr>
+              <w:spacing w:after="0" w:line="240" w:lineRule="auto"/>
+              <w:rPr>
+                <w:color w:val="ADADAD" w:themeColor="background2" w:themeShade="BF"/>
+              </w:rPr>
+            </w:pPr>
+            <w:r>
+              <w:rPr>
+                <w:color w:val="00B050"/>
+              </w:rPr>
+              <w:t xml:space="preserve">Move selected frame down, </w:t>
             </w:r>
             <w:r>
               <w:rPr>
@@ -2754,27 +2598,32 @@
                 <w:iCs/>
                 <w:color w:val="00B050"/>
               </w:rPr>
-              <w:t>first</w:t>
-            </w:r>
-            <w:r>
-              <w:rPr>
-                <w:color w:val="00B050"/>
-              </w:rPr>
-              <w:t xml:space="preserve"> field in frame only: </w:t>
-            </w:r>
-            <w:proofErr w:type="gramStart"/>
-            <w:r>
-              <w:rPr>
-                <w:color w:val="00B050"/>
-              </w:rPr>
-              <w:t>insert  ‘</w:t>
-            </w:r>
-            <w:proofErr w:type="gramEnd"/>
-            <w:r>
-              <w:rPr>
-                <w:color w:val="00B050"/>
-              </w:rPr>
-              <w:t>new code’  before this field</w:t>
+              <w:t>within peer level.</w:t>
+            </w:r>
+          </w:p>
+        </w:tc>
+        <w:tc>
+          <w:tcPr>
+            <w:tcW w:w="3147" w:type="dxa"/>
+            <w:tcBorders>
+              <w:top w:val="single" w:sz="4" w:space="0" w:color="auto"/>
+              <w:left w:val="single" w:sz="4" w:space="0" w:color="auto"/>
+              <w:bottom w:val="single" w:sz="4" w:space="0" w:color="auto"/>
+              <w:right w:val="single" w:sz="4" w:space="0" w:color="auto"/>
+            </w:tcBorders>
+            <w:vAlign w:val="center"/>
+            <w:hideMark/>
+          </w:tcPr>
+          <w:p>
+            <w:pPr>
+              <w:spacing w:after="0" w:line="240" w:lineRule="auto"/>
+              <w:jc w:val="center"/>
+              <w:rPr>
+                <w:color w:val="ADADAD" w:themeColor="background2" w:themeShade="BF"/>
+              </w:rPr>
+            </w:pPr>
+            <w:r>
+              <w:t>-</w:t>
             </w:r>
           </w:p>
         </w:tc>
@@ -2799,95 +2648,103 @@
               <w:rPr>
                 <w:b/>
                 <w:bCs/>
-              </w:rPr>
-            </w:pPr>
-            <w:r>
-              <w:rPr>
-                <w:b/>
-                <w:bCs/>
-              </w:rPr>
-              <w:t>Ctrl-↑</w:t>
-            </w:r>
-          </w:p>
-        </w:tc>
-        <w:tc>
-          <w:tcPr>
-            <w:tcW w:w="2559" w:type="dxa"/>
-            <w:tcBorders>
-              <w:top w:val="single" w:sz="4" w:space="0" w:color="auto"/>
-              <w:left w:val="single" w:sz="4" w:space="0" w:color="auto"/>
-              <w:bottom w:val="single" w:sz="4" w:space="0" w:color="auto"/>
-              <w:right w:val="single" w:sz="4" w:space="0" w:color="auto"/>
-            </w:tcBorders>
-            <w:vAlign w:val="center"/>
-            <w:hideMark/>
-          </w:tcPr>
-          <w:p>
-            <w:pPr>
-              <w:spacing w:after="0" w:line="240" w:lineRule="auto"/>
-              <w:jc w:val="center"/>
-            </w:pPr>
-            <w:r>
-              <w:t>-</w:t>
-            </w:r>
-          </w:p>
-        </w:tc>
-        <w:tc>
-          <w:tcPr>
-            <w:tcW w:w="2690" w:type="dxa"/>
-            <w:tcBorders>
-              <w:top w:val="single" w:sz="4" w:space="0" w:color="auto"/>
-              <w:left w:val="single" w:sz="4" w:space="0" w:color="auto"/>
-              <w:bottom w:val="single" w:sz="4" w:space="0" w:color="auto"/>
-              <w:right w:val="single" w:sz="4" w:space="0" w:color="auto"/>
-            </w:tcBorders>
-            <w:vAlign w:val="center"/>
-            <w:hideMark/>
-          </w:tcPr>
-          <w:p>
-            <w:pPr>
-              <w:spacing w:after="0" w:line="240" w:lineRule="auto"/>
-              <w:rPr>
-                <w:color w:val="00B050"/>
-              </w:rPr>
-            </w:pPr>
-            <w:r>
-              <w:rPr>
-                <w:color w:val="00B050"/>
-              </w:rPr>
-              <w:t xml:space="preserve">Move selected frame up, </w:t>
-            </w:r>
-            <w:r>
-              <w:rPr>
-                <w:i/>
-                <w:iCs/>
-                <w:color w:val="00B050"/>
-              </w:rPr>
-              <w:t>within peer level.</w:t>
-            </w:r>
-          </w:p>
-        </w:tc>
-        <w:tc>
-          <w:tcPr>
-            <w:tcW w:w="2547" w:type="dxa"/>
-            <w:tcBorders>
-              <w:top w:val="single" w:sz="4" w:space="0" w:color="auto"/>
-              <w:left w:val="single" w:sz="4" w:space="0" w:color="auto"/>
-              <w:bottom w:val="single" w:sz="4" w:space="0" w:color="auto"/>
-              <w:right w:val="single" w:sz="4" w:space="0" w:color="auto"/>
-            </w:tcBorders>
-            <w:vAlign w:val="center"/>
-            <w:hideMark/>
-          </w:tcPr>
-          <w:p>
-            <w:pPr>
-              <w:spacing w:after="0" w:line="240" w:lineRule="auto"/>
-              <w:jc w:val="center"/>
-              <w:rPr>
                 <w:color w:val="ADADAD" w:themeColor="background2" w:themeShade="BF"/>
               </w:rPr>
             </w:pPr>
             <w:r>
+              <w:rPr>
+                <w:b/>
+                <w:bCs/>
+                <w:color w:val="ADADAD" w:themeColor="background2" w:themeShade="BF"/>
+              </w:rPr>
+              <w:t>Ctrl-c</w:t>
+            </w:r>
+          </w:p>
+        </w:tc>
+        <w:tc>
+          <w:tcPr>
+            <w:tcW w:w="255" w:type="dxa"/>
+            <w:tcBorders>
+              <w:top w:val="single" w:sz="4" w:space="0" w:color="auto"/>
+              <w:left w:val="single" w:sz="4" w:space="0" w:color="auto"/>
+              <w:bottom w:val="single" w:sz="4" w:space="0" w:color="auto"/>
+              <w:right w:val="single" w:sz="4" w:space="0" w:color="auto"/>
+            </w:tcBorders>
+            <w:vAlign w:val="center"/>
+          </w:tcPr>
+          <w:p>
+            <w:pPr>
+              <w:spacing w:after="0" w:line="240" w:lineRule="auto"/>
+              <w:jc w:val="center"/>
+              <w:rPr>
+                <w:color w:val="ADADAD" w:themeColor="background2" w:themeShade="BF"/>
+              </w:rPr>
+            </w:pPr>
+          </w:p>
+        </w:tc>
+        <w:tc>
+          <w:tcPr>
+            <w:tcW w:w="4394" w:type="dxa"/>
+            <w:tcBorders>
+              <w:top w:val="single" w:sz="4" w:space="0" w:color="auto"/>
+              <w:left w:val="single" w:sz="4" w:space="0" w:color="auto"/>
+              <w:bottom w:val="single" w:sz="4" w:space="0" w:color="auto"/>
+              <w:right w:val="single" w:sz="4" w:space="0" w:color="auto"/>
+            </w:tcBorders>
+            <w:vAlign w:val="center"/>
+            <w:hideMark/>
+          </w:tcPr>
+          <w:p>
+            <w:pPr>
+              <w:spacing w:after="0" w:line="240" w:lineRule="auto"/>
+              <w:rPr>
+                <w:color w:val="ADADAD" w:themeColor="background2" w:themeShade="BF"/>
+              </w:rPr>
+            </w:pPr>
+            <w:r>
+              <w:rPr>
+                <w:color w:val="ADADAD" w:themeColor="background2" w:themeShade="BF"/>
+              </w:rPr>
+              <w:t xml:space="preserve">Copy selected frame </w:t>
+            </w:r>
+            <w:r>
+              <w:rPr>
+                <w:color w:val="ADADAD" w:themeColor="background2" w:themeShade="BF"/>
+              </w:rPr>
+              <w:t>in</w:t>
+            </w:r>
+            <w:r>
+              <w:rPr>
+                <w:color w:val="ADADAD" w:themeColor="background2" w:themeShade="BF"/>
+              </w:rPr>
+              <w:t>to the scratchpad</w:t>
+            </w:r>
+          </w:p>
+        </w:tc>
+        <w:tc>
+          <w:tcPr>
+            <w:tcW w:w="3147" w:type="dxa"/>
+            <w:tcBorders>
+              <w:top w:val="single" w:sz="4" w:space="0" w:color="auto"/>
+              <w:left w:val="single" w:sz="4" w:space="0" w:color="auto"/>
+              <w:bottom w:val="single" w:sz="4" w:space="0" w:color="auto"/>
+              <w:right w:val="single" w:sz="4" w:space="0" w:color="auto"/>
+            </w:tcBorders>
+            <w:vAlign w:val="center"/>
+            <w:hideMark/>
+          </w:tcPr>
+          <w:p>
+            <w:pPr>
+              <w:spacing w:after="0" w:line="240" w:lineRule="auto"/>
+              <w:jc w:val="center"/>
+              <w:rPr>
+                <w:color w:val="ADADAD" w:themeColor="background2" w:themeShade="BF"/>
+              </w:rPr>
+            </w:pPr>
+            <w:r>
+              <w:rPr>
+                <w:color w:val="ADADAD" w:themeColor="background2" w:themeShade="BF"/>
+              </w:rPr>
               <w:t>-</w:t>
             </w:r>
           </w:p>
@@ -2904,38 +2761,82 @@
               <w:right w:val="single" w:sz="4" w:space="0" w:color="auto"/>
             </w:tcBorders>
             <w:vAlign w:val="center"/>
-            <w:hideMark/>
-          </w:tcPr>
-          <w:p>
-            <w:pPr>
-              <w:spacing w:after="0" w:line="240" w:lineRule="auto"/>
-              <w:jc w:val="center"/>
-              <w:rPr>
-                <w:b/>
-                <w:bCs/>
+          </w:tcPr>
+          <w:p>
+            <w:pPr>
+              <w:spacing w:after="0" w:line="240" w:lineRule="auto"/>
+              <w:jc w:val="center"/>
+              <w:rPr>
+                <w:b/>
+                <w:bCs/>
+              </w:rPr>
+            </w:pPr>
+            <w:r>
+              <w:rPr>
+                <w:b/>
+                <w:bCs/>
+              </w:rPr>
+              <w:t>Ctrl-x</w:t>
+            </w:r>
+          </w:p>
+        </w:tc>
+        <w:tc>
+          <w:tcPr>
+            <w:tcW w:w="255" w:type="dxa"/>
+            <w:tcBorders>
+              <w:top w:val="single" w:sz="4" w:space="0" w:color="auto"/>
+              <w:left w:val="single" w:sz="4" w:space="0" w:color="auto"/>
+              <w:bottom w:val="single" w:sz="4" w:space="0" w:color="auto"/>
+              <w:right w:val="single" w:sz="4" w:space="0" w:color="auto"/>
+            </w:tcBorders>
+            <w:vAlign w:val="center"/>
+          </w:tcPr>
+          <w:p>
+            <w:pPr>
+              <w:spacing w:after="0" w:line="240" w:lineRule="auto"/>
+              <w:jc w:val="center"/>
+              <w:rPr>
                 <w:color w:val="ADADAD" w:themeColor="background2" w:themeShade="BF"/>
               </w:rPr>
             </w:pPr>
-            <w:r>
-              <w:rPr>
-                <w:b/>
-                <w:bCs/>
-              </w:rPr>
-              <w:t>Ctrl -↓</w:t>
-            </w:r>
-          </w:p>
-        </w:tc>
-        <w:tc>
-          <w:tcPr>
-            <w:tcW w:w="2559" w:type="dxa"/>
-            <w:tcBorders>
-              <w:top w:val="single" w:sz="4" w:space="0" w:color="auto"/>
-              <w:left w:val="single" w:sz="4" w:space="0" w:color="auto"/>
-              <w:bottom w:val="single" w:sz="4" w:space="0" w:color="auto"/>
-              <w:right w:val="single" w:sz="4" w:space="0" w:color="auto"/>
-            </w:tcBorders>
-            <w:vAlign w:val="center"/>
-            <w:hideMark/>
+          </w:p>
+        </w:tc>
+        <w:tc>
+          <w:tcPr>
+            <w:tcW w:w="4394" w:type="dxa"/>
+            <w:tcBorders>
+              <w:top w:val="single" w:sz="4" w:space="0" w:color="auto"/>
+              <w:left w:val="single" w:sz="4" w:space="0" w:color="auto"/>
+              <w:bottom w:val="single" w:sz="4" w:space="0" w:color="auto"/>
+              <w:right w:val="single" w:sz="4" w:space="0" w:color="auto"/>
+            </w:tcBorders>
+            <w:vAlign w:val="center"/>
+          </w:tcPr>
+          <w:p>
+            <w:pPr>
+              <w:spacing w:after="0" w:line="240" w:lineRule="auto"/>
+              <w:rPr>
+                <w:color w:val="00B050"/>
+              </w:rPr>
+            </w:pPr>
+            <w:r>
+              <w:rPr>
+                <w:color w:val="00B050"/>
+              </w:rPr>
+              <w:t>Cut selected frame into the scratchpad</w:t>
+            </w:r>
+          </w:p>
+        </w:tc>
+        <w:tc>
+          <w:tcPr>
+            <w:tcW w:w="3147" w:type="dxa"/>
+            <w:tcBorders>
+              <w:top w:val="single" w:sz="4" w:space="0" w:color="auto"/>
+              <w:left w:val="single" w:sz="4" w:space="0" w:color="auto"/>
+              <w:bottom w:val="single" w:sz="4" w:space="0" w:color="auto"/>
+              <w:right w:val="single" w:sz="4" w:space="0" w:color="auto"/>
+            </w:tcBorders>
+            <w:vAlign w:val="center"/>
           </w:tcPr>
           <w:p>
             <w:pPr>
@@ -2945,69 +2846,6 @@
                 <w:color w:val="ADADAD" w:themeColor="background2" w:themeShade="BF"/>
               </w:rPr>
             </w:pPr>
-            <w:r>
-              <w:t>-</w:t>
-            </w:r>
-          </w:p>
-        </w:tc>
-        <w:tc>
-          <w:tcPr>
-            <w:tcW w:w="2690" w:type="dxa"/>
-            <w:tcBorders>
-              <w:top w:val="single" w:sz="4" w:space="0" w:color="auto"/>
-              <w:left w:val="single" w:sz="4" w:space="0" w:color="auto"/>
-              <w:bottom w:val="single" w:sz="4" w:space="0" w:color="auto"/>
-              <w:right w:val="single" w:sz="4" w:space="0" w:color="auto"/>
-            </w:tcBorders>
-            <w:vAlign w:val="center"/>
-            <w:hideMark/>
-          </w:tcPr>
-          <w:p>
-            <w:pPr>
-              <w:spacing w:after="0" w:line="240" w:lineRule="auto"/>
-              <w:rPr>
-                <w:color w:val="ADADAD" w:themeColor="background2" w:themeShade="BF"/>
-              </w:rPr>
-            </w:pPr>
-            <w:r>
-              <w:rPr>
-                <w:color w:val="00B050"/>
-              </w:rPr>
-              <w:t xml:space="preserve">Move selected frame down, </w:t>
-            </w:r>
-            <w:r>
-              <w:rPr>
-                <w:i/>
-                <w:iCs/>
-                <w:color w:val="00B050"/>
-              </w:rPr>
-              <w:t>within peer level.</w:t>
-            </w:r>
-          </w:p>
-        </w:tc>
-        <w:tc>
-          <w:tcPr>
-            <w:tcW w:w="2547" w:type="dxa"/>
-            <w:tcBorders>
-              <w:top w:val="single" w:sz="4" w:space="0" w:color="auto"/>
-              <w:left w:val="single" w:sz="4" w:space="0" w:color="auto"/>
-              <w:bottom w:val="single" w:sz="4" w:space="0" w:color="auto"/>
-              <w:right w:val="single" w:sz="4" w:space="0" w:color="auto"/>
-            </w:tcBorders>
-            <w:vAlign w:val="center"/>
-            <w:hideMark/>
-          </w:tcPr>
-          <w:p>
-            <w:pPr>
-              <w:spacing w:after="0" w:line="240" w:lineRule="auto"/>
-              <w:jc w:val="center"/>
-              <w:rPr>
-                <w:color w:val="ADADAD" w:themeColor="background2" w:themeShade="BF"/>
-              </w:rPr>
-            </w:pPr>
-            <w:r>
-              <w:t>-</w:t>
-            </w:r>
           </w:p>
         </w:tc>
       </w:tr>
@@ -3031,230 +2869,77 @@
               <w:rPr>
                 <w:b/>
                 <w:bCs/>
+              </w:rPr>
+            </w:pPr>
+            <w:r>
+              <w:rPr>
+                <w:b/>
+                <w:bCs/>
+              </w:rPr>
+              <w:t>Ctrl-v</w:t>
+            </w:r>
+          </w:p>
+        </w:tc>
+        <w:tc>
+          <w:tcPr>
+            <w:tcW w:w="255" w:type="dxa"/>
+            <w:tcBorders>
+              <w:top w:val="single" w:sz="4" w:space="0" w:color="auto"/>
+              <w:left w:val="single" w:sz="4" w:space="0" w:color="auto"/>
+              <w:bottom w:val="single" w:sz="4" w:space="0" w:color="auto"/>
+              <w:right w:val="single" w:sz="4" w:space="0" w:color="auto"/>
+            </w:tcBorders>
+            <w:vAlign w:val="center"/>
+          </w:tcPr>
+          <w:p>
+            <w:pPr>
+              <w:spacing w:after="0" w:line="240" w:lineRule="auto"/>
+              <w:jc w:val="center"/>
+              <w:rPr>
                 <w:color w:val="ADADAD" w:themeColor="background2" w:themeShade="BF"/>
               </w:rPr>
             </w:pPr>
-            <w:r>
-              <w:rPr>
-                <w:b/>
-                <w:bCs/>
+          </w:p>
+        </w:tc>
+        <w:tc>
+          <w:tcPr>
+            <w:tcW w:w="7541" w:type="dxa"/>
+            <w:gridSpan w:val="2"/>
+            <w:tcBorders>
+              <w:top w:val="single" w:sz="4" w:space="0" w:color="auto"/>
+              <w:left w:val="single" w:sz="4" w:space="0" w:color="auto"/>
+              <w:bottom w:val="single" w:sz="4" w:space="0" w:color="auto"/>
+              <w:right w:val="single" w:sz="4" w:space="0" w:color="auto"/>
+            </w:tcBorders>
+            <w:vAlign w:val="center"/>
+            <w:hideMark/>
+          </w:tcPr>
+          <w:p>
+            <w:pPr>
+              <w:spacing w:after="0" w:line="240" w:lineRule="auto"/>
+              <w:rPr>
+                <w:color w:val="00B050"/>
+              </w:rPr>
+            </w:pPr>
+            <w:r>
+              <w:rPr>
+                <w:color w:val="00B050"/>
+              </w:rPr>
+              <w:t>(Applies only to a ‘new code’ field which must be selected)</w:t>
+            </w:r>
+          </w:p>
+          <w:p>
+            <w:pPr>
+              <w:spacing w:after="0" w:line="240" w:lineRule="auto"/>
+              <w:rPr>
                 <w:color w:val="ADADAD" w:themeColor="background2" w:themeShade="BF"/>
               </w:rPr>
-              <w:t>Ctrl-c</w:t>
-            </w:r>
-          </w:p>
-        </w:tc>
-        <w:tc>
-          <w:tcPr>
-            <w:tcW w:w="2559" w:type="dxa"/>
-            <w:tcBorders>
-              <w:top w:val="single" w:sz="4" w:space="0" w:color="auto"/>
-              <w:left w:val="single" w:sz="4" w:space="0" w:color="auto"/>
-              <w:bottom w:val="single" w:sz="4" w:space="0" w:color="auto"/>
-              <w:right w:val="single" w:sz="4" w:space="0" w:color="auto"/>
-            </w:tcBorders>
-            <w:vAlign w:val="center"/>
-            <w:hideMark/>
-          </w:tcPr>
-          <w:p>
-            <w:pPr>
-              <w:spacing w:after="0" w:line="240" w:lineRule="auto"/>
-              <w:jc w:val="center"/>
-              <w:rPr>
-                <w:color w:val="ADADAD" w:themeColor="background2" w:themeShade="BF"/>
-              </w:rPr>
-            </w:pPr>
-            <w:r>
-              <w:rPr>
-                <w:color w:val="ADADAD" w:themeColor="background2" w:themeShade="BF"/>
-              </w:rPr>
-              <w:t>-</w:t>
-            </w:r>
-          </w:p>
-        </w:tc>
-        <w:tc>
-          <w:tcPr>
-            <w:tcW w:w="2690" w:type="dxa"/>
-            <w:tcBorders>
-              <w:top w:val="single" w:sz="4" w:space="0" w:color="auto"/>
-              <w:left w:val="single" w:sz="4" w:space="0" w:color="auto"/>
-              <w:bottom w:val="single" w:sz="4" w:space="0" w:color="auto"/>
-              <w:right w:val="single" w:sz="4" w:space="0" w:color="auto"/>
-            </w:tcBorders>
-            <w:vAlign w:val="center"/>
-            <w:hideMark/>
-          </w:tcPr>
-          <w:p>
-            <w:pPr>
-              <w:spacing w:after="0" w:line="240" w:lineRule="auto"/>
-              <w:rPr>
-                <w:color w:val="ADADAD" w:themeColor="background2" w:themeShade="BF"/>
-              </w:rPr>
-            </w:pPr>
-            <w:r>
-              <w:rPr>
-                <w:color w:val="ADADAD" w:themeColor="background2" w:themeShade="BF"/>
-              </w:rPr>
-              <w:t>Copy selected frame to the scratchpad</w:t>
-            </w:r>
-          </w:p>
-        </w:tc>
-        <w:tc>
-          <w:tcPr>
-            <w:tcW w:w="2547" w:type="dxa"/>
-            <w:tcBorders>
-              <w:top w:val="single" w:sz="4" w:space="0" w:color="auto"/>
-              <w:left w:val="single" w:sz="4" w:space="0" w:color="auto"/>
-              <w:bottom w:val="single" w:sz="4" w:space="0" w:color="auto"/>
-              <w:right w:val="single" w:sz="4" w:space="0" w:color="auto"/>
-            </w:tcBorders>
-            <w:vAlign w:val="center"/>
-            <w:hideMark/>
-          </w:tcPr>
-          <w:p>
-            <w:pPr>
-              <w:spacing w:after="0" w:line="240" w:lineRule="auto"/>
-              <w:jc w:val="center"/>
-              <w:rPr>
-                <w:color w:val="ADADAD" w:themeColor="background2" w:themeShade="BF"/>
-              </w:rPr>
-            </w:pPr>
-            <w:r>
-              <w:rPr>
-                <w:color w:val="ADADAD" w:themeColor="background2" w:themeShade="BF"/>
-              </w:rPr>
-              <w:t>-</w:t>
-            </w:r>
-          </w:p>
-        </w:tc>
-      </w:tr>
-      <w:tr>
-        <w:tc>
-          <w:tcPr>
-            <w:tcW w:w="1413" w:type="dxa"/>
-            <w:tcBorders>
-              <w:top w:val="single" w:sz="4" w:space="0" w:color="auto"/>
-              <w:left w:val="single" w:sz="4" w:space="0" w:color="auto"/>
-              <w:bottom w:val="single" w:sz="4" w:space="0" w:color="auto"/>
-              <w:right w:val="single" w:sz="4" w:space="0" w:color="auto"/>
-            </w:tcBorders>
-            <w:vAlign w:val="center"/>
-            <w:hideMark/>
-          </w:tcPr>
-          <w:p>
-            <w:pPr>
-              <w:spacing w:after="0" w:line="240" w:lineRule="auto"/>
-              <w:jc w:val="center"/>
-              <w:rPr>
-                <w:b/>
-                <w:bCs/>
-                <w:color w:val="ADADAD" w:themeColor="background2" w:themeShade="BF"/>
-              </w:rPr>
-            </w:pPr>
-            <w:r>
-              <w:rPr>
-                <w:b/>
-                <w:bCs/>
-                <w:color w:val="ADADAD" w:themeColor="background2" w:themeShade="BF"/>
-              </w:rPr>
-              <w:t>Ctrl-v</w:t>
-            </w:r>
-          </w:p>
-        </w:tc>
-        <w:tc>
-          <w:tcPr>
-            <w:tcW w:w="2559" w:type="dxa"/>
-            <w:tcBorders>
-              <w:top w:val="single" w:sz="4" w:space="0" w:color="auto"/>
-              <w:left w:val="single" w:sz="4" w:space="0" w:color="auto"/>
-              <w:bottom w:val="single" w:sz="4" w:space="0" w:color="auto"/>
-              <w:right w:val="single" w:sz="4" w:space="0" w:color="auto"/>
-            </w:tcBorders>
-            <w:vAlign w:val="center"/>
-            <w:hideMark/>
-          </w:tcPr>
-          <w:p>
-            <w:pPr>
-              <w:spacing w:after="0" w:line="240" w:lineRule="auto"/>
-              <w:jc w:val="center"/>
-              <w:rPr>
-                <w:color w:val="ADADAD" w:themeColor="background2" w:themeShade="BF"/>
-              </w:rPr>
-            </w:pPr>
-            <w:r>
-              <w:rPr>
-                <w:color w:val="ADADAD" w:themeColor="background2" w:themeShade="BF"/>
-              </w:rPr>
-              <w:t>-</w:t>
-            </w:r>
-          </w:p>
-        </w:tc>
-        <w:tc>
-          <w:tcPr>
-            <w:tcW w:w="2690" w:type="dxa"/>
-            <w:tcBorders>
-              <w:top w:val="single" w:sz="4" w:space="0" w:color="auto"/>
-              <w:left w:val="single" w:sz="4" w:space="0" w:color="auto"/>
-              <w:bottom w:val="single" w:sz="4" w:space="0" w:color="auto"/>
-              <w:right w:val="single" w:sz="4" w:space="0" w:color="auto"/>
-            </w:tcBorders>
-            <w:vAlign w:val="center"/>
-            <w:hideMark/>
-          </w:tcPr>
-          <w:p>
-            <w:pPr>
-              <w:spacing w:after="0" w:line="240" w:lineRule="auto"/>
-              <w:rPr>
-                <w:color w:val="ADADAD" w:themeColor="background2" w:themeShade="BF"/>
-              </w:rPr>
-            </w:pPr>
-            <w:r>
-              <w:rPr>
-                <w:color w:val="ADADAD" w:themeColor="background2" w:themeShade="BF"/>
-              </w:rPr>
-              <w:t xml:space="preserve">Paste the most recent item added to the scratchpad in </w:t>
-            </w:r>
-            <w:r>
-              <w:rPr>
-                <w:i/>
-                <w:iCs/>
-                <w:color w:val="ADADAD" w:themeColor="background2" w:themeShade="BF"/>
-              </w:rPr>
-              <w:t>above</w:t>
-            </w:r>
-            <w:r>
-              <w:rPr>
-                <w:color w:val="ADADAD" w:themeColor="background2" w:themeShade="BF"/>
-              </w:rPr>
-              <w:t xml:space="preserve"> the currently selected frame</w:t>
-            </w:r>
-          </w:p>
-        </w:tc>
-        <w:tc>
-          <w:tcPr>
-            <w:tcW w:w="2547" w:type="dxa"/>
-            <w:tcBorders>
-              <w:top w:val="single" w:sz="4" w:space="0" w:color="auto"/>
-              <w:left w:val="single" w:sz="4" w:space="0" w:color="auto"/>
-              <w:bottom w:val="single" w:sz="4" w:space="0" w:color="auto"/>
-              <w:right w:val="single" w:sz="4" w:space="0" w:color="auto"/>
-            </w:tcBorders>
-            <w:vAlign w:val="center"/>
-            <w:hideMark/>
-          </w:tcPr>
-          <w:p>
-            <w:pPr>
-              <w:spacing w:after="0" w:line="240" w:lineRule="auto"/>
-              <w:jc w:val="center"/>
-              <w:rPr>
-                <w:color w:val="ADADAD" w:themeColor="background2" w:themeShade="BF"/>
-              </w:rPr>
-            </w:pPr>
-            <w:r>
-              <w:rPr>
-                <w:color w:val="ADADAD" w:themeColor="background2" w:themeShade="BF"/>
-              </w:rPr>
-              <w:t>-</w:t>
+            </w:pPr>
+            <w:r>
+              <w:rPr>
+                <w:color w:val="00B050"/>
+              </w:rPr>
+              <w:t>Paste the item added to the scratchpad (if valid for the context) in place of the ‘new code’ field</w:t>
             </w:r>
           </w:p>
         </w:tc>
@@ -3482,13 +3167,8 @@
         </w:numPr>
       </w:pPr>
       <w:r>
-        <w:t xml:space="preserve">To collapse a multi-line frame, double-click on the keyword at the start of the </w:t>
+        <w:t>To collapse a multi-line frame, double-click on the keyword at the start of the frame</w:t>
       </w:r>
-      <w:proofErr w:type="gramStart"/>
-      <w:r>
-        <w:t>frame</w:t>
-      </w:r>
-      <w:proofErr w:type="gramEnd"/>
     </w:p>
     <w:p>
       <w:pPr>
@@ -3553,16 +3233,8 @@
         <w:rPr>
           <w:color w:val="ADADAD" w:themeColor="background2" w:themeShade="BF"/>
         </w:rPr>
-        <w:t xml:space="preserve"> key and drag the mouse, or move the scroll </w:t>
+        <w:t xml:space="preserve"> key and drag the mouse, or move the scroll wheel</w:t>
       </w:r>
-      <w:proofErr w:type="gramStart"/>
-      <w:r>
-        <w:rPr>
-          <w:color w:val="ADADAD" w:themeColor="background2" w:themeShade="BF"/>
-        </w:rPr>
-        <w:t>wheel</w:t>
-      </w:r>
-      <w:proofErr w:type="gramEnd"/>
     </w:p>
     <w:p>
       <w:pPr>
@@ -3612,103 +3284,6 @@
           <w:color w:val="ADADAD" w:themeColor="background2" w:themeShade="BF"/>
         </w:rPr>
         <w:t xml:space="preserve"> by mouse-click</w:t>
-      </w:r>
-    </w:p>
-    <w:p>
-      <w:pPr>
-        <w:pStyle w:val="Heading1"/>
-      </w:pPr>
-      <w:r>
-        <w:t>Important features planned but</w:t>
-      </w:r>
-      <w:r>
-        <w:rPr>
-          <w:i/>
-          <w:iCs/>
-        </w:rPr>
-        <w:t xml:space="preserve"> not yet </w:t>
-      </w:r>
-      <w:proofErr w:type="gramStart"/>
-      <w:r>
-        <w:rPr>
-          <w:i/>
-          <w:iCs/>
-        </w:rPr>
-        <w:t>implemented</w:t>
-      </w:r>
-      <w:proofErr w:type="gramEnd"/>
-    </w:p>
-    <w:p>
-      <w:pPr>
-        <w:pStyle w:val="ListParagraph"/>
-        <w:numPr>
-          <w:ilvl w:val="0"/>
-          <w:numId w:val="4"/>
-        </w:numPr>
-      </w:pPr>
-      <w:r>
-        <w:t>Auto-complete options for identifiers and types</w:t>
-      </w:r>
-    </w:p>
-    <w:p>
-      <w:pPr>
-        <w:pStyle w:val="ListParagraph"/>
-        <w:numPr>
-          <w:ilvl w:val="0"/>
-          <w:numId w:val="6"/>
-        </w:numPr>
-      </w:pPr>
-      <w:r>
-        <w:t xml:space="preserve">Line numbers shown in the editor </w:t>
-      </w:r>
-      <w:proofErr w:type="gramStart"/>
-      <w:r>
-        <w:t>window</w:t>
-      </w:r>
-      <w:proofErr w:type="gramEnd"/>
-    </w:p>
-    <w:p>
-      <w:pPr>
-        <w:pStyle w:val="ListParagraph"/>
-        <w:numPr>
-          <w:ilvl w:val="0"/>
-          <w:numId w:val="6"/>
-        </w:numPr>
-      </w:pPr>
-      <w:r>
-        <w:t>Cut and Paste to ‘backpack</w:t>
-      </w:r>
-      <w:proofErr w:type="gramStart"/>
-      <w:r>
-        <w:t>’  (</w:t>
-      </w:r>
-      <w:proofErr w:type="gramEnd"/>
-      <w:r>
-        <w:t>which can hold multiple entries)</w:t>
-      </w:r>
-    </w:p>
-    <w:p>
-      <w:pPr>
-        <w:pStyle w:val="ListParagraph"/>
-        <w:numPr>
-          <w:ilvl w:val="0"/>
-          <w:numId w:val="6"/>
-        </w:numPr>
-      </w:pPr>
-      <w:r>
-        <w:t>Undo and Redo</w:t>
-      </w:r>
-    </w:p>
-    <w:p>
-      <w:pPr>
-        <w:pStyle w:val="ListParagraph"/>
-        <w:numPr>
-          <w:ilvl w:val="0"/>
-          <w:numId w:val="6"/>
-        </w:numPr>
-      </w:pPr>
-      <w:r>
-        <w:t>Option to use a non-existent variable, function, procedure and from that use create the signature for a definition (programming ‘top down’ or ‘by procrastination’)</w:t>
       </w:r>
     </w:p>
     <w:p/>

</xml_diff>